<commit_message>
added initialize permanent mem option in header.h
</commit_message>
<xml_diff>
--- a/docs/Operation_Instructions.docx
+++ b/docs/Operation_Instructions.docx
@@ -568,7 +568,15 @@
                 <w:bCs/>
                 <w:shd w:val="clear" w:color="auto" w:fill="C00000"/>
               </w:rPr>
-              <w:t xml:space="preserve"> Not Used</w:t>
+              <w:t xml:space="preserve"> </w:t>
+            </w:r>
+            <w:r>
+              <w:rPr>
+                <w:b/>
+                <w:bCs/>
+                <w:shd w:val="clear" w:color="auto" w:fill="C00000"/>
+              </w:rPr>
+              <w:t>Calibrate</w:t>
             </w:r>
           </w:p>
         </w:tc>
@@ -724,41 +732,126 @@
         <w:jc w:val="center"/>
       </w:pPr>
       <w:r>
-        <w:drawing>
-          <wp:inline distT="0" distB="0" distL="0" distR="0" wp14:anchorId="68BC8DB3" wp14:editId="6598E888">
-            <wp:extent cx="3616569" cy="881732"/>
-            <wp:effectExtent l="0" t="0" r="3175" b="0"/>
-            <wp:docPr id="1" name="Picture 1"/>
-            <wp:cNvGraphicFramePr>
-              <a:graphicFrameLocks xmlns:a="http://schemas.openxmlformats.org/drawingml/2006/main" noChangeAspect="1"/>
-            </wp:cNvGraphicFramePr>
-            <a:graphic xmlns:a="http://schemas.openxmlformats.org/drawingml/2006/main">
-              <a:graphicData uri="http://schemas.openxmlformats.org/drawingml/2006/picture">
-                <pic:pic xmlns:pic="http://schemas.openxmlformats.org/drawingml/2006/picture">
-                  <pic:nvPicPr>
-                    <pic:cNvPr id="1" name=""/>
-                    <pic:cNvPicPr/>
-                  </pic:nvPicPr>
-                  <pic:blipFill>
-                    <a:blip r:embed="rId5"/>
-                    <a:stretch>
-                      <a:fillRect/>
-                    </a:stretch>
-                  </pic:blipFill>
-                  <pic:spPr>
-                    <a:xfrm>
-                      <a:off x="0" y="0"/>
-                      <a:ext cx="3677946" cy="896696"/>
-                    </a:xfrm>
-                    <a:prstGeom prst="rect">
-                      <a:avLst/>
-                    </a:prstGeom>
-                  </pic:spPr>
-                </pic:pic>
-              </a:graphicData>
-            </a:graphic>
-          </wp:inline>
-        </w:drawing>
+        <w:rPr>
+          <w:noProof/>
+        </w:rPr>
+        <mc:AlternateContent>
+          <mc:Choice Requires="wpg">
+            <w:drawing>
+              <wp:inline distT="0" distB="0" distL="0" distR="0" wp14:anchorId="5DACE909" wp14:editId="7A44495D">
+                <wp:extent cx="3718560" cy="901065"/>
+                <wp:effectExtent l="0" t="0" r="0" b="0"/>
+                <wp:docPr id="6" name="Group 6"/>
+                <wp:cNvGraphicFramePr/>
+                <a:graphic xmlns:a="http://schemas.openxmlformats.org/drawingml/2006/main">
+                  <a:graphicData uri="http://schemas.microsoft.com/office/word/2010/wordprocessingGroup">
+                    <wpg:wgp>
+                      <wpg:cNvGrpSpPr/>
+                      <wpg:grpSpPr>
+                        <a:xfrm>
+                          <a:off x="0" y="0"/>
+                          <a:ext cx="3718560" cy="901065"/>
+                          <a:chOff x="0" y="0"/>
+                          <a:chExt cx="3718560" cy="901065"/>
+                        </a:xfrm>
+                      </wpg:grpSpPr>
+                      <pic:pic xmlns:pic="http://schemas.openxmlformats.org/drawingml/2006/picture">
+                        <pic:nvPicPr>
+                          <pic:cNvPr id="5" name="Picture 5"/>
+                          <pic:cNvPicPr>
+                            <a:picLocks noChangeAspect="1"/>
+                          </pic:cNvPicPr>
+                        </pic:nvPicPr>
+                        <pic:blipFill>
+                          <a:blip r:embed="rId5">
+                            <a:extLst>
+                              <a:ext uri="{28A0092B-C50C-407E-A947-70E740481C1C}">
+                                <a14:useLocalDpi xmlns:a14="http://schemas.microsoft.com/office/drawing/2010/main" val="0"/>
+                              </a:ext>
+                            </a:extLst>
+                          </a:blip>
+                          <a:stretch>
+                            <a:fillRect/>
+                          </a:stretch>
+                        </pic:blipFill>
+                        <pic:spPr>
+                          <a:xfrm>
+                            <a:off x="0" y="0"/>
+                            <a:ext cx="3718560" cy="901065"/>
+                          </a:xfrm>
+                          <a:prstGeom prst="rect">
+                            <a:avLst/>
+                          </a:prstGeom>
+                        </pic:spPr>
+                      </pic:pic>
+                      <pic:pic xmlns:pic="http://schemas.openxmlformats.org/drawingml/2006/picture">
+                        <pic:nvPicPr>
+                          <pic:cNvPr id="4" name="Picture 4"/>
+                          <pic:cNvPicPr>
+                            <a:picLocks noChangeAspect="1"/>
+                          </pic:cNvPicPr>
+                        </pic:nvPicPr>
+                        <pic:blipFill>
+                          <a:blip r:embed="rId6" cstate="print">
+                            <a:extLst>
+                              <a:ext uri="{28A0092B-C50C-407E-A947-70E740481C1C}">
+                                <a14:useLocalDpi xmlns:a14="http://schemas.microsoft.com/office/drawing/2010/main" val="0"/>
+                              </a:ext>
+                            </a:extLst>
+                          </a:blip>
+                          <a:stretch>
+                            <a:fillRect/>
+                          </a:stretch>
+                        </pic:blipFill>
+                        <pic:spPr>
+                          <a:xfrm>
+                            <a:off x="134471" y="437030"/>
+                            <a:ext cx="205740" cy="317500"/>
+                          </a:xfrm>
+                          <a:prstGeom prst="rect">
+                            <a:avLst/>
+                          </a:prstGeom>
+                        </pic:spPr>
+                      </pic:pic>
+                    </wpg:wgp>
+                  </a:graphicData>
+                </a:graphic>
+              </wp:inline>
+            </w:drawing>
+          </mc:Choice>
+          <mc:Fallback>
+            <w:pict>
+              <v:group w14:anchorId="5C3E0591" id="Group 6" o:spid="_x0000_s1026" style="width:292.8pt;height:70.95pt;mso-position-horizontal-relative:char;mso-position-vertical-relative:line" coordsize="37185,9010" o:gfxdata="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">
+                <v:shapetype id="_x0000_t75" coordsize="21600,21600" o:spt="75" o:preferrelative="t" path="m@4@5l@4@11@9@11@9@5xe" filled="f" stroked="f">
+                  <v:stroke joinstyle="miter"/>
+                  <v:formulas>
+                    <v:f eqn="if lineDrawn pixelLineWidth 0"/>
+                    <v:f eqn="sum @0 1 0"/>
+                    <v:f eqn="sum 0 0 @1"/>
+                    <v:f eqn="prod @2 1 2"/>
+                    <v:f eqn="prod @3 21600 pixelWidth"/>
+                    <v:f eqn="prod @3 21600 pixelHeight"/>
+                    <v:f eqn="sum @0 0 1"/>
+                    <v:f eqn="prod @6 1 2"/>
+                    <v:f eqn="prod @7 21600 pixelWidth"/>
+                    <v:f eqn="sum @8 21600 0"/>
+                    <v:f eqn="prod @7 21600 pixelHeight"/>
+                    <v:f eqn="sum @10 21600 0"/>
+                  </v:formulas>
+                  <v:path o:extrusionok="f" gradientshapeok="t" o:connecttype="rect"/>
+                  <o:lock v:ext="edit" aspectratio="t"/>
+                </v:shapetype>
+                <v:shape id="Picture 5" o:spid="_x0000_s1027" type="#_x0000_t75" style="position:absolute;width:37185;height:9010;visibility:visible;mso-wrap-style:square" o:gfxdata="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">
+                  <v:imagedata r:id="rId7" o:title=""/>
+                </v:shape>
+                <v:shape id="Picture 4" o:spid="_x0000_s1028" type="#_x0000_t75" style="position:absolute;left:1344;top:4370;width:2058;height:3175;visibility:visible;mso-wrap-style:square" o:gfxdata="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">
+                  <v:imagedata r:id="rId8" o:title=""/>
+                </v:shape>
+                <w10:anchorlock/>
+              </v:group>
+            </w:pict>
+          </mc:Fallback>
+        </mc:AlternateContent>
       </w:r>
     </w:p>
     <w:p>
@@ -769,14 +862,27 @@
       <w:r>
         <w:t xml:space="preserve">Figure </w:t>
       </w:r>
-      <w:fldSimple w:instr=" SEQ Figure \* ARABIC ">
-        <w:r>
-          <w:rPr>
-            <w:noProof/>
-          </w:rPr>
-          <w:t>1</w:t>
-        </w:r>
-      </w:fldSimple>
+      <w:r>
+        <w:fldChar w:fldCharType="begin"/>
+      </w:r>
+      <w:r>
+        <w:instrText xml:space="preserve"> SEQ Figure \* ARABIC </w:instrText>
+      </w:r>
+      <w:r>
+        <w:fldChar w:fldCharType="separate"/>
+      </w:r>
+      <w:r>
+        <w:rPr>
+          <w:noProof/>
+        </w:rPr>
+        <w:t>1</w:t>
+      </w:r>
+      <w:r>
+        <w:rPr>
+          <w:noProof/>
+        </w:rPr>
+        <w:fldChar w:fldCharType="end"/>
+      </w:r>
       <w:r>
         <w:t>: Example View of Home Screen</w:t>
       </w:r>
@@ -803,7 +909,13 @@
         <w:t>A’ (FN1) to switch to the Preset Screen</w:t>
       </w:r>
       <w:r>
-        <w:t xml:space="preserve"> with the previous value of Preset A loaded</w:t>
+        <w:t xml:space="preserve"> with the </w:t>
+      </w:r>
+      <w:r>
+        <w:t>saved</w:t>
+      </w:r>
+      <w:r>
+        <w:t xml:space="preserve"> value of Preset A loaded</w:t>
       </w:r>
     </w:p>
     <w:p>
@@ -815,7 +927,13 @@
         <w:t xml:space="preserve">Press ‘B’ (FN2) to switch to the </w:t>
       </w:r>
       <w:r>
-        <w:t>Preset Screen with the previous value of Preset B loaded</w:t>
+        <w:t xml:space="preserve">Preset Screen with the </w:t>
+      </w:r>
+      <w:r>
+        <w:t>saved</w:t>
+      </w:r>
+      <w:r>
+        <w:t xml:space="preserve"> value of Preset B loaded</w:t>
       </w:r>
     </w:p>
     <w:p>
@@ -824,25 +942,25 @@
         <w:jc w:val="both"/>
       </w:pPr>
       <w:r>
+        <w:t xml:space="preserve">Press ‘C’ (FN3) to switch to the Preset Screen with the </w:t>
+      </w:r>
+      <w:r>
+        <w:t>saved</w:t>
+      </w:r>
+      <w:r>
+        <w:t xml:space="preserve"> value of Preset C loaded</w:t>
+      </w:r>
+    </w:p>
+    <w:p>
+      <w:pPr>
+        <w:ind w:left="720"/>
+        <w:jc w:val="both"/>
+      </w:pPr>
+      <w:r>
         <w:t>Press ‘</w:t>
       </w:r>
       <w:r>
-        <w:t>C</w:t>
-      </w:r>
-      <w:r>
-        <w:t>’ (FN</w:t>
-      </w:r>
-      <w:r>
-        <w:t>3</w:t>
-      </w:r>
-      <w:r>
-        <w:t xml:space="preserve">) to switch to the Preset Screen with the previous value of Preset </w:t>
-      </w:r>
-      <w:r>
-        <w:t>C</w:t>
-      </w:r>
-      <w:r>
-        <w:t xml:space="preserve"> loaded</w:t>
+        <w:t>D’ (Tare) to tare/zero the scale i.e., sets the current WEIGHT = 0</w:t>
       </w:r>
     </w:p>
     <w:p>
@@ -854,8 +972,16 @@
         <w:t>Press ‘</w:t>
       </w:r>
       <w:r>
-        <w:t>D’ (Tare) to tare/zero the scale i.e., sets the current WEIGHT = 0</w:t>
-      </w:r>
+        <w:t xml:space="preserve">*’ (Calibrate) to prompt the user for the calibration </w:t>
+      </w:r>
+      <w:r>
+        <w:t xml:space="preserve">screen </w:t>
+      </w:r>
+      <w:proofErr w:type="gramStart"/>
+      <w:r>
+        <w:t>password</w:t>
+      </w:r>
+      <w:proofErr w:type="gramEnd"/>
     </w:p>
     <w:p>
       <w:pPr>
@@ -881,6 +1007,9 @@
         <w:jc w:val="center"/>
       </w:pPr>
       <w:r>
+        <w:rPr>
+          <w:noProof/>
+        </w:rPr>
         <w:drawing>
           <wp:inline distT="0" distB="0" distL="0" distR="0" wp14:anchorId="4E822CDB" wp14:editId="21D2E672">
             <wp:extent cx="3754315" cy="893254"/>
@@ -897,7 +1026,7 @@
                     <pic:cNvPicPr/>
                   </pic:nvPicPr>
                   <pic:blipFill>
-                    <a:blip r:embed="rId6"/>
+                    <a:blip r:embed="rId9"/>
                     <a:stretch>
                       <a:fillRect/>
                     </a:stretch>
@@ -926,14 +1055,27 @@
       <w:r>
         <w:t xml:space="preserve">Figure </w:t>
       </w:r>
-      <w:fldSimple w:instr=" SEQ Figure \* ARABIC ">
-        <w:r>
-          <w:rPr>
-            <w:noProof/>
-          </w:rPr>
-          <w:t>2</w:t>
-        </w:r>
-      </w:fldSimple>
+      <w:r>
+        <w:fldChar w:fldCharType="begin"/>
+      </w:r>
+      <w:r>
+        <w:instrText xml:space="preserve"> SEQ Figure \* ARABIC </w:instrText>
+      </w:r>
+      <w:r>
+        <w:fldChar w:fldCharType="separate"/>
+      </w:r>
+      <w:r>
+        <w:rPr>
+          <w:noProof/>
+        </w:rPr>
+        <w:t>2</w:t>
+      </w:r>
+      <w:r>
+        <w:rPr>
+          <w:noProof/>
+        </w:rPr>
+        <w:fldChar w:fldCharType="end"/>
+      </w:r>
       <w:r>
         <w:t>: Example View of Preset Screen</w:t>
       </w:r>
@@ -954,13 +1096,7 @@
         <w:jc w:val="both"/>
       </w:pPr>
       <w:r>
-        <w:t xml:space="preserve">Press ‘A’ (FN1) to switch to the </w:t>
-      </w:r>
-      <w:r>
-        <w:t>Program</w:t>
-      </w:r>
-      <w:r>
-        <w:t xml:space="preserve"> Screen with the previous value of </w:t>
+        <w:t xml:space="preserve">Press ‘A’ (FN1) to switch to the Program Screen with the previous value of </w:t>
       </w:r>
       <w:r>
         <w:t xml:space="preserve">Program </w:t>
@@ -978,6 +1114,7 @@
         <w:jc w:val="both"/>
       </w:pPr>
       <w:r>
+        <w:lastRenderedPageBreak/>
         <w:t xml:space="preserve">Press ‘B’ (FN2) to switch to the Program Screen with the previous value of </w:t>
       </w:r>
       <w:r>
@@ -996,7 +1133,6 @@
         <w:jc w:val="both"/>
       </w:pPr>
       <w:r>
-        <w:lastRenderedPageBreak/>
         <w:t xml:space="preserve">Press ‘C’ (FN3) to switch to the Program Screen with the previous value of </w:t>
       </w:r>
       <w:r>
@@ -1128,6 +1264,9 @@
         <w:jc w:val="center"/>
       </w:pPr>
       <w:r>
+        <w:rPr>
+          <w:noProof/>
+        </w:rPr>
         <w:drawing>
           <wp:inline distT="0" distB="0" distL="0" distR="0" wp14:anchorId="2B01DA08" wp14:editId="1BF5223D">
             <wp:extent cx="3757246" cy="908803"/>
@@ -1144,7 +1283,7 @@
                     <pic:cNvPicPr/>
                   </pic:nvPicPr>
                   <pic:blipFill>
-                    <a:blip r:embed="rId7"/>
+                    <a:blip r:embed="rId10"/>
                     <a:stretch>
                       <a:fillRect/>
                     </a:stretch>
@@ -1173,14 +1312,27 @@
       <w:r>
         <w:t xml:space="preserve">Figure </w:t>
       </w:r>
-      <w:fldSimple w:instr=" SEQ Figure \* ARABIC ">
-        <w:r>
-          <w:rPr>
-            <w:noProof/>
-          </w:rPr>
-          <w:t>3</w:t>
-        </w:r>
-      </w:fldSimple>
+      <w:r>
+        <w:fldChar w:fldCharType="begin"/>
+      </w:r>
+      <w:r>
+        <w:instrText xml:space="preserve"> SEQ Figure \* ARABIC </w:instrText>
+      </w:r>
+      <w:r>
+        <w:fldChar w:fldCharType="separate"/>
+      </w:r>
+      <w:r>
+        <w:rPr>
+          <w:noProof/>
+        </w:rPr>
+        <w:t>3</w:t>
+      </w:r>
+      <w:r>
+        <w:rPr>
+          <w:noProof/>
+        </w:rPr>
+        <w:fldChar w:fldCharType="end"/>
+      </w:r>
       <w:r>
         <w:t>: Example View of Program Screen</w:t>
       </w:r>
@@ -1231,10 +1383,7 @@
         <w:t xml:space="preserve"> Screen </w:t>
       </w:r>
       <w:r>
-        <w:t>and cancel the Program</w:t>
-      </w:r>
-      <w:r>
-        <w:t xml:space="preserve"> </w:t>
+        <w:t xml:space="preserve">and cancel the Program </w:t>
       </w:r>
       <w:r>
         <w:t>**</w:t>
@@ -1255,10 +1404,7 @@
         <w:t xml:space="preserve"> Screen </w:t>
       </w:r>
       <w:r>
-        <w:t>and cancel the Program</w:t>
-      </w:r>
-      <w:r>
-        <w:t xml:space="preserve"> </w:t>
+        <w:t xml:space="preserve">and cancel the Program </w:t>
       </w:r>
       <w:r>
         <w:t>**</w:t>
@@ -1319,6 +1465,14 @@
       </w:pPr>
       <w:r>
         <w:t>Pressing any other key will result in error (red LED will flash and no change will occur to system)</w:t>
+      </w:r>
+    </w:p>
+    <w:p>
+      <w:pPr>
+        <w:pStyle w:val="Heading3"/>
+      </w:pPr>
+      <w:r>
+        <w:t>Calibration Screen</w:t>
       </w:r>
     </w:p>
     <w:p>

</xml_diff>

<commit_message>
updated work instructions and readme
</commit_message>
<xml_diff>
--- a/docs/Operation_Instructions.docx
+++ b/docs/Operation_Instructions.docx
@@ -5,9 +5,17 @@
     <w:p>
       <w:pPr>
         <w:pStyle w:val="Heading1"/>
-        <w:jc w:val="both"/>
-      </w:pPr>
-      <w:r>
+        <w:jc w:val="center"/>
+        <w:rPr>
+          <w:sz w:val="48"/>
+          <w:szCs w:val="48"/>
+        </w:rPr>
+      </w:pPr>
+      <w:r>
+        <w:rPr>
+          <w:sz w:val="48"/>
+          <w:szCs w:val="48"/>
+        </w:rPr>
         <w:t>Auto Adhesive Dispenser Operation Instructions</w:t>
       </w:r>
     </w:p>
@@ -706,11 +714,36 @@
       </w:pPr>
     </w:p>
     <w:p>
+      <w:r>
+        <w:t xml:space="preserve">Note that the foot pedal is an additional input to the system that is required for </w:t>
+      </w:r>
+      <w:r>
+        <w:t xml:space="preserve">running a </w:t>
+      </w:r>
+      <w:r>
+        <w:t>program</w:t>
+      </w:r>
+    </w:p>
+    <w:p>
+      <w:pPr>
+        <w:rPr>
+          <w:rFonts w:asciiTheme="majorHAnsi" w:eastAsiaTheme="majorEastAsia" w:hAnsiTheme="majorHAnsi" w:cstheme="majorBidi"/>
+          <w:color w:val="2F5496" w:themeColor="accent1" w:themeShade="BF"/>
+          <w:sz w:val="26"/>
+          <w:szCs w:val="26"/>
+        </w:rPr>
+      </w:pPr>
+      <w:r>
+        <w:br w:type="page"/>
+      </w:r>
+    </w:p>
+    <w:p>
       <w:pPr>
         <w:pStyle w:val="Heading2"/>
         <w:jc w:val="both"/>
       </w:pPr>
       <w:r>
+        <w:lastRenderedPageBreak/>
         <w:t>Operation Screens</w:t>
       </w:r>
     </w:p>
@@ -738,10 +771,10 @@
         <mc:AlternateContent>
           <mc:Choice Requires="wpg">
             <w:drawing>
-              <wp:inline distT="0" distB="0" distL="0" distR="0" wp14:anchorId="5DACE909" wp14:editId="7A44495D">
-                <wp:extent cx="3718560" cy="901065"/>
-                <wp:effectExtent l="0" t="0" r="0" b="0"/>
-                <wp:docPr id="6" name="Group 6"/>
+              <wp:inline distT="0" distB="0" distL="0" distR="0" wp14:anchorId="36C6CC9F" wp14:editId="663F8C6E">
+                <wp:extent cx="3696970" cy="868680"/>
+                <wp:effectExtent l="0" t="0" r="0" b="7620"/>
+                <wp:docPr id="13" name="Group 13"/>
                 <wp:cNvGraphicFramePr/>
                 <a:graphic xmlns:a="http://schemas.openxmlformats.org/drawingml/2006/main">
                   <a:graphicData uri="http://schemas.microsoft.com/office/word/2010/wordprocessingGroup">
@@ -750,43 +783,14 @@
                       <wpg:grpSpPr>
                         <a:xfrm>
                           <a:off x="0" y="0"/>
-                          <a:ext cx="3718560" cy="901065"/>
+                          <a:ext cx="3696970" cy="868680"/>
                           <a:chOff x="0" y="0"/>
-                          <a:chExt cx="3718560" cy="901065"/>
+                          <a:chExt cx="3696970" cy="868680"/>
                         </a:xfrm>
                       </wpg:grpSpPr>
                       <pic:pic xmlns:pic="http://schemas.openxmlformats.org/drawingml/2006/picture">
                         <pic:nvPicPr>
-                          <pic:cNvPr id="5" name="Picture 5"/>
-                          <pic:cNvPicPr>
-                            <a:picLocks noChangeAspect="1"/>
-                          </pic:cNvPicPr>
-                        </pic:nvPicPr>
-                        <pic:blipFill>
-                          <a:blip r:embed="rId5">
-                            <a:extLst>
-                              <a:ext uri="{28A0092B-C50C-407E-A947-70E740481C1C}">
-                                <a14:useLocalDpi xmlns:a14="http://schemas.microsoft.com/office/drawing/2010/main" val="0"/>
-                              </a:ext>
-                            </a:extLst>
-                          </a:blip>
-                          <a:stretch>
-                            <a:fillRect/>
-                          </a:stretch>
-                        </pic:blipFill>
-                        <pic:spPr>
-                          <a:xfrm>
-                            <a:off x="0" y="0"/>
-                            <a:ext cx="3718560" cy="901065"/>
-                          </a:xfrm>
-                          <a:prstGeom prst="rect">
-                            <a:avLst/>
-                          </a:prstGeom>
-                        </pic:spPr>
-                      </pic:pic>
-                      <pic:pic xmlns:pic="http://schemas.openxmlformats.org/drawingml/2006/picture">
-                        <pic:nvPicPr>
-                          <pic:cNvPr id="4" name="Picture 4"/>
+                          <pic:cNvPr id="12" name="Picture 12"/>
                           <pic:cNvPicPr>
                             <a:picLocks noChangeAspect="1"/>
                           </pic:cNvPicPr>
@@ -805,8 +809,37 @@
                         </pic:blipFill>
                         <pic:spPr>
                           <a:xfrm>
-                            <a:off x="134471" y="437030"/>
-                            <a:ext cx="205740" cy="317500"/>
+                            <a:off x="0" y="0"/>
+                            <a:ext cx="3696970" cy="868680"/>
+                          </a:xfrm>
+                          <a:prstGeom prst="rect">
+                            <a:avLst/>
+                          </a:prstGeom>
+                        </pic:spPr>
+                      </pic:pic>
+                      <pic:pic xmlns:pic="http://schemas.openxmlformats.org/drawingml/2006/picture">
+                        <pic:nvPicPr>
+                          <pic:cNvPr id="4" name="Picture 4"/>
+                          <pic:cNvPicPr>
+                            <a:picLocks noChangeAspect="1"/>
+                          </pic:cNvPicPr>
+                        </pic:nvPicPr>
+                        <pic:blipFill>
+                          <a:blip r:embed="rId7" cstate="print">
+                            <a:extLst>
+                              <a:ext uri="{28A0092B-C50C-407E-A947-70E740481C1C}">
+                                <a14:useLocalDpi xmlns:a14="http://schemas.microsoft.com/office/drawing/2010/main" val="0"/>
+                              </a:ext>
+                            </a:extLst>
+                          </a:blip>
+                          <a:stretch>
+                            <a:fillRect/>
+                          </a:stretch>
+                        </pic:blipFill>
+                        <pic:spPr>
+                          <a:xfrm>
+                            <a:off x="119575" y="429944"/>
+                            <a:ext cx="212725" cy="328295"/>
                           </a:xfrm>
                           <a:prstGeom prst="rect">
                             <a:avLst/>
@@ -821,7 +854,7 @@
           </mc:Choice>
           <mc:Fallback>
             <w:pict>
-              <v:group w14:anchorId="5C3E0591" id="Group 6" o:spid="_x0000_s1026" style="width:292.8pt;height:70.95pt;mso-position-horizontal-relative:char;mso-position-vertical-relative:line" coordsize="37185,9010" o:gfxdata="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">
+              <v:group w14:anchorId="05C71DF8" id="Group 13" o:spid="_x0000_s1026" style="width:291.1pt;height:68.4pt;mso-position-horizontal-relative:char;mso-position-vertical-relative:line" coordsize="36969,8686" o:gfxdata="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">
                 <v:shapetype id="_x0000_t75" coordsize="21600,21600" o:spt="75" o:preferrelative="t" path="m@4@5l@4@11@9@11@9@5xe" filled="f" stroked="f">
                   <v:stroke joinstyle="miter"/>
                   <v:formulas>
@@ -841,11 +874,11 @@
                   <v:path o:extrusionok="f" gradientshapeok="t" o:connecttype="rect"/>
                   <o:lock v:ext="edit" aspectratio="t"/>
                 </v:shapetype>
-                <v:shape id="Picture 5" o:spid="_x0000_s1027" type="#_x0000_t75" style="position:absolute;width:37185;height:9010;visibility:visible;mso-wrap-style:square" o:gfxdata="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">
-                  <v:imagedata r:id="rId7" o:title=""/>
+                <v:shape id="Picture 12" o:spid="_x0000_s1027" type="#_x0000_t75" style="position:absolute;width:36969;height:8686;visibility:visible;mso-wrap-style:square" o:gfxdata="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">
+                  <v:imagedata r:id="rId8" o:title=""/>
                 </v:shape>
-                <v:shape id="Picture 4" o:spid="_x0000_s1028" type="#_x0000_t75" style="position:absolute;left:1344;top:4370;width:2058;height:3175;visibility:visible;mso-wrap-style:square" o:gfxdata="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">
-                  <v:imagedata r:id="rId8" o:title=""/>
+                <v:shape id="Picture 4" o:spid="_x0000_s1028" type="#_x0000_t75" style="position:absolute;left:1195;top:4299;width:2128;height:3283;visibility:visible;mso-wrap-style:square" o:gfxdata="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">
+                  <v:imagedata r:id="rId9" o:title=""/>
                 </v:shape>
                 <w10:anchorlock/>
               </v:group>
@@ -906,10 +939,57 @@
         <w:t>Press ‘</w:t>
       </w:r>
       <w:r>
-        <w:t>A’ (FN1) to switch to the Preset Screen</w:t>
-      </w:r>
-      <w:r>
-        <w:t xml:space="preserve"> with the </w:t>
+        <w:t xml:space="preserve">A’ (FN1) to switch to the </w:t>
+      </w:r>
+      <w:r>
+        <w:rPr>
+          <w:color w:val="4472C4" w:themeColor="accent1"/>
+        </w:rPr>
+        <w:fldChar w:fldCharType="begin"/>
+      </w:r>
+      <w:r>
+        <w:rPr>
+          <w:color w:val="4472C4" w:themeColor="accent1"/>
+        </w:rPr>
+        <w:instrText xml:space="preserve"> REF _Ref61260127 \h </w:instrText>
+      </w:r>
+      <w:r>
+        <w:rPr>
+          <w:color w:val="4472C4" w:themeColor="accent1"/>
+        </w:rPr>
+      </w:r>
+      <w:r>
+        <w:rPr>
+          <w:color w:val="4472C4" w:themeColor="accent1"/>
+        </w:rPr>
+        <w:instrText xml:space="preserve"> \* MERGEFORMAT </w:instrText>
+      </w:r>
+      <w:r>
+        <w:rPr>
+          <w:color w:val="4472C4" w:themeColor="accent1"/>
+        </w:rPr>
+        <w:fldChar w:fldCharType="separate"/>
+      </w:r>
+      <w:r>
+        <w:rPr>
+          <w:color w:val="4472C4" w:themeColor="accent1"/>
+        </w:rPr>
+        <w:t>Preset Screen</w:t>
+      </w:r>
+      <w:r>
+        <w:rPr>
+          <w:color w:val="4472C4" w:themeColor="accent1"/>
+        </w:rPr>
+        <w:fldChar w:fldCharType="end"/>
+      </w:r>
+      <w:r>
+        <w:rPr>
+          <w:color w:val="4472C4" w:themeColor="accent1"/>
+        </w:rPr>
+        <w:t xml:space="preserve"> </w:t>
+      </w:r>
+      <w:r>
+        <w:t xml:space="preserve">with the </w:t>
       </w:r>
       <w:r>
         <w:t>saved</w:t>
@@ -927,7 +1007,54 @@
         <w:t xml:space="preserve">Press ‘B’ (FN2) to switch to the </w:t>
       </w:r>
       <w:r>
-        <w:t xml:space="preserve">Preset Screen with the </w:t>
+        <w:rPr>
+          <w:color w:val="4472C4" w:themeColor="accent1"/>
+        </w:rPr>
+        <w:fldChar w:fldCharType="begin"/>
+      </w:r>
+      <w:r>
+        <w:rPr>
+          <w:color w:val="4472C4" w:themeColor="accent1"/>
+        </w:rPr>
+        <w:instrText xml:space="preserve"> REF _Ref61260127 \h </w:instrText>
+      </w:r>
+      <w:r>
+        <w:rPr>
+          <w:color w:val="4472C4" w:themeColor="accent1"/>
+        </w:rPr>
+      </w:r>
+      <w:r>
+        <w:rPr>
+          <w:color w:val="4472C4" w:themeColor="accent1"/>
+        </w:rPr>
+        <w:instrText xml:space="preserve"> \* MERGEFORMAT </w:instrText>
+      </w:r>
+      <w:r>
+        <w:rPr>
+          <w:color w:val="4472C4" w:themeColor="accent1"/>
+        </w:rPr>
+        <w:fldChar w:fldCharType="separate"/>
+      </w:r>
+      <w:r>
+        <w:rPr>
+          <w:color w:val="4472C4" w:themeColor="accent1"/>
+        </w:rPr>
+        <w:t>Preset Screen</w:t>
+      </w:r>
+      <w:r>
+        <w:rPr>
+          <w:color w:val="4472C4" w:themeColor="accent1"/>
+        </w:rPr>
+        <w:fldChar w:fldCharType="end"/>
+      </w:r>
+      <w:r>
+        <w:rPr>
+          <w:color w:val="4472C4" w:themeColor="accent1"/>
+        </w:rPr>
+        <w:t xml:space="preserve"> </w:t>
+      </w:r>
+      <w:r>
+        <w:t xml:space="preserve">with the </w:t>
       </w:r>
       <w:r>
         <w:t>saved</w:t>
@@ -942,7 +1069,57 @@
         <w:jc w:val="both"/>
       </w:pPr>
       <w:r>
-        <w:t xml:space="preserve">Press ‘C’ (FN3) to switch to the Preset Screen with the </w:t>
+        <w:t xml:space="preserve">Press ‘C’ (FN3) to switch to the </w:t>
+      </w:r>
+      <w:r>
+        <w:rPr>
+          <w:color w:val="4472C4" w:themeColor="accent1"/>
+        </w:rPr>
+        <w:fldChar w:fldCharType="begin"/>
+      </w:r>
+      <w:r>
+        <w:rPr>
+          <w:color w:val="4472C4" w:themeColor="accent1"/>
+        </w:rPr>
+        <w:instrText xml:space="preserve"> REF _Ref61260127 \h </w:instrText>
+      </w:r>
+      <w:r>
+        <w:rPr>
+          <w:color w:val="4472C4" w:themeColor="accent1"/>
+        </w:rPr>
+      </w:r>
+      <w:r>
+        <w:rPr>
+          <w:color w:val="4472C4" w:themeColor="accent1"/>
+        </w:rPr>
+        <w:instrText xml:space="preserve"> \* MERGEFORMAT </w:instrText>
+      </w:r>
+      <w:r>
+        <w:rPr>
+          <w:color w:val="4472C4" w:themeColor="accent1"/>
+        </w:rPr>
+        <w:fldChar w:fldCharType="separate"/>
+      </w:r>
+      <w:r>
+        <w:rPr>
+          <w:color w:val="4472C4" w:themeColor="accent1"/>
+        </w:rPr>
+        <w:t>Preset Screen</w:t>
+      </w:r>
+      <w:r>
+        <w:rPr>
+          <w:color w:val="4472C4" w:themeColor="accent1"/>
+        </w:rPr>
+        <w:fldChar w:fldCharType="end"/>
+      </w:r>
+      <w:r>
+        <w:rPr>
+          <w:color w:val="4472C4" w:themeColor="accent1"/>
+        </w:rPr>
+        <w:t xml:space="preserve"> </w:t>
+      </w:r>
+      <w:r>
+        <w:t xml:space="preserve">with the </w:t>
       </w:r>
       <w:r>
         <w:t>saved</w:t>
@@ -977,11 +1154,9 @@
       <w:r>
         <w:t xml:space="preserve">screen </w:t>
       </w:r>
-      <w:proofErr w:type="gramStart"/>
       <w:r>
         <w:t>password</w:t>
       </w:r>
-      <w:proofErr w:type="gramEnd"/>
     </w:p>
     <w:p>
       <w:pPr>
@@ -989,17 +1164,82 @@
         <w:jc w:val="both"/>
       </w:pPr>
       <w:r>
+        <w:t>Press ‘0’ – ‘9’</w:t>
+      </w:r>
+      <w:r>
+        <w:t xml:space="preserve"> to enter in a temporary set value for the </w:t>
+      </w:r>
+      <w:r>
+        <w:t>scale</w:t>
+      </w:r>
+    </w:p>
+    <w:p>
+      <w:pPr>
+        <w:ind w:left="720"/>
+        <w:jc w:val="both"/>
+      </w:pPr>
+      <w:r>
+        <w:tab/>
+        <w:t>Note: only 4 digits are allowed and typing more will reset the set value</w:t>
+      </w:r>
+    </w:p>
+    <w:p>
+      <w:pPr>
+        <w:ind w:left="720"/>
+        <w:jc w:val="both"/>
+      </w:pPr>
+      <w:r>
+        <w:t xml:space="preserve">Press ‘#’ (Enter) to </w:t>
+      </w:r>
+      <w:r>
+        <w:t>lock in the temporary set value for the scale</w:t>
+      </w:r>
+    </w:p>
+    <w:p>
+      <w:pPr>
+        <w:ind w:left="720"/>
+        <w:jc w:val="both"/>
+      </w:pPr>
+      <w:r>
+        <w:t>Press the Foot Pedal</w:t>
+      </w:r>
+      <w:r>
+        <w:t xml:space="preserve"> to switch to the Run Screen and start the Adhesive Pump</w:t>
+      </w:r>
+    </w:p>
+    <w:p>
+      <w:pPr>
+        <w:ind w:left="720"/>
+        <w:jc w:val="both"/>
+      </w:pPr>
+      <w:r>
         <w:t>Pressing any other key will result in error (red LED will flash and no change will occur to system)</w:t>
       </w:r>
     </w:p>
     <w:p>
       <w:pPr>
+        <w:rPr>
+          <w:rFonts w:asciiTheme="majorHAnsi" w:eastAsiaTheme="majorEastAsia" w:hAnsiTheme="majorHAnsi" w:cstheme="majorBidi"/>
+          <w:color w:val="1F3763" w:themeColor="accent1" w:themeShade="7F"/>
+          <w:sz w:val="24"/>
+          <w:szCs w:val="24"/>
+        </w:rPr>
+      </w:pPr>
+      <w:bookmarkStart w:id="0" w:name="_Ref61260127"/>
+      <w:r>
+        <w:br w:type="page"/>
+      </w:r>
+    </w:p>
+    <w:p>
+      <w:pPr>
         <w:pStyle w:val="Heading3"/>
         <w:jc w:val="both"/>
       </w:pPr>
       <w:r>
+        <w:lastRenderedPageBreak/>
         <w:t>Preset Screen</w:t>
       </w:r>
+      <w:bookmarkEnd w:id="0"/>
     </w:p>
     <w:p>
       <w:pPr>
@@ -1015,263 +1255,6 @@
             <wp:extent cx="3754315" cy="893254"/>
             <wp:effectExtent l="0" t="0" r="0" b="2540"/>
             <wp:docPr id="2" name="Picture 2"/>
-            <wp:cNvGraphicFramePr>
-              <a:graphicFrameLocks xmlns:a="http://schemas.openxmlformats.org/drawingml/2006/main" noChangeAspect="1"/>
-            </wp:cNvGraphicFramePr>
-            <a:graphic xmlns:a="http://schemas.openxmlformats.org/drawingml/2006/main">
-              <a:graphicData uri="http://schemas.openxmlformats.org/drawingml/2006/picture">
-                <pic:pic xmlns:pic="http://schemas.openxmlformats.org/drawingml/2006/picture">
-                  <pic:nvPicPr>
-                    <pic:cNvPr id="1" name=""/>
-                    <pic:cNvPicPr/>
-                  </pic:nvPicPr>
-                  <pic:blipFill>
-                    <a:blip r:embed="rId9"/>
-                    <a:stretch>
-                      <a:fillRect/>
-                    </a:stretch>
-                  </pic:blipFill>
-                  <pic:spPr>
-                    <a:xfrm>
-                      <a:off x="0" y="0"/>
-                      <a:ext cx="3948382" cy="939428"/>
-                    </a:xfrm>
-                    <a:prstGeom prst="rect">
-                      <a:avLst/>
-                    </a:prstGeom>
-                  </pic:spPr>
-                </pic:pic>
-              </a:graphicData>
-            </a:graphic>
-          </wp:inline>
-        </w:drawing>
-      </w:r>
-    </w:p>
-    <w:p>
-      <w:pPr>
-        <w:pStyle w:val="Caption"/>
-        <w:jc w:val="center"/>
-      </w:pPr>
-      <w:r>
-        <w:t xml:space="preserve">Figure </w:t>
-      </w:r>
-      <w:r>
-        <w:fldChar w:fldCharType="begin"/>
-      </w:r>
-      <w:r>
-        <w:instrText xml:space="preserve"> SEQ Figure \* ARABIC </w:instrText>
-      </w:r>
-      <w:r>
-        <w:fldChar w:fldCharType="separate"/>
-      </w:r>
-      <w:r>
-        <w:rPr>
-          <w:noProof/>
-        </w:rPr>
-        <w:t>2</w:t>
-      </w:r>
-      <w:r>
-        <w:rPr>
-          <w:noProof/>
-        </w:rPr>
-        <w:fldChar w:fldCharType="end"/>
-      </w:r>
-      <w:r>
-        <w:t>: Example View of Preset Screen</w:t>
-      </w:r>
-    </w:p>
-    <w:p>
-      <w:pPr>
-        <w:pStyle w:val="Heading4"/>
-        <w:ind w:left="720"/>
-        <w:jc w:val="both"/>
-      </w:pPr>
-      <w:r>
-        <w:t>Valid Commands</w:t>
-      </w:r>
-    </w:p>
-    <w:p>
-      <w:pPr>
-        <w:ind w:left="720"/>
-        <w:jc w:val="both"/>
-      </w:pPr>
-      <w:r>
-        <w:t xml:space="preserve">Press ‘A’ (FN1) to switch to the Program Screen with the previous value of </w:t>
-      </w:r>
-      <w:r>
-        <w:t xml:space="preserve">Program </w:t>
-      </w:r>
-      <w:r>
-        <w:t>A loaded</w:t>
-      </w:r>
-      <w:r>
-        <w:t>**</w:t>
-      </w:r>
-    </w:p>
-    <w:p>
-      <w:pPr>
-        <w:ind w:left="720"/>
-        <w:jc w:val="both"/>
-      </w:pPr>
-      <w:r>
-        <w:lastRenderedPageBreak/>
-        <w:t xml:space="preserve">Press ‘B’ (FN2) to switch to the Program Screen with the previous value of </w:t>
-      </w:r>
-      <w:r>
-        <w:t xml:space="preserve">Program </w:t>
-      </w:r>
-      <w:r>
-        <w:t>B loaded</w:t>
-      </w:r>
-      <w:r>
-        <w:t>**</w:t>
-      </w:r>
-    </w:p>
-    <w:p>
-      <w:pPr>
-        <w:ind w:left="720"/>
-        <w:jc w:val="both"/>
-      </w:pPr>
-      <w:r>
-        <w:t xml:space="preserve">Press ‘C’ (FN3) to switch to the Program Screen with the previous value of </w:t>
-      </w:r>
-      <w:r>
-        <w:t xml:space="preserve">Program </w:t>
-      </w:r>
-      <w:r>
-        <w:t>C loaded</w:t>
-      </w:r>
-      <w:r>
-        <w:t>**</w:t>
-      </w:r>
-    </w:p>
-    <w:p>
-      <w:pPr>
-        <w:ind w:left="720"/>
-        <w:jc w:val="both"/>
-      </w:pPr>
-      <w:r>
-        <w:t>Press ‘</w:t>
-      </w:r>
-      <w:r>
-        <w:t>#</w:t>
-      </w:r>
-      <w:r>
-        <w:t>’ (</w:t>
-      </w:r>
-      <w:r>
-        <w:t>Enter</w:t>
-      </w:r>
-      <w:r>
-        <w:t xml:space="preserve">) to </w:t>
-      </w:r>
-      <w:r>
-        <w:t>load the currently selected preset value</w:t>
-      </w:r>
-    </w:p>
-    <w:p>
-      <w:pPr>
-        <w:ind w:left="720"/>
-        <w:jc w:val="both"/>
-      </w:pPr>
-      <w:r>
-        <w:t xml:space="preserve">**NOTE: </w:t>
-      </w:r>
-      <w:r>
-        <w:t xml:space="preserve">Pressing two consistent values for the function buttons (ex: pressing A </w:t>
-      </w:r>
-      <w:r>
-        <w:t xml:space="preserve">twice in a row) will move to the </w:t>
-      </w:r>
-      <w:r>
-        <w:t>program</w:t>
-      </w:r>
-      <w:r>
-        <w:t xml:space="preserve"> state for the button that was pressed twice in a row.  If a different button is pressed after entering the </w:t>
-      </w:r>
-      <w:r>
-        <w:t>Preset</w:t>
-      </w:r>
-      <w:r>
-        <w:t xml:space="preserve"> </w:t>
-      </w:r>
-      <w:r>
-        <w:t xml:space="preserve">screen, the screen will switch to the corresponding </w:t>
-      </w:r>
-      <w:r>
-        <w:t>preset</w:t>
-      </w:r>
-      <w:r>
-        <w:t xml:space="preserve"> letter</w:t>
-      </w:r>
-      <w:r>
-        <w:t xml:space="preserve"> </w:t>
-      </w:r>
-      <w:r>
-        <w:t xml:space="preserve">(ex: pressing A will change to the </w:t>
-      </w:r>
-      <w:r>
-        <w:t>Preset</w:t>
-      </w:r>
-      <w:r>
-        <w:t xml:space="preserve"> A screen, t</w:t>
-      </w:r>
-      <w:r>
-        <w:t xml:space="preserve">hen if you press B the screen will change to the </w:t>
-      </w:r>
-      <w:r>
-        <w:rPr>
-          <w:b/>
-          <w:bCs/>
-        </w:rPr>
-        <w:t>Preset</w:t>
-      </w:r>
-      <w:r>
-        <w:rPr>
-          <w:b/>
-          <w:bCs/>
-        </w:rPr>
-        <w:t xml:space="preserve"> </w:t>
-      </w:r>
-      <w:r>
-        <w:t>B screen, not the Pr</w:t>
-      </w:r>
-      <w:r>
-        <w:t>ogram screen).</w:t>
-      </w:r>
-    </w:p>
-    <w:p>
-      <w:pPr>
-        <w:ind w:left="720"/>
-        <w:jc w:val="both"/>
-      </w:pPr>
-      <w:r>
-        <w:t>Pressing any other key will result in error (red LED will flash and no change will occur to system)</w:t>
-      </w:r>
-    </w:p>
-    <w:p>
-      <w:pPr>
-        <w:pStyle w:val="Heading3"/>
-        <w:jc w:val="both"/>
-      </w:pPr>
-      <w:r>
-        <w:t>Program Screen</w:t>
-      </w:r>
-    </w:p>
-    <w:p>
-      <w:pPr>
-        <w:keepNext/>
-        <w:jc w:val="center"/>
-      </w:pPr>
-      <w:r>
-        <w:rPr>
-          <w:noProof/>
-        </w:rPr>
-        <w:drawing>
-          <wp:inline distT="0" distB="0" distL="0" distR="0" wp14:anchorId="2B01DA08" wp14:editId="1BF5223D">
-            <wp:extent cx="3757246" cy="908803"/>
-            <wp:effectExtent l="0" t="0" r="0" b="5715"/>
-            <wp:docPr id="3" name="Picture 3"/>
             <wp:cNvGraphicFramePr>
               <a:graphicFrameLocks xmlns:a="http://schemas.openxmlformats.org/drawingml/2006/main" noChangeAspect="1"/>
             </wp:cNvGraphicFramePr>
@@ -1291,7 +1274,7 @@
                   <pic:spPr>
                     <a:xfrm>
                       <a:off x="0" y="0"/>
-                      <a:ext cx="3862663" cy="934301"/>
+                      <a:ext cx="3948382" cy="939428"/>
                     </a:xfrm>
                     <a:prstGeom prst="rect">
                       <a:avLst/>
@@ -1325,7 +1308,7 @@
         <w:rPr>
           <w:noProof/>
         </w:rPr>
-        <w:t>3</w:t>
+        <w:t>2</w:t>
       </w:r>
       <w:r>
         <w:rPr>
@@ -1334,7 +1317,7 @@
         <w:fldChar w:fldCharType="end"/>
       </w:r>
       <w:r>
-        <w:t>: Example View of Program Screen</w:t>
+        <w:t>: Example View of Preset Screen</w:t>
       </w:r>
     </w:p>
     <w:p>
@@ -1356,6 +1339,476 @@
         <w:t xml:space="preserve">Press ‘A’ (FN1) to switch to the </w:t>
       </w:r>
       <w:r>
+        <w:rPr>
+          <w:color w:val="4472C4" w:themeColor="accent1"/>
+        </w:rPr>
+        <w:fldChar w:fldCharType="begin"/>
+      </w:r>
+      <w:r>
+        <w:rPr>
+          <w:color w:val="4472C4" w:themeColor="accent1"/>
+        </w:rPr>
+        <w:instrText xml:space="preserve"> REF _Ref61260219 \h </w:instrText>
+      </w:r>
+      <w:r>
+        <w:rPr>
+          <w:color w:val="4472C4" w:themeColor="accent1"/>
+        </w:rPr>
+      </w:r>
+      <w:r>
+        <w:rPr>
+          <w:color w:val="4472C4" w:themeColor="accent1"/>
+        </w:rPr>
+        <w:fldChar w:fldCharType="separate"/>
+      </w:r>
+      <w:r>
+        <w:rPr>
+          <w:color w:val="4472C4" w:themeColor="accent1"/>
+        </w:rPr>
+        <w:t>Program Screen</w:t>
+      </w:r>
+      <w:r>
+        <w:rPr>
+          <w:color w:val="4472C4" w:themeColor="accent1"/>
+        </w:rPr>
+        <w:fldChar w:fldCharType="end"/>
+      </w:r>
+      <w:r>
+        <w:t xml:space="preserve"> </w:t>
+      </w:r>
+      <w:r>
+        <w:t xml:space="preserve">with the previous value of </w:t>
+      </w:r>
+      <w:r>
+        <w:t xml:space="preserve">Program </w:t>
+      </w:r>
+      <w:r>
+        <w:t>A loaded</w:t>
+      </w:r>
+      <w:r>
+        <w:t>**</w:t>
+      </w:r>
+    </w:p>
+    <w:p>
+      <w:pPr>
+        <w:ind w:left="720"/>
+        <w:jc w:val="both"/>
+      </w:pPr>
+      <w:r>
+        <w:t xml:space="preserve">Press ‘B’ (FN2) to switch to the </w:t>
+      </w:r>
+      <w:r>
+        <w:rPr>
+          <w:color w:val="4472C4" w:themeColor="accent1"/>
+        </w:rPr>
+        <w:fldChar w:fldCharType="begin"/>
+      </w:r>
+      <w:r>
+        <w:rPr>
+          <w:color w:val="4472C4" w:themeColor="accent1"/>
+        </w:rPr>
+        <w:instrText xml:space="preserve"> REF _Ref61260219 \h </w:instrText>
+      </w:r>
+      <w:r>
+        <w:rPr>
+          <w:color w:val="4472C4" w:themeColor="accent1"/>
+        </w:rPr>
+      </w:r>
+      <w:r>
+        <w:rPr>
+          <w:color w:val="4472C4" w:themeColor="accent1"/>
+        </w:rPr>
+        <w:fldChar w:fldCharType="separate"/>
+      </w:r>
+      <w:r>
+        <w:rPr>
+          <w:color w:val="4472C4" w:themeColor="accent1"/>
+        </w:rPr>
+        <w:t>Program Screen</w:t>
+      </w:r>
+      <w:r>
+        <w:rPr>
+          <w:color w:val="4472C4" w:themeColor="accent1"/>
+        </w:rPr>
+        <w:fldChar w:fldCharType="end"/>
+      </w:r>
+      <w:r>
+        <w:rPr>
+          <w:color w:val="4472C4" w:themeColor="accent1"/>
+        </w:rPr>
+        <w:t xml:space="preserve"> </w:t>
+      </w:r>
+      <w:r>
+        <w:t xml:space="preserve">with the previous value of </w:t>
+      </w:r>
+      <w:r>
+        <w:t xml:space="preserve">Program </w:t>
+      </w:r>
+      <w:r>
+        <w:t>B loaded</w:t>
+      </w:r>
+      <w:r>
+        <w:t>**</w:t>
+      </w:r>
+    </w:p>
+    <w:p>
+      <w:pPr>
+        <w:ind w:left="720"/>
+        <w:jc w:val="both"/>
+      </w:pPr>
+      <w:r>
+        <w:t xml:space="preserve">Press ‘C’ (FN3) to switch to the </w:t>
+      </w:r>
+      <w:r>
+        <w:rPr>
+          <w:color w:val="4472C4" w:themeColor="accent1"/>
+        </w:rPr>
+        <w:fldChar w:fldCharType="begin"/>
+      </w:r>
+      <w:r>
+        <w:rPr>
+          <w:color w:val="4472C4" w:themeColor="accent1"/>
+        </w:rPr>
+        <w:instrText xml:space="preserve"> REF _Ref61260219 \h </w:instrText>
+      </w:r>
+      <w:r>
+        <w:rPr>
+          <w:color w:val="4472C4" w:themeColor="accent1"/>
+        </w:rPr>
+      </w:r>
+      <w:r>
+        <w:rPr>
+          <w:color w:val="4472C4" w:themeColor="accent1"/>
+        </w:rPr>
+        <w:fldChar w:fldCharType="separate"/>
+      </w:r>
+      <w:r>
+        <w:rPr>
+          <w:color w:val="4472C4" w:themeColor="accent1"/>
+        </w:rPr>
+        <w:t>Program Screen</w:t>
+      </w:r>
+      <w:r>
+        <w:rPr>
+          <w:color w:val="4472C4" w:themeColor="accent1"/>
+        </w:rPr>
+        <w:fldChar w:fldCharType="end"/>
+      </w:r>
+      <w:r>
+        <w:rPr>
+          <w:color w:val="4472C4" w:themeColor="accent1"/>
+        </w:rPr>
+        <w:t xml:space="preserve"> </w:t>
+      </w:r>
+      <w:r>
+        <w:t xml:space="preserve">with the previous value of </w:t>
+      </w:r>
+      <w:r>
+        <w:t xml:space="preserve">Program </w:t>
+      </w:r>
+      <w:r>
+        <w:t>C loaded</w:t>
+      </w:r>
+      <w:r>
+        <w:t>**</w:t>
+      </w:r>
+    </w:p>
+    <w:p>
+      <w:pPr>
+        <w:ind w:left="720"/>
+        <w:jc w:val="both"/>
+      </w:pPr>
+      <w:r>
+        <w:t>Press ‘</w:t>
+      </w:r>
+      <w:r>
+        <w:t>#</w:t>
+      </w:r>
+      <w:r>
+        <w:t>’ (</w:t>
+      </w:r>
+      <w:r>
+        <w:t>Enter</w:t>
+      </w:r>
+      <w:r>
+        <w:t xml:space="preserve">) to </w:t>
+      </w:r>
+      <w:r>
+        <w:t>load the currently selected preset value</w:t>
+      </w:r>
+    </w:p>
+    <w:p>
+      <w:pPr>
+        <w:ind w:left="720"/>
+        <w:jc w:val="both"/>
+      </w:pPr>
+      <w:r>
+        <w:t>Pressing any other key will result in error (red LED will flash and no change will occur to system)</w:t>
+      </w:r>
+    </w:p>
+    <w:p>
+      <w:pPr>
+        <w:ind w:left="720"/>
+        <w:jc w:val="both"/>
+      </w:pPr>
+      <w:r>
+        <w:rPr>
+          <w:b/>
+          <w:bCs/>
+          <w:color w:val="FF0000"/>
+        </w:rPr>
+        <w:t>**NOTE:</w:t>
+      </w:r>
+      <w:r>
+        <w:rPr>
+          <w:color w:val="FF0000"/>
+        </w:rPr>
+        <w:t xml:space="preserve"> </w:t>
+      </w:r>
+      <w:r>
+        <w:t xml:space="preserve">When pressing the </w:t>
+      </w:r>
+      <w:r>
+        <w:t>function button of the same screen that you are currently on (ex: pressing the A button when you are on the PREST:A screen)</w:t>
+      </w:r>
+      <w:r>
+        <w:t xml:space="preserve"> </w:t>
+      </w:r>
+      <w:r>
+        <w:t>you will</w:t>
+      </w:r>
+      <w:r>
+        <w:t xml:space="preserve"> move to the </w:t>
+      </w:r>
+      <w:r>
+        <w:rPr>
+          <w:color w:val="4472C4" w:themeColor="accent1"/>
+        </w:rPr>
+        <w:fldChar w:fldCharType="begin"/>
+      </w:r>
+      <w:r>
+        <w:rPr>
+          <w:color w:val="4472C4" w:themeColor="accent1"/>
+        </w:rPr>
+        <w:instrText xml:space="preserve"> REF _Ref61260219 \h </w:instrText>
+      </w:r>
+      <w:r>
+        <w:rPr>
+          <w:color w:val="4472C4" w:themeColor="accent1"/>
+        </w:rPr>
+      </w:r>
+      <w:r>
+        <w:rPr>
+          <w:color w:val="4472C4" w:themeColor="accent1"/>
+        </w:rPr>
+        <w:instrText xml:space="preserve"> \* MERGEFORMAT </w:instrText>
+      </w:r>
+      <w:r>
+        <w:rPr>
+          <w:color w:val="4472C4" w:themeColor="accent1"/>
+        </w:rPr>
+        <w:fldChar w:fldCharType="separate"/>
+      </w:r>
+      <w:r>
+        <w:rPr>
+          <w:color w:val="4472C4" w:themeColor="accent1"/>
+        </w:rPr>
+        <w:t>Program Screen</w:t>
+      </w:r>
+      <w:r>
+        <w:rPr>
+          <w:color w:val="4472C4" w:themeColor="accent1"/>
+        </w:rPr>
+        <w:fldChar w:fldCharType="end"/>
+      </w:r>
+      <w:r>
+        <w:t xml:space="preserve"> for the </w:t>
+      </w:r>
+      <w:r>
+        <w:t>button you pressed (ex: from the previous example you would go to the PROGR:A screen)</w:t>
+      </w:r>
+      <w:r>
+        <w:t xml:space="preserve">.  </w:t>
+      </w:r>
+      <w:r>
+        <w:t>If a different button is pressed</w:t>
+      </w:r>
+      <w:r>
+        <w:t>, the screen will</w:t>
+      </w:r>
+      <w:r>
+        <w:t xml:space="preserve"> </w:t>
+      </w:r>
+      <w:r>
+        <w:t xml:space="preserve">switch to the corresponding </w:t>
+      </w:r>
+      <w:r>
+        <w:t>preset</w:t>
+      </w:r>
+      <w:r>
+        <w:t xml:space="preserve"> letter</w:t>
+      </w:r>
+      <w:r>
+        <w:t xml:space="preserve"> </w:t>
+      </w:r>
+      <w:r>
+        <w:t xml:space="preserve">(ex: pressing A will change to the </w:t>
+      </w:r>
+      <w:r>
+        <w:t>P</w:t>
+      </w:r>
+      <w:r>
+        <w:t>REST:</w:t>
+      </w:r>
+      <w:r>
+        <w:t>A screen, t</w:t>
+      </w:r>
+      <w:r>
+        <w:t>hen if you press B the screen will change to the</w:t>
+      </w:r>
+      <w:r>
+        <w:t xml:space="preserve"> PREST:</w:t>
+      </w:r>
+      <w:r>
+        <w:t xml:space="preserve">B screen, </w:t>
+      </w:r>
+      <w:r>
+        <w:rPr>
+          <w:b/>
+          <w:bCs/>
+        </w:rPr>
+        <w:t>not</w:t>
+      </w:r>
+      <w:r>
+        <w:t xml:space="preserve"> the Pr</w:t>
+      </w:r>
+      <w:r>
+        <w:t>ogram screen).</w:t>
+      </w:r>
+    </w:p>
+    <w:p>
+      <w:pPr>
+        <w:rPr>
+          <w:rFonts w:asciiTheme="majorHAnsi" w:eastAsiaTheme="majorEastAsia" w:hAnsiTheme="majorHAnsi" w:cstheme="majorBidi"/>
+          <w:color w:val="1F3763" w:themeColor="accent1" w:themeShade="7F"/>
+          <w:sz w:val="24"/>
+          <w:szCs w:val="24"/>
+        </w:rPr>
+      </w:pPr>
+      <w:bookmarkStart w:id="1" w:name="_Ref61260219"/>
+      <w:r>
+        <w:br w:type="page"/>
+      </w:r>
+    </w:p>
+    <w:p>
+      <w:pPr>
+        <w:pStyle w:val="Heading3"/>
+        <w:jc w:val="both"/>
+      </w:pPr>
+      <w:r>
+        <w:lastRenderedPageBreak/>
+        <w:t>Program Screen</w:t>
+      </w:r>
+      <w:bookmarkEnd w:id="1"/>
+    </w:p>
+    <w:p>
+      <w:pPr>
+        <w:keepNext/>
+        <w:jc w:val="center"/>
+      </w:pPr>
+      <w:r>
+        <w:rPr>
+          <w:noProof/>
+        </w:rPr>
+        <w:drawing>
+          <wp:inline distT="0" distB="0" distL="0" distR="0" wp14:anchorId="25098133" wp14:editId="14E45082">
+            <wp:extent cx="3768538" cy="919990"/>
+            <wp:effectExtent l="0" t="0" r="3810" b="0"/>
+            <wp:docPr id="1" name="Picture 1"/>
+            <wp:cNvGraphicFramePr>
+              <a:graphicFrameLocks xmlns:a="http://schemas.openxmlformats.org/drawingml/2006/main" noChangeAspect="1"/>
+            </wp:cNvGraphicFramePr>
+            <a:graphic xmlns:a="http://schemas.openxmlformats.org/drawingml/2006/main">
+              <a:graphicData uri="http://schemas.openxmlformats.org/drawingml/2006/picture">
+                <pic:pic xmlns:pic="http://schemas.openxmlformats.org/drawingml/2006/picture">
+                  <pic:nvPicPr>
+                    <pic:cNvPr id="1" name=""/>
+                    <pic:cNvPicPr/>
+                  </pic:nvPicPr>
+                  <pic:blipFill>
+                    <a:blip r:embed="rId11"/>
+                    <a:stretch>
+                      <a:fillRect/>
+                    </a:stretch>
+                  </pic:blipFill>
+                  <pic:spPr>
+                    <a:xfrm>
+                      <a:off x="0" y="0"/>
+                      <a:ext cx="3835455" cy="936326"/>
+                    </a:xfrm>
+                    <a:prstGeom prst="rect">
+                      <a:avLst/>
+                    </a:prstGeom>
+                  </pic:spPr>
+                </pic:pic>
+              </a:graphicData>
+            </a:graphic>
+          </wp:inline>
+        </w:drawing>
+      </w:r>
+    </w:p>
+    <w:p>
+      <w:pPr>
+        <w:pStyle w:val="Caption"/>
+        <w:jc w:val="center"/>
+      </w:pPr>
+      <w:r>
+        <w:t xml:space="preserve">Figure </w:t>
+      </w:r>
+      <w:r>
+        <w:fldChar w:fldCharType="begin"/>
+      </w:r>
+      <w:r>
+        <w:instrText xml:space="preserve"> SEQ Figure \* ARABIC </w:instrText>
+      </w:r>
+      <w:r>
+        <w:fldChar w:fldCharType="separate"/>
+      </w:r>
+      <w:r>
+        <w:rPr>
+          <w:noProof/>
+        </w:rPr>
+        <w:t>3</w:t>
+      </w:r>
+      <w:r>
+        <w:rPr>
+          <w:noProof/>
+        </w:rPr>
+        <w:fldChar w:fldCharType="end"/>
+      </w:r>
+      <w:r>
+        <w:t>: Example View of Program Screen</w:t>
+      </w:r>
+    </w:p>
+    <w:p>
+      <w:pPr>
+        <w:pStyle w:val="Heading4"/>
+        <w:ind w:left="720"/>
+        <w:jc w:val="both"/>
+      </w:pPr>
+      <w:r>
+        <w:t>Valid Commands</w:t>
+      </w:r>
+    </w:p>
+    <w:p>
+      <w:pPr>
+        <w:ind w:left="720"/>
+        <w:jc w:val="both"/>
+      </w:pPr>
+      <w:r>
+        <w:t xml:space="preserve">Press ‘A’ (FN1) to switch to the </w:t>
+      </w:r>
+      <w:r>
         <w:t>Home</w:t>
       </w:r>
       <w:r>
@@ -1416,7 +1869,13 @@
         <w:jc w:val="both"/>
       </w:pPr>
       <w:r>
-        <w:t>Press ‘0’ – ‘9’ to enter in the newly programmed preset for the current selected program letter</w:t>
+        <w:t xml:space="preserve">Press ‘0’ – ‘9’ to enter in </w:t>
+      </w:r>
+      <w:r>
+        <w:t xml:space="preserve">a new </w:t>
+      </w:r>
+      <w:r>
+        <w:t>preset for the current selected program letter</w:t>
       </w:r>
     </w:p>
     <w:p>
@@ -1425,7 +1884,8 @@
         <w:jc w:val="both"/>
       </w:pPr>
       <w:r>
-        <w:t>Press ‘#’ (Enter) to confirm the newly programmed preset</w:t>
+        <w:tab/>
+        <w:t>Note: only 4 digits are allowed and typing more will reset the set value</w:t>
       </w:r>
     </w:p>
     <w:p>
@@ -1434,7 +1894,42 @@
         <w:jc w:val="both"/>
       </w:pPr>
       <w:r>
-        <w:t xml:space="preserve">**NOTE: Pressing two </w:t>
+        <w:t xml:space="preserve">Press ‘#’ (Enter) to confirm the </w:t>
+      </w:r>
+      <w:r>
+        <w:t xml:space="preserve">new </w:t>
+      </w:r>
+      <w:r>
+        <w:t>preset</w:t>
+      </w:r>
+      <w:r>
+        <w:t xml:space="preserve"> value</w:t>
+      </w:r>
+    </w:p>
+    <w:p>
+      <w:pPr>
+        <w:ind w:left="720"/>
+        <w:jc w:val="both"/>
+      </w:pPr>
+      <w:r>
+        <w:t>Pressing any other key will result in error (red LED will flash and no change will occur to system)</w:t>
+      </w:r>
+    </w:p>
+    <w:p>
+      <w:pPr>
+        <w:ind w:left="720"/>
+        <w:jc w:val="both"/>
+      </w:pPr>
+      <w:r>
+        <w:rPr>
+          <w:b/>
+          <w:bCs/>
+          <w:color w:val="FF0000"/>
+        </w:rPr>
+        <w:t>**NOTE:</w:t>
+      </w:r>
+      <w:r>
+        <w:t xml:space="preserve"> Pressing two </w:t>
       </w:r>
       <w:r>
         <w:t>different</w:t>
@@ -1462,22 +1957,1171 @@
       <w:pPr>
         <w:ind w:left="720"/>
         <w:jc w:val="both"/>
+        <w:rPr>
+          <w:b/>
+          <w:bCs/>
+          <w:color w:val="FF0000"/>
+        </w:rPr>
+      </w:pPr>
+    </w:p>
+    <w:p>
+      <w:pPr>
+        <w:rPr>
+          <w:b/>
+          <w:bCs/>
+          <w:color w:val="FF0000"/>
+        </w:rPr>
+      </w:pPr>
+      <w:r>
+        <w:rPr>
+          <w:b/>
+          <w:bCs/>
+          <w:color w:val="FF0000"/>
+        </w:rPr>
+        <w:br w:type="page"/>
+      </w:r>
+    </w:p>
+    <w:p>
+      <w:pPr>
+        <w:pStyle w:val="Heading3"/>
+        <w:jc w:val="both"/>
+      </w:pPr>
+      <w:r>
+        <w:lastRenderedPageBreak/>
+        <w:t>Run</w:t>
+      </w:r>
+      <w:r>
+        <w:t xml:space="preserve"> Screen</w:t>
+      </w:r>
+    </w:p>
+    <w:p>
+      <w:pPr>
+        <w:keepNext/>
+        <w:jc w:val="center"/>
+      </w:pPr>
+      <w:r>
+        <w:rPr>
+          <w:b/>
+          <w:bCs/>
+          <w:color w:val="FF0000"/>
+        </w:rPr>
+        <w:drawing>
+          <wp:inline distT="0" distB="0" distL="0" distR="0" wp14:anchorId="3FF33954" wp14:editId="0BD6EA76">
+            <wp:extent cx="3876115" cy="901528"/>
+            <wp:effectExtent l="0" t="0" r="0" b="0"/>
+            <wp:docPr id="9" name="Picture 9"/>
+            <wp:cNvGraphicFramePr>
+              <a:graphicFrameLocks xmlns:a="http://schemas.openxmlformats.org/drawingml/2006/main" noChangeAspect="1"/>
+            </wp:cNvGraphicFramePr>
+            <a:graphic xmlns:a="http://schemas.openxmlformats.org/drawingml/2006/main">
+              <a:graphicData uri="http://schemas.openxmlformats.org/drawingml/2006/picture">
+                <pic:pic xmlns:pic="http://schemas.openxmlformats.org/drawingml/2006/picture">
+                  <pic:nvPicPr>
+                    <pic:cNvPr id="1" name=""/>
+                    <pic:cNvPicPr/>
+                  </pic:nvPicPr>
+                  <pic:blipFill>
+                    <a:blip r:embed="rId12"/>
+                    <a:stretch>
+                      <a:fillRect/>
+                    </a:stretch>
+                  </pic:blipFill>
+                  <pic:spPr>
+                    <a:xfrm>
+                      <a:off x="0" y="0"/>
+                      <a:ext cx="3941717" cy="916786"/>
+                    </a:xfrm>
+                    <a:prstGeom prst="rect">
+                      <a:avLst/>
+                    </a:prstGeom>
+                  </pic:spPr>
+                </pic:pic>
+              </a:graphicData>
+            </a:graphic>
+          </wp:inline>
+        </w:drawing>
+      </w:r>
+    </w:p>
+    <w:p>
+      <w:pPr>
+        <w:pStyle w:val="Caption"/>
+        <w:jc w:val="center"/>
+        <w:rPr>
+          <w:b/>
+          <w:bCs/>
+          <w:color w:val="FF0000"/>
+        </w:rPr>
+      </w:pPr>
+      <w:r>
+        <w:t xml:space="preserve">Figure </w:t>
+      </w:r>
+      <w:fldSimple w:instr=" SEQ Figure \* ARABIC ">
+        <w:r>
+          <w:rPr>
+            <w:noProof/>
+          </w:rPr>
+          <w:t>4</w:t>
+        </w:r>
+      </w:fldSimple>
+      <w:r>
+        <w:t>: Example View of Run Screen</w:t>
+      </w:r>
+    </w:p>
+    <w:p>
+      <w:pPr>
+        <w:pStyle w:val="Heading4"/>
+        <w:ind w:left="720"/>
+        <w:jc w:val="both"/>
+      </w:pPr>
+      <w:r>
+        <w:t>Valid Commands</w:t>
+      </w:r>
+    </w:p>
+    <w:p>
+      <w:pPr>
+        <w:rPr>
+          <w:rFonts w:asciiTheme="majorHAnsi" w:eastAsiaTheme="majorEastAsia" w:hAnsiTheme="majorHAnsi" w:cstheme="majorBidi"/>
+          <w:color w:val="1F3763" w:themeColor="accent1" w:themeShade="7F"/>
+          <w:sz w:val="24"/>
+          <w:szCs w:val="24"/>
+        </w:rPr>
+      </w:pPr>
+      <w:r>
+        <w:tab/>
+        <w:t xml:space="preserve">Pressing any </w:t>
+      </w:r>
+      <w:r>
+        <w:t>key will Halt the running program and bring you back to the Home Screen</w:t>
+      </w:r>
+      <w:r>
+        <w:br w:type="page"/>
+      </w:r>
+    </w:p>
+    <w:p>
+      <w:pPr>
+        <w:pStyle w:val="Heading3"/>
+      </w:pPr>
+      <w:r>
+        <w:lastRenderedPageBreak/>
+        <w:t>Calibration Screen</w:t>
+      </w:r>
+    </w:p>
+    <w:p>
+      <w:pPr>
+        <w:keepNext/>
+        <w:jc w:val="center"/>
+      </w:pPr>
+      <w:r>
+        <w:drawing>
+          <wp:inline distT="0" distB="0" distL="0" distR="0" wp14:anchorId="1831A830" wp14:editId="79D92D64">
+            <wp:extent cx="3766003" cy="917762"/>
+            <wp:effectExtent l="0" t="0" r="6350" b="0"/>
+            <wp:docPr id="7" name="Picture 7"/>
+            <wp:cNvGraphicFramePr>
+              <a:graphicFrameLocks xmlns:a="http://schemas.openxmlformats.org/drawingml/2006/main" noChangeAspect="1"/>
+            </wp:cNvGraphicFramePr>
+            <a:graphic xmlns:a="http://schemas.openxmlformats.org/drawingml/2006/main">
+              <a:graphicData uri="http://schemas.openxmlformats.org/drawingml/2006/picture">
+                <pic:pic xmlns:pic="http://schemas.openxmlformats.org/drawingml/2006/picture">
+                  <pic:nvPicPr>
+                    <pic:cNvPr id="1" name=""/>
+                    <pic:cNvPicPr/>
+                  </pic:nvPicPr>
+                  <pic:blipFill>
+                    <a:blip r:embed="rId13"/>
+                    <a:stretch>
+                      <a:fillRect/>
+                    </a:stretch>
+                  </pic:blipFill>
+                  <pic:spPr>
+                    <a:xfrm>
+                      <a:off x="0" y="0"/>
+                      <a:ext cx="3833839" cy="934293"/>
+                    </a:xfrm>
+                    <a:prstGeom prst="rect">
+                      <a:avLst/>
+                    </a:prstGeom>
+                  </pic:spPr>
+                </pic:pic>
+              </a:graphicData>
+            </a:graphic>
+          </wp:inline>
+        </w:drawing>
+      </w:r>
+    </w:p>
+    <w:p>
+      <w:pPr>
+        <w:pStyle w:val="Caption"/>
+        <w:jc w:val="center"/>
+      </w:pPr>
+      <w:r>
+        <w:t xml:space="preserve">Figure </w:t>
+      </w:r>
+      <w:fldSimple w:instr=" SEQ Figure \* ARABIC ">
+        <w:r>
+          <w:rPr>
+            <w:noProof/>
+          </w:rPr>
+          <w:t>5</w:t>
+        </w:r>
+      </w:fldSimple>
+      <w:r>
+        <w:t>: Example View of Calibration Screen</w:t>
+      </w:r>
+    </w:p>
+    <w:p>
+      <w:pPr>
+        <w:pStyle w:val="Heading4"/>
+        <w:ind w:left="720"/>
+        <w:jc w:val="both"/>
+      </w:pPr>
+      <w:r>
+        <w:t>Recalibration Instructions</w:t>
+      </w:r>
+    </w:p>
+    <w:p>
+      <w:pPr>
+        <w:pStyle w:val="ListParagraph"/>
+        <w:numPr>
+          <w:ilvl w:val="0"/>
+          <w:numId w:val="1"/>
+        </w:numPr>
+      </w:pPr>
+      <w:r>
+        <w:t>From the Home screen, press ‘*’ to begin</w:t>
+      </w:r>
+    </w:p>
+    <w:p>
+      <w:pPr>
+        <w:pStyle w:val="ListParagraph"/>
+        <w:numPr>
+          <w:ilvl w:val="0"/>
+          <w:numId w:val="1"/>
+        </w:numPr>
+      </w:pPr>
+      <w:r>
+        <w:t>When prompted, enter the password to begin calibration</w:t>
+      </w:r>
+    </w:p>
+    <w:p>
+      <w:pPr>
+        <w:pStyle w:val="ListParagraph"/>
+        <w:numPr>
+          <w:ilvl w:val="0"/>
+          <w:numId w:val="1"/>
+        </w:numPr>
+      </w:pPr>
+      <w:r>
+        <w:t>Remove all objects from the scale</w:t>
+      </w:r>
+    </w:p>
+    <w:p>
+      <w:pPr>
+        <w:pStyle w:val="ListParagraph"/>
+        <w:numPr>
+          <w:ilvl w:val="0"/>
+          <w:numId w:val="1"/>
+        </w:numPr>
+      </w:pPr>
+      <w:r>
+        <w:t>Press ‘D’ to Tare/Zero the scale</w:t>
+      </w:r>
+    </w:p>
+    <w:p>
+      <w:pPr>
+        <w:pStyle w:val="ListParagraph"/>
+        <w:numPr>
+          <w:ilvl w:val="0"/>
+          <w:numId w:val="1"/>
+        </w:numPr>
+      </w:pPr>
+      <w:r>
+        <w:t>Add a known mass to the scale</w:t>
+      </w:r>
+    </w:p>
+    <w:p>
+      <w:pPr>
+        <w:pStyle w:val="ListParagraph"/>
+        <w:numPr>
+          <w:ilvl w:val="0"/>
+          <w:numId w:val="1"/>
+        </w:numPr>
+      </w:pPr>
+      <w:r>
+        <w:t xml:space="preserve">Adjust the Calibration Factor using the </w:t>
+      </w:r>
+      <w:r>
+        <w:t>commands described below</w:t>
+      </w:r>
+    </w:p>
+    <w:p>
+      <w:pPr>
+        <w:pStyle w:val="ListParagraph"/>
+        <w:numPr>
+          <w:ilvl w:val="0"/>
+          <w:numId w:val="1"/>
+        </w:numPr>
+      </w:pPr>
+      <w:r>
+        <w:t xml:space="preserve">When the displayed </w:t>
+      </w:r>
+      <w:r>
+        <w:t>weight</w:t>
+      </w:r>
+      <w:r>
+        <w:t xml:space="preserve"> matches the known</w:t>
+      </w:r>
+      <w:r>
+        <w:t xml:space="preserve"> mass press the “#” (Enter) button to save the calibration factor</w:t>
+      </w:r>
+      <w:r>
+        <w:t>.</w:t>
+      </w:r>
+    </w:p>
+    <w:p>
+      <w:pPr>
+        <w:pStyle w:val="ListParagraph"/>
+        <w:numPr>
+          <w:ilvl w:val="0"/>
+          <w:numId w:val="1"/>
+        </w:numPr>
+      </w:pPr>
+      <w:r>
+        <w:t>Press the ‘*’ button to exit calibration</w:t>
+      </w:r>
+    </w:p>
+    <w:p>
+      <w:pPr>
+        <w:pStyle w:val="Heading4"/>
+        <w:ind w:left="720"/>
+        <w:jc w:val="both"/>
+      </w:pPr>
+      <w:r>
+        <w:t>Valid Commands</w:t>
+      </w:r>
+    </w:p>
+    <w:p>
+      <w:pPr>
+        <w:ind w:left="720"/>
+      </w:pPr>
+      <w:r>
+        <w:t xml:space="preserve">The standard keys have been modified to allow for easy adjustment of the calibration factor.  Pressing the </w:t>
+      </w:r>
+      <w:r>
+        <w:t>indicated buttons will add/subtract the given value from the calibration factor.</w:t>
+      </w:r>
+    </w:p>
+    <w:p>
+      <w:pPr>
+        <w:ind w:left="720"/>
+        <w:jc w:val="both"/>
+      </w:pPr>
+      <w:r>
+        <w:t xml:space="preserve">Press ‘#’ (Enter) to confirm the new </w:t>
+      </w:r>
+      <w:r>
+        <w:t>calibration factor</w:t>
+      </w:r>
+    </w:p>
+    <w:p>
+      <w:pPr>
+        <w:ind w:left="720"/>
+        <w:jc w:val="both"/>
+      </w:pPr>
+      <w:r>
+        <w:t>Press ‘*’ (Calibrate) to exit (and not save)</w:t>
+      </w:r>
+      <w:r>
+        <w:t xml:space="preserve"> the calibration menu</w:t>
+      </w:r>
+    </w:p>
+    <w:p>
+      <w:pPr>
+        <w:ind w:left="720"/>
+        <w:jc w:val="both"/>
       </w:pPr>
       <w:r>
         <w:t>Pressing any other key will result in error (red LED will flash and no change will occur to system)</w:t>
       </w:r>
     </w:p>
-    <w:p>
-      <w:pPr>
-        <w:pStyle w:val="Heading3"/>
-      </w:pPr>
-      <w:r>
-        <w:t>Calibration Screen</w:t>
-      </w:r>
-    </w:p>
-    <w:p>
-      <w:pPr>
-        <w:jc w:val="both"/>
+    <w:tbl>
+      <w:tblPr>
+        <w:tblStyle w:val="TableGrid"/>
+        <w:tblW w:w="0" w:type="auto"/>
+        <w:jc w:val="center"/>
+        <w:tblLook w:val="04A0" w:firstRow="1" w:lastRow="0" w:firstColumn="1" w:lastColumn="0" w:noHBand="0" w:noVBand="1"/>
+      </w:tblPr>
+      <w:tblGrid>
+        <w:gridCol w:w="1647"/>
+        <w:gridCol w:w="1647"/>
+        <w:gridCol w:w="1647"/>
+        <w:gridCol w:w="1647"/>
+      </w:tblGrid>
+      <w:tr>
+        <w:trPr>
+          <w:trHeight w:val="431"/>
+          <w:jc w:val="center"/>
+        </w:trPr>
+        <w:tc>
+          <w:tcPr>
+            <w:tcW w:w="1647" w:type="dxa"/>
+            <w:shd w:val="clear" w:color="auto" w:fill="8EAADB" w:themeFill="accent1" w:themeFillTint="99"/>
+          </w:tcPr>
+          <w:p>
+            <w:pPr>
+              <w:jc w:val="center"/>
+              <w:rPr>
+                <w:b/>
+                <w:bCs/>
+                <w:color w:val="FFFFFF" w:themeColor="background1"/>
+              </w:rPr>
+            </w:pPr>
+            <w:r>
+              <w:rPr>
+                <w:b/>
+                <w:bCs/>
+                <w:color w:val="FFFFFF" w:themeColor="background1"/>
+              </w:rPr>
+              <w:t xml:space="preserve">1 </w:t>
+            </w:r>
+            <w:r>
+              <w:rPr>
+                <w:b/>
+                <w:bCs/>
+                <w:color w:val="FFFFFF" w:themeColor="background1"/>
+              </w:rPr>
+              <w:sym w:font="Wingdings" w:char="F0E0"/>
+            </w:r>
+            <w:r>
+              <w:rPr>
+                <w:b/>
+                <w:bCs/>
+                <w:color w:val="FFFFFF" w:themeColor="background1"/>
+              </w:rPr>
+              <w:t xml:space="preserve"> </w:t>
+            </w:r>
+            <w:r>
+              <w:rPr>
+                <w:b/>
+                <w:bCs/>
+                <w:color w:val="FFFFFF" w:themeColor="background1"/>
+              </w:rPr>
+              <w:t>+100</w:t>
+            </w:r>
+          </w:p>
+        </w:tc>
+        <w:tc>
+          <w:tcPr>
+            <w:tcW w:w="1647" w:type="dxa"/>
+            <w:shd w:val="clear" w:color="auto" w:fill="8EAADB" w:themeFill="accent1" w:themeFillTint="99"/>
+          </w:tcPr>
+          <w:p>
+            <w:pPr>
+              <w:jc w:val="center"/>
+              <w:rPr>
+                <w:b/>
+                <w:bCs/>
+                <w:color w:val="FFFFFF" w:themeColor="background1"/>
+              </w:rPr>
+            </w:pPr>
+            <w:r>
+              <w:rPr>
+                <w:b/>
+                <w:bCs/>
+                <w:color w:val="FFFFFF" w:themeColor="background1"/>
+              </w:rPr>
+              <w:t xml:space="preserve">2 </w:t>
+            </w:r>
+            <w:r>
+              <w:rPr>
+                <w:b/>
+                <w:bCs/>
+                <w:color w:val="FFFFFF" w:themeColor="background1"/>
+              </w:rPr>
+              <w:sym w:font="Wingdings" w:char="F0E0"/>
+            </w:r>
+            <w:r>
+              <w:rPr>
+                <w:b/>
+                <w:bCs/>
+                <w:color w:val="FFFFFF" w:themeColor="background1"/>
+              </w:rPr>
+              <w:t xml:space="preserve"> </w:t>
+            </w:r>
+            <w:r>
+              <w:rPr>
+                <w:b/>
+                <w:bCs/>
+                <w:color w:val="FFFFFF" w:themeColor="background1"/>
+              </w:rPr>
+              <w:t>+10</w:t>
+            </w:r>
+          </w:p>
+        </w:tc>
+        <w:tc>
+          <w:tcPr>
+            <w:tcW w:w="1647" w:type="dxa"/>
+            <w:shd w:val="clear" w:color="auto" w:fill="8EAADB" w:themeFill="accent1" w:themeFillTint="99"/>
+          </w:tcPr>
+          <w:p>
+            <w:pPr>
+              <w:jc w:val="center"/>
+              <w:rPr>
+                <w:b/>
+                <w:bCs/>
+                <w:color w:val="FFFFFF" w:themeColor="background1"/>
+              </w:rPr>
+            </w:pPr>
+            <w:r>
+              <w:rPr>
+                <w:b/>
+                <w:bCs/>
+                <w:color w:val="FFFFFF" w:themeColor="background1"/>
+              </w:rPr>
+              <w:t xml:space="preserve">3 </w:t>
+            </w:r>
+            <w:r>
+              <w:rPr>
+                <w:b/>
+                <w:bCs/>
+                <w:color w:val="FFFFFF" w:themeColor="background1"/>
+              </w:rPr>
+              <w:sym w:font="Wingdings" w:char="F0E0"/>
+            </w:r>
+            <w:r>
+              <w:rPr>
+                <w:b/>
+                <w:bCs/>
+                <w:color w:val="FFFFFF" w:themeColor="background1"/>
+              </w:rPr>
+              <w:t xml:space="preserve"> </w:t>
+            </w:r>
+            <w:r>
+              <w:rPr>
+                <w:b/>
+                <w:bCs/>
+                <w:color w:val="FFFFFF" w:themeColor="background1"/>
+              </w:rPr>
+              <w:t>+1</w:t>
+            </w:r>
+          </w:p>
+        </w:tc>
+        <w:tc>
+          <w:tcPr>
+            <w:tcW w:w="1647" w:type="dxa"/>
+            <w:shd w:val="clear" w:color="auto" w:fill="C00000"/>
+          </w:tcPr>
+          <w:p>
+            <w:pPr>
+              <w:jc w:val="center"/>
+              <w:rPr>
+                <w:b/>
+                <w:bCs/>
+              </w:rPr>
+            </w:pPr>
+            <w:r>
+              <w:rPr>
+                <w:b/>
+                <w:bCs/>
+              </w:rPr>
+              <w:t xml:space="preserve">A </w:t>
+            </w:r>
+            <w:r>
+              <w:rPr>
+                <w:b/>
+                <w:bCs/>
+              </w:rPr>
+              <w:sym w:font="Wingdings" w:char="F0E0"/>
+            </w:r>
+            <w:r>
+              <w:rPr>
+                <w:b/>
+                <w:bCs/>
+              </w:rPr>
+              <w:t xml:space="preserve"> +0.1</w:t>
+            </w:r>
+          </w:p>
+        </w:tc>
+      </w:tr>
+      <w:tr>
+        <w:trPr>
+          <w:trHeight w:val="437"/>
+          <w:jc w:val="center"/>
+        </w:trPr>
+        <w:tc>
+          <w:tcPr>
+            <w:tcW w:w="1647" w:type="dxa"/>
+            <w:shd w:val="clear" w:color="auto" w:fill="8EAADB" w:themeFill="accent1" w:themeFillTint="99"/>
+          </w:tcPr>
+          <w:p>
+            <w:pPr>
+              <w:jc w:val="center"/>
+              <w:rPr>
+                <w:b/>
+                <w:bCs/>
+                <w:color w:val="FFFFFF" w:themeColor="background1"/>
+              </w:rPr>
+            </w:pPr>
+            <w:r>
+              <w:rPr>
+                <w:b/>
+                <w:bCs/>
+                <w:color w:val="FFFFFF" w:themeColor="background1"/>
+              </w:rPr>
+              <w:t xml:space="preserve">4 </w:t>
+            </w:r>
+            <w:r>
+              <w:rPr>
+                <w:b/>
+                <w:bCs/>
+                <w:color w:val="FFFFFF" w:themeColor="background1"/>
+              </w:rPr>
+              <w:sym w:font="Wingdings" w:char="F0E0"/>
+            </w:r>
+            <w:r>
+              <w:rPr>
+                <w:b/>
+                <w:bCs/>
+                <w:color w:val="FFFFFF" w:themeColor="background1"/>
+              </w:rPr>
+              <w:t xml:space="preserve"> </w:t>
+            </w:r>
+            <w:r>
+              <w:rPr>
+                <w:b/>
+                <w:bCs/>
+                <w:color w:val="FFFFFF" w:themeColor="background1"/>
+              </w:rPr>
+              <w:t>-</w:t>
+            </w:r>
+            <w:r>
+              <w:rPr>
+                <w:b/>
+                <w:bCs/>
+                <w:color w:val="FFFFFF" w:themeColor="background1"/>
+              </w:rPr>
+              <w:t>100</w:t>
+            </w:r>
+          </w:p>
+        </w:tc>
+        <w:tc>
+          <w:tcPr>
+            <w:tcW w:w="1647" w:type="dxa"/>
+            <w:shd w:val="clear" w:color="auto" w:fill="8EAADB" w:themeFill="accent1" w:themeFillTint="99"/>
+          </w:tcPr>
+          <w:p>
+            <w:pPr>
+              <w:jc w:val="center"/>
+              <w:rPr>
+                <w:b/>
+                <w:bCs/>
+                <w:color w:val="FFFFFF" w:themeColor="background1"/>
+              </w:rPr>
+            </w:pPr>
+            <w:r>
+              <w:rPr>
+                <w:b/>
+                <w:bCs/>
+                <w:color w:val="FFFFFF" w:themeColor="background1"/>
+              </w:rPr>
+              <w:t xml:space="preserve">5 </w:t>
+            </w:r>
+            <w:r>
+              <w:rPr>
+                <w:b/>
+                <w:bCs/>
+                <w:color w:val="FFFFFF" w:themeColor="background1"/>
+              </w:rPr>
+              <w:sym w:font="Wingdings" w:char="F0E0"/>
+            </w:r>
+            <w:r>
+              <w:rPr>
+                <w:b/>
+                <w:bCs/>
+                <w:color w:val="FFFFFF" w:themeColor="background1"/>
+              </w:rPr>
+              <w:t xml:space="preserve"> </w:t>
+            </w:r>
+            <w:r>
+              <w:rPr>
+                <w:b/>
+                <w:bCs/>
+                <w:color w:val="FFFFFF" w:themeColor="background1"/>
+              </w:rPr>
+              <w:t>-10</w:t>
+            </w:r>
+          </w:p>
+        </w:tc>
+        <w:tc>
+          <w:tcPr>
+            <w:tcW w:w="1647" w:type="dxa"/>
+            <w:shd w:val="clear" w:color="auto" w:fill="8EAADB" w:themeFill="accent1" w:themeFillTint="99"/>
+          </w:tcPr>
+          <w:p>
+            <w:pPr>
+              <w:jc w:val="center"/>
+              <w:rPr>
+                <w:b/>
+                <w:bCs/>
+                <w:color w:val="FFFFFF" w:themeColor="background1"/>
+              </w:rPr>
+            </w:pPr>
+            <w:r>
+              <w:rPr>
+                <w:b/>
+                <w:bCs/>
+                <w:color w:val="FFFFFF" w:themeColor="background1"/>
+              </w:rPr>
+              <w:t xml:space="preserve">6 </w:t>
+            </w:r>
+            <w:r>
+              <w:rPr>
+                <w:b/>
+                <w:bCs/>
+                <w:color w:val="FFFFFF" w:themeColor="background1"/>
+              </w:rPr>
+              <w:sym w:font="Wingdings" w:char="F0E0"/>
+            </w:r>
+            <w:r>
+              <w:rPr>
+                <w:b/>
+                <w:bCs/>
+                <w:color w:val="FFFFFF" w:themeColor="background1"/>
+              </w:rPr>
+              <w:t xml:space="preserve"> </w:t>
+            </w:r>
+            <w:r>
+              <w:rPr>
+                <w:b/>
+                <w:bCs/>
+                <w:color w:val="FFFFFF" w:themeColor="background1"/>
+              </w:rPr>
+              <w:t>-1</w:t>
+            </w:r>
+          </w:p>
+        </w:tc>
+        <w:tc>
+          <w:tcPr>
+            <w:tcW w:w="1647" w:type="dxa"/>
+            <w:shd w:val="clear" w:color="auto" w:fill="C00000"/>
+          </w:tcPr>
+          <w:p>
+            <w:pPr>
+              <w:jc w:val="center"/>
+              <w:rPr>
+                <w:b/>
+                <w:bCs/>
+              </w:rPr>
+            </w:pPr>
+            <w:r>
+              <w:rPr>
+                <w:b/>
+                <w:bCs/>
+              </w:rPr>
+              <w:t xml:space="preserve">B </w:t>
+            </w:r>
+            <w:r>
+              <w:rPr>
+                <w:b/>
+                <w:bCs/>
+              </w:rPr>
+              <w:sym w:font="Wingdings" w:char="F0E0"/>
+            </w:r>
+            <w:r>
+              <w:rPr>
+                <w:b/>
+                <w:bCs/>
+              </w:rPr>
+              <w:t xml:space="preserve"> </w:t>
+            </w:r>
+            <w:r>
+              <w:rPr>
+                <w:b/>
+                <w:bCs/>
+              </w:rPr>
+              <w:t>-0.1</w:t>
+            </w:r>
+          </w:p>
+        </w:tc>
+      </w:tr>
+      <w:tr>
+        <w:trPr>
+          <w:trHeight w:val="431"/>
+          <w:jc w:val="center"/>
+        </w:trPr>
+        <w:tc>
+          <w:tcPr>
+            <w:tcW w:w="1647" w:type="dxa"/>
+            <w:shd w:val="clear" w:color="auto" w:fill="8EAADB" w:themeFill="accent1" w:themeFillTint="99"/>
+          </w:tcPr>
+          <w:p>
+            <w:pPr>
+              <w:jc w:val="center"/>
+              <w:rPr>
+                <w:b/>
+                <w:bCs/>
+                <w:color w:val="FFFFFF" w:themeColor="background1"/>
+              </w:rPr>
+            </w:pPr>
+            <w:r>
+              <w:rPr>
+                <w:b/>
+                <w:bCs/>
+                <w:color w:val="FFFFFF" w:themeColor="background1"/>
+              </w:rPr>
+              <w:t xml:space="preserve">7 </w:t>
+            </w:r>
+            <w:r>
+              <w:rPr>
+                <w:b/>
+                <w:bCs/>
+                <w:color w:val="FFFFFF" w:themeColor="background1"/>
+              </w:rPr>
+              <w:sym w:font="Wingdings" w:char="F0E0"/>
+            </w:r>
+            <w:r>
+              <w:rPr>
+                <w:b/>
+                <w:bCs/>
+                <w:color w:val="FFFFFF" w:themeColor="background1"/>
+              </w:rPr>
+              <w:t xml:space="preserve"> </w:t>
+            </w:r>
+            <w:r>
+              <w:rPr>
+                <w:b/>
+                <w:bCs/>
+                <w:color w:val="FFFFFF" w:themeColor="background1"/>
+              </w:rPr>
+              <w:t>NA</w:t>
+            </w:r>
+          </w:p>
+        </w:tc>
+        <w:tc>
+          <w:tcPr>
+            <w:tcW w:w="1647" w:type="dxa"/>
+            <w:shd w:val="clear" w:color="auto" w:fill="8EAADB" w:themeFill="accent1" w:themeFillTint="99"/>
+          </w:tcPr>
+          <w:p>
+            <w:pPr>
+              <w:jc w:val="center"/>
+              <w:rPr>
+                <w:b/>
+                <w:bCs/>
+                <w:color w:val="FFFFFF" w:themeColor="background1"/>
+              </w:rPr>
+            </w:pPr>
+            <w:r>
+              <w:rPr>
+                <w:b/>
+                <w:bCs/>
+                <w:color w:val="FFFFFF" w:themeColor="background1"/>
+              </w:rPr>
+              <w:t xml:space="preserve">8 </w:t>
+            </w:r>
+            <w:r>
+              <w:rPr>
+                <w:b/>
+                <w:bCs/>
+                <w:color w:val="FFFFFF" w:themeColor="background1"/>
+              </w:rPr>
+              <w:sym w:font="Wingdings" w:char="F0E0"/>
+            </w:r>
+            <w:r>
+              <w:rPr>
+                <w:b/>
+                <w:bCs/>
+                <w:color w:val="FFFFFF" w:themeColor="background1"/>
+              </w:rPr>
+              <w:t xml:space="preserve"> </w:t>
+            </w:r>
+            <w:r>
+              <w:rPr>
+                <w:b/>
+                <w:bCs/>
+                <w:color w:val="FFFFFF" w:themeColor="background1"/>
+              </w:rPr>
+              <w:t>NA</w:t>
+            </w:r>
+          </w:p>
+        </w:tc>
+        <w:tc>
+          <w:tcPr>
+            <w:tcW w:w="1647" w:type="dxa"/>
+            <w:shd w:val="clear" w:color="auto" w:fill="8EAADB" w:themeFill="accent1" w:themeFillTint="99"/>
+          </w:tcPr>
+          <w:p>
+            <w:pPr>
+              <w:jc w:val="center"/>
+              <w:rPr>
+                <w:b/>
+                <w:bCs/>
+                <w:color w:val="FFFFFF" w:themeColor="background1"/>
+              </w:rPr>
+            </w:pPr>
+            <w:r>
+              <w:rPr>
+                <w:b/>
+                <w:bCs/>
+                <w:color w:val="FFFFFF" w:themeColor="background1"/>
+              </w:rPr>
+              <w:t xml:space="preserve">9 </w:t>
+            </w:r>
+            <w:r>
+              <w:rPr>
+                <w:b/>
+                <w:bCs/>
+                <w:color w:val="FFFFFF" w:themeColor="background1"/>
+              </w:rPr>
+              <w:sym w:font="Wingdings" w:char="F0E0"/>
+            </w:r>
+            <w:r>
+              <w:rPr>
+                <w:b/>
+                <w:bCs/>
+                <w:color w:val="FFFFFF" w:themeColor="background1"/>
+              </w:rPr>
+              <w:t xml:space="preserve"> </w:t>
+            </w:r>
+            <w:r>
+              <w:rPr>
+                <w:b/>
+                <w:bCs/>
+                <w:color w:val="FFFFFF" w:themeColor="background1"/>
+              </w:rPr>
+              <w:t>NA</w:t>
+            </w:r>
+          </w:p>
+        </w:tc>
+        <w:tc>
+          <w:tcPr>
+            <w:tcW w:w="1647" w:type="dxa"/>
+            <w:shd w:val="clear" w:color="auto" w:fill="C00000"/>
+          </w:tcPr>
+          <w:p>
+            <w:pPr>
+              <w:jc w:val="center"/>
+              <w:rPr>
+                <w:b/>
+                <w:bCs/>
+              </w:rPr>
+            </w:pPr>
+            <w:r>
+              <w:rPr>
+                <w:b/>
+                <w:bCs/>
+              </w:rPr>
+              <w:t xml:space="preserve">C </w:t>
+            </w:r>
+            <w:r>
+              <w:rPr>
+                <w:b/>
+                <w:bCs/>
+              </w:rPr>
+              <w:sym w:font="Wingdings" w:char="F0E0"/>
+            </w:r>
+            <w:r>
+              <w:rPr>
+                <w:b/>
+                <w:bCs/>
+              </w:rPr>
+              <w:t xml:space="preserve"> </w:t>
+            </w:r>
+            <w:r>
+              <w:rPr>
+                <w:b/>
+                <w:bCs/>
+              </w:rPr>
+              <w:t>NA</w:t>
+            </w:r>
+          </w:p>
+        </w:tc>
+      </w:tr>
+      <w:tr>
+        <w:trPr>
+          <w:trHeight w:val="437"/>
+          <w:jc w:val="center"/>
+        </w:trPr>
+        <w:tc>
+          <w:tcPr>
+            <w:tcW w:w="1647" w:type="dxa"/>
+            <w:shd w:val="clear" w:color="auto" w:fill="C00000"/>
+          </w:tcPr>
+          <w:p>
+            <w:pPr>
+              <w:jc w:val="center"/>
+              <w:rPr>
+                <w:b/>
+                <w:bCs/>
+              </w:rPr>
+            </w:pPr>
+            <w:r>
+              <w:rPr>
+                <w:b/>
+                <w:bCs/>
+              </w:rPr>
+              <w:t xml:space="preserve">* </w:t>
+            </w:r>
+            <w:r>
+              <w:rPr>
+                <w:b/>
+                <w:bCs/>
+                <w:shd w:val="clear" w:color="auto" w:fill="C00000"/>
+              </w:rPr>
+              <w:sym w:font="Wingdings" w:char="F0E0"/>
+            </w:r>
+            <w:r>
+              <w:rPr>
+                <w:b/>
+                <w:bCs/>
+                <w:shd w:val="clear" w:color="auto" w:fill="C00000"/>
+              </w:rPr>
+              <w:t xml:space="preserve"> </w:t>
+            </w:r>
+            <w:r>
+              <w:rPr>
+                <w:b/>
+                <w:bCs/>
+                <w:shd w:val="clear" w:color="auto" w:fill="C00000"/>
+              </w:rPr>
+              <w:t>Calibrate</w:t>
+            </w:r>
+          </w:p>
+        </w:tc>
+        <w:tc>
+          <w:tcPr>
+            <w:tcW w:w="1647" w:type="dxa"/>
+            <w:shd w:val="clear" w:color="auto" w:fill="8EAADB" w:themeFill="accent1" w:themeFillTint="99"/>
+          </w:tcPr>
+          <w:p>
+            <w:pPr>
+              <w:jc w:val="center"/>
+              <w:rPr>
+                <w:b/>
+                <w:bCs/>
+              </w:rPr>
+            </w:pPr>
+            <w:r>
+              <w:rPr>
+                <w:b/>
+                <w:bCs/>
+                <w:color w:val="FFFFFF" w:themeColor="background1"/>
+              </w:rPr>
+              <w:t xml:space="preserve">0 </w:t>
+            </w:r>
+            <w:r>
+              <w:rPr>
+                <w:b/>
+                <w:bCs/>
+                <w:color w:val="FFFFFF" w:themeColor="background1"/>
+              </w:rPr>
+              <w:sym w:font="Wingdings" w:char="F0E0"/>
+            </w:r>
+            <w:r>
+              <w:rPr>
+                <w:b/>
+                <w:bCs/>
+                <w:color w:val="FFFFFF" w:themeColor="background1"/>
+              </w:rPr>
+              <w:t xml:space="preserve"> </w:t>
+            </w:r>
+            <w:r>
+              <w:rPr>
+                <w:b/>
+                <w:bCs/>
+                <w:color w:val="FFFFFF" w:themeColor="background1"/>
+              </w:rPr>
+              <w:t>NA</w:t>
+            </w:r>
+          </w:p>
+        </w:tc>
+        <w:tc>
+          <w:tcPr>
+            <w:tcW w:w="1647" w:type="dxa"/>
+            <w:shd w:val="clear" w:color="auto" w:fill="C00000"/>
+          </w:tcPr>
+          <w:p>
+            <w:pPr>
+              <w:jc w:val="center"/>
+              <w:rPr>
+                <w:b/>
+                <w:bCs/>
+              </w:rPr>
+            </w:pPr>
+            <w:r>
+              <w:rPr>
+                <w:b/>
+                <w:bCs/>
+              </w:rPr>
+              <w:t xml:space="preserve"># </w:t>
+            </w:r>
+            <w:r>
+              <w:rPr>
+                <w:b/>
+                <w:bCs/>
+              </w:rPr>
+              <w:sym w:font="Wingdings" w:char="F0E0"/>
+            </w:r>
+            <w:r>
+              <w:rPr>
+                <w:b/>
+                <w:bCs/>
+              </w:rPr>
+              <w:t xml:space="preserve"> Enter</w:t>
+            </w:r>
+          </w:p>
+        </w:tc>
+        <w:tc>
+          <w:tcPr>
+            <w:tcW w:w="1647" w:type="dxa"/>
+            <w:shd w:val="clear" w:color="auto" w:fill="C00000"/>
+          </w:tcPr>
+          <w:p>
+            <w:pPr>
+              <w:jc w:val="center"/>
+              <w:rPr>
+                <w:b/>
+                <w:bCs/>
+              </w:rPr>
+            </w:pPr>
+            <w:r>
+              <w:rPr>
+                <w:b/>
+                <w:bCs/>
+              </w:rPr>
+              <w:t xml:space="preserve">D </w:t>
+            </w:r>
+            <w:r>
+              <w:rPr>
+                <w:b/>
+                <w:bCs/>
+              </w:rPr>
+              <w:sym w:font="Wingdings" w:char="F0E0"/>
+            </w:r>
+            <w:r>
+              <w:rPr>
+                <w:b/>
+                <w:bCs/>
+              </w:rPr>
+              <w:t xml:space="preserve"> Tare Scale</w:t>
+            </w:r>
+          </w:p>
+        </w:tc>
+      </w:tr>
+    </w:tbl>
+    <w:p>
+      <w:pPr>
+        <w:jc w:val="both"/>
+      </w:pPr>
+    </w:p>
+    <w:p>
+      <w:pPr>
+        <w:rPr>
+          <w:rFonts w:asciiTheme="majorHAnsi" w:eastAsiaTheme="majorEastAsia" w:hAnsiTheme="majorHAnsi" w:cstheme="majorBidi"/>
+          <w:color w:val="2F5496" w:themeColor="accent1" w:themeShade="BF"/>
+          <w:sz w:val="26"/>
+          <w:szCs w:val="26"/>
+        </w:rPr>
       </w:pPr>
     </w:p>
     <w:sectPr>
@@ -1488,6 +3132,189 @@
     </w:sectPr>
   </w:body>
 </w:document>
+</file>
+
+<file path=word/numbering.xml><?xml version="1.0" encoding="utf-8"?>
+<w:numbering xmlns:wpc="http://schemas.microsoft.com/office/word/2010/wordprocessingCanvas" xmlns:cx="http://schemas.microsoft.com/office/drawing/2014/chartex" xmlns:cx1="http://schemas.microsoft.com/office/drawing/2015/9/8/chartex" xmlns:cx2="http://schemas.microsoft.com/office/drawing/2015/10/21/chartex" xmlns:cx3="http://schemas.microsoft.com/office/drawing/2016/5/9/chartex" xmlns:cx4="http://schemas.microsoft.com/office/drawing/2016/5/10/chartex" xmlns:cx5="http://schemas.microsoft.com/office/drawing/2016/5/11/chartex" xmlns:cx6="http://schemas.microsoft.com/office/drawing/2016/5/12/chartex" xmlns:cx7="http://schemas.microsoft.com/office/drawing/2016/5/13/chartex" xmlns:cx8="http://schemas.microsoft.com/office/drawing/2016/5/14/chartex" xmlns:mc="http://schemas.openxmlformats.org/markup-compatibility/2006" xmlns:aink="http://schemas.microsoft.com/office/drawing/2016/ink" xmlns:am3d="http://schemas.microsoft.com/office/drawing/2017/model3d" xmlns:o="urn:schemas-microsoft-com:office:office" xmlns:r="http://schemas.openxmlformats.org/officeDocument/2006/relationships" xmlns:m="http://schemas.openxmlformats.org/officeDocument/2006/math" xmlns:v="urn:schemas-microsoft-com:vml" xmlns:wp14="http://schemas.microsoft.com/office/word/2010/wordprocessingDrawing" xmlns:wp="http://schemas.openxmlformats.org/drawingml/2006/wordprocessingDrawing" xmlns:w10="urn:schemas-microsoft-com:office:word" xmlns:w="http://schemas.openxmlformats.org/wordprocessingml/2006/main" xmlns:w14="http://schemas.microsoft.com/office/word/2010/wordml" xmlns:w15="http://schemas.microsoft.com/office/word/2012/wordml" xmlns:w16cex="http://schemas.microsoft.com/office/word/2018/wordml/cex" xmlns:w16cid="http://schemas.microsoft.com/office/word/2016/wordml/cid" xmlns:w16="http://schemas.microsoft.com/office/word/2018/wordml" xmlns:w16se="http://schemas.microsoft.com/office/word/2015/wordml/symex" xmlns:wpg="http://schemas.microsoft.com/office/word/2010/wordprocessingGroup" xmlns:wpi="http://schemas.microsoft.com/office/word/2010/wordprocessingInk" xmlns:wne="http://schemas.microsoft.com/office/word/2006/wordml" xmlns:wps="http://schemas.microsoft.com/office/word/2010/wordprocessingShape" mc:Ignorable="w14 w15 w16se w16cid w16 w16cex wp14">
+  <w:abstractNum w:abstractNumId="0" w15:restartNumberingAfterBreak="0">
+    <w:nsid w:val="72C12670"/>
+    <w:multiLevelType w:val="hybridMultilevel"/>
+    <w:tmpl w:val="9274E39A"/>
+    <w:lvl w:ilvl="0" w:tplc="0409000F">
+      <w:start w:val="1"/>
+      <w:numFmt w:val="decimal"/>
+      <w:lvlText w:val="%1."/>
+      <w:lvlJc w:val="left"/>
+      <w:pPr>
+        <w:ind w:left="1440" w:hanging="360"/>
+      </w:pPr>
+    </w:lvl>
+    <w:lvl w:ilvl="1" w:tplc="04090019" w:tentative="1">
+      <w:start w:val="1"/>
+      <w:numFmt w:val="lowerLetter"/>
+      <w:lvlText w:val="%2."/>
+      <w:lvlJc w:val="left"/>
+      <w:pPr>
+        <w:ind w:left="2160" w:hanging="360"/>
+      </w:pPr>
+    </w:lvl>
+    <w:lvl w:ilvl="2" w:tplc="0409001B" w:tentative="1">
+      <w:start w:val="1"/>
+      <w:numFmt w:val="lowerRoman"/>
+      <w:lvlText w:val="%3."/>
+      <w:lvlJc w:val="right"/>
+      <w:pPr>
+        <w:ind w:left="2880" w:hanging="180"/>
+      </w:pPr>
+    </w:lvl>
+    <w:lvl w:ilvl="3" w:tplc="0409000F" w:tentative="1">
+      <w:start w:val="1"/>
+      <w:numFmt w:val="decimal"/>
+      <w:lvlText w:val="%4."/>
+      <w:lvlJc w:val="left"/>
+      <w:pPr>
+        <w:ind w:left="3600" w:hanging="360"/>
+      </w:pPr>
+    </w:lvl>
+    <w:lvl w:ilvl="4" w:tplc="04090019" w:tentative="1">
+      <w:start w:val="1"/>
+      <w:numFmt w:val="lowerLetter"/>
+      <w:lvlText w:val="%5."/>
+      <w:lvlJc w:val="left"/>
+      <w:pPr>
+        <w:ind w:left="4320" w:hanging="360"/>
+      </w:pPr>
+    </w:lvl>
+    <w:lvl w:ilvl="5" w:tplc="0409001B" w:tentative="1">
+      <w:start w:val="1"/>
+      <w:numFmt w:val="lowerRoman"/>
+      <w:lvlText w:val="%6."/>
+      <w:lvlJc w:val="right"/>
+      <w:pPr>
+        <w:ind w:left="5040" w:hanging="180"/>
+      </w:pPr>
+    </w:lvl>
+    <w:lvl w:ilvl="6" w:tplc="0409000F" w:tentative="1">
+      <w:start w:val="1"/>
+      <w:numFmt w:val="decimal"/>
+      <w:lvlText w:val="%7."/>
+      <w:lvlJc w:val="left"/>
+      <w:pPr>
+        <w:ind w:left="5760" w:hanging="360"/>
+      </w:pPr>
+    </w:lvl>
+    <w:lvl w:ilvl="7" w:tplc="04090019" w:tentative="1">
+      <w:start w:val="1"/>
+      <w:numFmt w:val="lowerLetter"/>
+      <w:lvlText w:val="%8."/>
+      <w:lvlJc w:val="left"/>
+      <w:pPr>
+        <w:ind w:left="6480" w:hanging="360"/>
+      </w:pPr>
+    </w:lvl>
+    <w:lvl w:ilvl="8" w:tplc="0409001B" w:tentative="1">
+      <w:start w:val="1"/>
+      <w:numFmt w:val="lowerRoman"/>
+      <w:lvlText w:val="%9."/>
+      <w:lvlJc w:val="right"/>
+      <w:pPr>
+        <w:ind w:left="7200" w:hanging="180"/>
+      </w:pPr>
+    </w:lvl>
+  </w:abstractNum>
+  <w:abstractNum w:abstractNumId="1" w15:restartNumberingAfterBreak="0">
+    <w:nsid w:val="76BC5741"/>
+    <w:multiLevelType w:val="hybridMultilevel"/>
+    <w:tmpl w:val="2E8C25E0"/>
+    <w:lvl w:ilvl="0" w:tplc="0409000F">
+      <w:start w:val="1"/>
+      <w:numFmt w:val="decimal"/>
+      <w:lvlText w:val="%1."/>
+      <w:lvlJc w:val="left"/>
+      <w:pPr>
+        <w:ind w:left="1440" w:hanging="360"/>
+      </w:pPr>
+    </w:lvl>
+    <w:lvl w:ilvl="1" w:tplc="04090019" w:tentative="1">
+      <w:start w:val="1"/>
+      <w:numFmt w:val="lowerLetter"/>
+      <w:lvlText w:val="%2."/>
+      <w:lvlJc w:val="left"/>
+      <w:pPr>
+        <w:ind w:left="2160" w:hanging="360"/>
+      </w:pPr>
+    </w:lvl>
+    <w:lvl w:ilvl="2" w:tplc="0409001B" w:tentative="1">
+      <w:start w:val="1"/>
+      <w:numFmt w:val="lowerRoman"/>
+      <w:lvlText w:val="%3."/>
+      <w:lvlJc w:val="right"/>
+      <w:pPr>
+        <w:ind w:left="2880" w:hanging="180"/>
+      </w:pPr>
+    </w:lvl>
+    <w:lvl w:ilvl="3" w:tplc="0409000F" w:tentative="1">
+      <w:start w:val="1"/>
+      <w:numFmt w:val="decimal"/>
+      <w:lvlText w:val="%4."/>
+      <w:lvlJc w:val="left"/>
+      <w:pPr>
+        <w:ind w:left="3600" w:hanging="360"/>
+      </w:pPr>
+    </w:lvl>
+    <w:lvl w:ilvl="4" w:tplc="04090019" w:tentative="1">
+      <w:start w:val="1"/>
+      <w:numFmt w:val="lowerLetter"/>
+      <w:lvlText w:val="%5."/>
+      <w:lvlJc w:val="left"/>
+      <w:pPr>
+        <w:ind w:left="4320" w:hanging="360"/>
+      </w:pPr>
+    </w:lvl>
+    <w:lvl w:ilvl="5" w:tplc="0409001B" w:tentative="1">
+      <w:start w:val="1"/>
+      <w:numFmt w:val="lowerRoman"/>
+      <w:lvlText w:val="%6."/>
+      <w:lvlJc w:val="right"/>
+      <w:pPr>
+        <w:ind w:left="5040" w:hanging="180"/>
+      </w:pPr>
+    </w:lvl>
+    <w:lvl w:ilvl="6" w:tplc="0409000F" w:tentative="1">
+      <w:start w:val="1"/>
+      <w:numFmt w:val="decimal"/>
+      <w:lvlText w:val="%7."/>
+      <w:lvlJc w:val="left"/>
+      <w:pPr>
+        <w:ind w:left="5760" w:hanging="360"/>
+      </w:pPr>
+    </w:lvl>
+    <w:lvl w:ilvl="7" w:tplc="04090019" w:tentative="1">
+      <w:start w:val="1"/>
+      <w:numFmt w:val="lowerLetter"/>
+      <w:lvlText w:val="%8."/>
+      <w:lvlJc w:val="left"/>
+      <w:pPr>
+        <w:ind w:left="6480" w:hanging="360"/>
+      </w:pPr>
+    </w:lvl>
+    <w:lvl w:ilvl="8" w:tplc="0409001B" w:tentative="1">
+      <w:start w:val="1"/>
+      <w:numFmt w:val="lowerRoman"/>
+      <w:lvlText w:val="%9."/>
+      <w:lvlJc w:val="right"/>
+      <w:pPr>
+        <w:ind w:left="7200" w:hanging="180"/>
+      </w:pPr>
+    </w:lvl>
+  </w:abstractNum>
+  <w:num w:numId="1">
+    <w:abstractNumId w:val="1"/>
+  </w:num>
+  <w:num w:numId="2">
+    <w:abstractNumId w:val="0"/>
+  </w:num>
+</w:numbering>
 </file>
 
 <file path=word/styles.xml><?xml version="1.0" encoding="utf-8"?>

</xml_diff>

<commit_message>
added Storyboard to docs
</commit_message>
<xml_diff>
--- a/docs/Operation_Instructions.docx
+++ b/docs/Operation_Instructions.docx
@@ -720,9 +720,11 @@
       <w:r>
         <w:t xml:space="preserve">running a </w:t>
       </w:r>
+      <w:proofErr w:type="gramStart"/>
       <w:r>
         <w:t>program</w:t>
       </w:r>
+      <w:proofErr w:type="gramEnd"/>
     </w:p>
     <w:p>
       <w:pPr>
@@ -895,27 +897,14 @@
       <w:r>
         <w:t xml:space="preserve">Figure </w:t>
       </w:r>
-      <w:r>
-        <w:fldChar w:fldCharType="begin"/>
-      </w:r>
-      <w:r>
-        <w:instrText xml:space="preserve"> SEQ Figure \* ARABIC </w:instrText>
-      </w:r>
-      <w:r>
-        <w:fldChar w:fldCharType="separate"/>
-      </w:r>
-      <w:r>
-        <w:rPr>
-          <w:noProof/>
-        </w:rPr>
-        <w:t>1</w:t>
-      </w:r>
-      <w:r>
-        <w:rPr>
-          <w:noProof/>
-        </w:rPr>
-        <w:fldChar w:fldCharType="end"/>
-      </w:r>
+      <w:fldSimple w:instr=" SEQ Figure \* ARABIC ">
+        <w:r>
+          <w:rPr>
+            <w:noProof/>
+          </w:rPr>
+          <w:t>1</w:t>
+        </w:r>
+      </w:fldSimple>
       <w:r>
         <w:t>: Example View of Home Screen</w:t>
       </w:r>
@@ -951,18 +940,12 @@
         <w:rPr>
           <w:color w:val="4472C4" w:themeColor="accent1"/>
         </w:rPr>
-        <w:instrText xml:space="preserve"> REF _Ref61260127 \h </w:instrText>
-      </w:r>
-      <w:r>
-        <w:rPr>
-          <w:color w:val="4472C4" w:themeColor="accent1"/>
-        </w:rPr>
-      </w:r>
-      <w:r>
-        <w:rPr>
-          <w:color w:val="4472C4" w:themeColor="accent1"/>
-        </w:rPr>
-        <w:instrText xml:space="preserve"> \* MERGEFORMAT </w:instrText>
+        <w:instrText xml:space="preserve"> REF _Ref61260127 \h  \* MERGEFORMAT </w:instrText>
+      </w:r>
+      <w:r>
+        <w:rPr>
+          <w:color w:val="4472C4" w:themeColor="accent1"/>
+        </w:rPr>
       </w:r>
       <w:r>
         <w:rPr>
@@ -1016,18 +999,12 @@
         <w:rPr>
           <w:color w:val="4472C4" w:themeColor="accent1"/>
         </w:rPr>
-        <w:instrText xml:space="preserve"> REF _Ref61260127 \h </w:instrText>
-      </w:r>
-      <w:r>
-        <w:rPr>
-          <w:color w:val="4472C4" w:themeColor="accent1"/>
-        </w:rPr>
-      </w:r>
-      <w:r>
-        <w:rPr>
-          <w:color w:val="4472C4" w:themeColor="accent1"/>
-        </w:rPr>
-        <w:instrText xml:space="preserve"> \* MERGEFORMAT </w:instrText>
+        <w:instrText xml:space="preserve"> REF _Ref61260127 \h  \* MERGEFORMAT </w:instrText>
+      </w:r>
+      <w:r>
+        <w:rPr>
+          <w:color w:val="4472C4" w:themeColor="accent1"/>
+        </w:rPr>
       </w:r>
       <w:r>
         <w:rPr>
@@ -1081,18 +1058,12 @@
         <w:rPr>
           <w:color w:val="4472C4" w:themeColor="accent1"/>
         </w:rPr>
-        <w:instrText xml:space="preserve"> REF _Ref61260127 \h </w:instrText>
-      </w:r>
-      <w:r>
-        <w:rPr>
-          <w:color w:val="4472C4" w:themeColor="accent1"/>
-        </w:rPr>
-      </w:r>
-      <w:r>
-        <w:rPr>
-          <w:color w:val="4472C4" w:themeColor="accent1"/>
-        </w:rPr>
-        <w:instrText xml:space="preserve"> \* MERGEFORMAT </w:instrText>
+        <w:instrText xml:space="preserve"> REF _Ref61260127 \h  \* MERGEFORMAT </w:instrText>
+      </w:r>
+      <w:r>
+        <w:rPr>
+          <w:color w:val="4472C4" w:themeColor="accent1"/>
+        </w:rPr>
       </w:r>
       <w:r>
         <w:rPr>
@@ -1154,9 +1125,11 @@
       <w:r>
         <w:t xml:space="preserve">screen </w:t>
       </w:r>
+      <w:proofErr w:type="gramStart"/>
       <w:r>
         <w:t>password</w:t>
       </w:r>
+      <w:proofErr w:type="gramEnd"/>
     </w:p>
     <w:p>
       <w:pPr>
@@ -1169,9 +1142,11 @@
       <w:r>
         <w:t xml:space="preserve"> to enter in a temporary set value for the </w:t>
       </w:r>
+      <w:proofErr w:type="gramStart"/>
       <w:r>
         <w:t>scale</w:t>
       </w:r>
+      <w:proofErr w:type="gramEnd"/>
     </w:p>
     <w:p>
       <w:pPr>
@@ -1192,8 +1167,13 @@
         <w:t xml:space="preserve">Press ‘#’ (Enter) to </w:t>
       </w:r>
       <w:r>
-        <w:t>lock in the temporary set value for the scale</w:t>
-      </w:r>
+        <w:t xml:space="preserve">lock in the temporary set value for the </w:t>
+      </w:r>
+      <w:proofErr w:type="gramStart"/>
+      <w:r>
+        <w:t>scale</w:t>
+      </w:r>
+      <w:proofErr w:type="gramEnd"/>
     </w:p>
     <w:p>
       <w:pPr>
@@ -1204,8 +1184,13 @@
         <w:t>Press the Foot Pedal</w:t>
       </w:r>
       <w:r>
-        <w:t xml:space="preserve"> to switch to the Run Screen and start the Adhesive Pump</w:t>
-      </w:r>
+        <w:t xml:space="preserve"> to switch to the Run Screen and start the Adhesive </w:t>
+      </w:r>
+      <w:proofErr w:type="gramStart"/>
+      <w:r>
+        <w:t>Pump</w:t>
+      </w:r>
+      <w:proofErr w:type="gramEnd"/>
     </w:p>
     <w:p>
       <w:pPr>
@@ -1295,27 +1280,14 @@
       <w:r>
         <w:t xml:space="preserve">Figure </w:t>
       </w:r>
-      <w:r>
-        <w:fldChar w:fldCharType="begin"/>
-      </w:r>
-      <w:r>
-        <w:instrText xml:space="preserve"> SEQ Figure \* ARABIC </w:instrText>
-      </w:r>
-      <w:r>
-        <w:fldChar w:fldCharType="separate"/>
-      </w:r>
-      <w:r>
-        <w:rPr>
-          <w:noProof/>
-        </w:rPr>
-        <w:t>2</w:t>
-      </w:r>
-      <w:r>
-        <w:rPr>
-          <w:noProof/>
-        </w:rPr>
-        <w:fldChar w:fldCharType="end"/>
-      </w:r>
+      <w:fldSimple w:instr=" SEQ Figure \* ARABIC ">
+        <w:r>
+          <w:rPr>
+            <w:noProof/>
+          </w:rPr>
+          <w:t>2</w:t>
+        </w:r>
+      </w:fldSimple>
       <w:r>
         <w:t>: Example View of Preset Screen</w:t>
       </w:r>
@@ -1534,8 +1506,13 @@
         <w:t xml:space="preserve">) to </w:t>
       </w:r>
       <w:r>
-        <w:t>load the currently selected preset value</w:t>
-      </w:r>
+        <w:t xml:space="preserve">load the currently selected preset </w:t>
+      </w:r>
+      <w:proofErr w:type="gramStart"/>
+      <w:r>
+        <w:t>value</w:t>
+      </w:r>
+      <w:proofErr w:type="gramEnd"/>
     </w:p>
     <w:p>
       <w:pPr>
@@ -1569,7 +1546,15 @@
         <w:t xml:space="preserve">When pressing the </w:t>
       </w:r>
       <w:r>
-        <w:t>function button of the same screen that you are currently on (ex: pressing the A button when you are on the PREST:A screen)</w:t>
+        <w:t xml:space="preserve">function button of the same screen that you are currently on (ex: pressing the A button when you are on the </w:t>
+      </w:r>
+      <w:proofErr w:type="gramStart"/>
+      <w:r>
+        <w:t>PREST:A</w:t>
+      </w:r>
+      <w:proofErr w:type="gramEnd"/>
+      <w:r>
+        <w:t xml:space="preserve"> screen)</w:t>
       </w:r>
       <w:r>
         <w:t xml:space="preserve"> </w:t>
@@ -1596,17 +1581,17 @@
         <w:rPr>
           <w:color w:val="4472C4" w:themeColor="accent1"/>
         </w:rPr>
-      </w:r>
-      <w:r>
-        <w:rPr>
-          <w:color w:val="4472C4" w:themeColor="accent1"/>
-        </w:rPr>
         <w:instrText xml:space="preserve"> \* MERGEFORMAT </w:instrText>
       </w:r>
       <w:r>
         <w:rPr>
           <w:color w:val="4472C4" w:themeColor="accent1"/>
         </w:rPr>
+      </w:r>
+      <w:r>
+        <w:rPr>
+          <w:color w:val="4472C4" w:themeColor="accent1"/>
+        </w:rPr>
         <w:fldChar w:fldCharType="separate"/>
       </w:r>
       <w:r>
@@ -1654,6 +1639,7 @@
       <w:r>
         <w:t xml:space="preserve">(ex: pressing A will change to the </w:t>
       </w:r>
+      <w:proofErr w:type="gramStart"/>
       <w:r>
         <w:t>P</w:t>
       </w:r>
@@ -1661,7 +1647,11 @@
         <w:t>REST:</w:t>
       </w:r>
       <w:r>
-        <w:t>A screen, t</w:t>
+        <w:t>A</w:t>
+      </w:r>
+      <w:proofErr w:type="gramEnd"/>
+      <w:r>
+        <w:t xml:space="preserve"> screen, t</w:t>
       </w:r>
       <w:r>
         <w:t>hen if you press B the screen will change to the</w:t>
@@ -1765,27 +1755,14 @@
       <w:r>
         <w:t xml:space="preserve">Figure </w:t>
       </w:r>
-      <w:r>
-        <w:fldChar w:fldCharType="begin"/>
-      </w:r>
-      <w:r>
-        <w:instrText xml:space="preserve"> SEQ Figure \* ARABIC </w:instrText>
-      </w:r>
-      <w:r>
-        <w:fldChar w:fldCharType="separate"/>
-      </w:r>
-      <w:r>
-        <w:rPr>
-          <w:noProof/>
-        </w:rPr>
-        <w:t>3</w:t>
-      </w:r>
-      <w:r>
-        <w:rPr>
-          <w:noProof/>
-        </w:rPr>
-        <w:fldChar w:fldCharType="end"/>
-      </w:r>
+      <w:fldSimple w:instr=" SEQ Figure \* ARABIC ">
+        <w:r>
+          <w:rPr>
+            <w:noProof/>
+          </w:rPr>
+          <w:t>3</w:t>
+        </w:r>
+      </w:fldSimple>
       <w:r>
         <w:t>: Example View of Program Screen</w:t>
       </w:r>
@@ -1875,8 +1852,13 @@
         <w:t xml:space="preserve">a new </w:t>
       </w:r>
       <w:r>
-        <w:t>preset for the current selected program letter</w:t>
-      </w:r>
+        <w:t xml:space="preserve">preset for the current selected program </w:t>
+      </w:r>
+      <w:proofErr w:type="gramStart"/>
+      <w:r>
+        <w:t>letter</w:t>
+      </w:r>
+      <w:proofErr w:type="gramEnd"/>
     </w:p>
     <w:p>
       <w:pPr>
@@ -1903,8 +1885,13 @@
         <w:t>preset</w:t>
       </w:r>
       <w:r>
-        <w:t xml:space="preserve"> value</w:t>
-      </w:r>
+        <w:t xml:space="preserve"> </w:t>
+      </w:r>
+      <w:proofErr w:type="gramStart"/>
+      <w:r>
+        <w:t>value</w:t>
+      </w:r>
+      <w:proofErr w:type="gramEnd"/>
     </w:p>
     <w:p>
       <w:pPr>
@@ -2003,6 +1990,7 @@
         <w:rPr>
           <w:b/>
           <w:bCs/>
+          <w:noProof/>
           <w:color w:val="FF0000"/>
         </w:rPr>
         <w:drawing>
@@ -2055,14 +2043,27 @@
       <w:r>
         <w:t xml:space="preserve">Figure </w:t>
       </w:r>
-      <w:fldSimple w:instr=" SEQ Figure \* ARABIC ">
-        <w:r>
-          <w:rPr>
-            <w:noProof/>
-          </w:rPr>
-          <w:t>4</w:t>
-        </w:r>
-      </w:fldSimple>
+      <w:r>
+        <w:fldChar w:fldCharType="begin"/>
+      </w:r>
+      <w:r>
+        <w:instrText xml:space="preserve"> SEQ Figure \* ARABIC </w:instrText>
+      </w:r>
+      <w:r>
+        <w:fldChar w:fldCharType="separate"/>
+      </w:r>
+      <w:r>
+        <w:rPr>
+          <w:noProof/>
+        </w:rPr>
+        <w:t>4</w:t>
+      </w:r>
+      <w:r>
+        <w:rPr>
+          <w:noProof/>
+        </w:rPr>
+        <w:fldChar w:fldCharType="end"/>
+      </w:r>
       <w:r>
         <w:t>: Example View of Run Screen</w:t>
       </w:r>
@@ -2112,6 +2113,9 @@
         <w:jc w:val="center"/>
       </w:pPr>
       <w:r>
+        <w:rPr>
+          <w:noProof/>
+        </w:rPr>
         <w:drawing>
           <wp:inline distT="0" distB="0" distL="0" distR="0" wp14:anchorId="1831A830" wp14:editId="79D92D64">
             <wp:extent cx="3766003" cy="917762"/>
@@ -2157,14 +2161,27 @@
       <w:r>
         <w:t xml:space="preserve">Figure </w:t>
       </w:r>
-      <w:fldSimple w:instr=" SEQ Figure \* ARABIC ">
-        <w:r>
-          <w:rPr>
-            <w:noProof/>
-          </w:rPr>
-          <w:t>5</w:t>
-        </w:r>
-      </w:fldSimple>
+      <w:r>
+        <w:fldChar w:fldCharType="begin"/>
+      </w:r>
+      <w:r>
+        <w:instrText xml:space="preserve"> SEQ Figure \* ARABIC </w:instrText>
+      </w:r>
+      <w:r>
+        <w:fldChar w:fldCharType="separate"/>
+      </w:r>
+      <w:r>
+        <w:rPr>
+          <w:noProof/>
+        </w:rPr>
+        <w:t>5</w:t>
+      </w:r>
+      <w:r>
+        <w:rPr>
+          <w:noProof/>
+        </w:rPr>
+        <w:fldChar w:fldCharType="end"/>
+      </w:r>
       <w:r>
         <w:t>: Example View of Calibration Screen</w:t>
       </w:r>
@@ -2188,8 +2205,13 @@
         </w:numPr>
       </w:pPr>
       <w:r>
-        <w:t>From the Home screen, press ‘*’ to begin</w:t>
-      </w:r>
+        <w:t xml:space="preserve">From the Home screen, press ‘*’ to </w:t>
+      </w:r>
+      <w:proofErr w:type="gramStart"/>
+      <w:r>
+        <w:t>begin</w:t>
+      </w:r>
+      <w:proofErr w:type="gramEnd"/>
     </w:p>
     <w:p>
       <w:pPr>
@@ -2200,8 +2222,13 @@
         </w:numPr>
       </w:pPr>
       <w:r>
-        <w:t>When prompted, enter the password to begin calibration</w:t>
-      </w:r>
+        <w:t xml:space="preserve">When prompted, enter the password to begin </w:t>
+      </w:r>
+      <w:proofErr w:type="gramStart"/>
+      <w:r>
+        <w:t>calibration</w:t>
+      </w:r>
+      <w:proofErr w:type="gramEnd"/>
     </w:p>
     <w:p>
       <w:pPr>
@@ -2212,8 +2239,13 @@
         </w:numPr>
       </w:pPr>
       <w:r>
-        <w:t>Remove all objects from the scale</w:t>
-      </w:r>
+        <w:t xml:space="preserve">Remove all objects from the </w:t>
+      </w:r>
+      <w:proofErr w:type="gramStart"/>
+      <w:r>
+        <w:t>scale</w:t>
+      </w:r>
+      <w:proofErr w:type="gramEnd"/>
     </w:p>
     <w:p>
       <w:pPr>
@@ -2236,8 +2268,13 @@
         </w:numPr>
       </w:pPr>
       <w:r>
-        <w:t>Add a known mass to the scale</w:t>
-      </w:r>
+        <w:t xml:space="preserve">Add a known mass to the </w:t>
+      </w:r>
+      <w:proofErr w:type="gramStart"/>
+      <w:r>
+        <w:t>scale</w:t>
+      </w:r>
+      <w:proofErr w:type="gramEnd"/>
     </w:p>
     <w:p>
       <w:pPr>
@@ -2251,8 +2288,13 @@
         <w:t xml:space="preserve">Adjust the Calibration Factor using the </w:t>
       </w:r>
       <w:r>
-        <w:t>commands described below</w:t>
-      </w:r>
+        <w:t xml:space="preserve">commands described </w:t>
+      </w:r>
+      <w:proofErr w:type="gramStart"/>
+      <w:r>
+        <w:t>below</w:t>
+      </w:r>
+      <w:proofErr w:type="gramEnd"/>
     </w:p>
     <w:p>
       <w:pPr>
@@ -2287,8 +2329,13 @@
         </w:numPr>
       </w:pPr>
       <w:r>
-        <w:t>Press the ‘*’ button to exit calibration</w:t>
-      </w:r>
+        <w:t xml:space="preserve">Press the ‘*’ button to exit </w:t>
+      </w:r>
+      <w:proofErr w:type="gramStart"/>
+      <w:r>
+        <w:t>calibration</w:t>
+      </w:r>
+      <w:proofErr w:type="gramEnd"/>
     </w:p>
     <w:p>
       <w:pPr>
@@ -2317,11 +2364,13 @@
         <w:jc w:val="both"/>
       </w:pPr>
       <w:r>
-        <w:t xml:space="preserve">Press ‘#’ (Enter) to confirm the new </w:t>
-      </w:r>
-      <w:r>
-        <w:t>calibration factor</w:t>
-      </w:r>
+        <w:t xml:space="preserve">Press ‘#’ (Enter) to confirm the new calibration </w:t>
+      </w:r>
+      <w:proofErr w:type="gramStart"/>
+      <w:r>
+        <w:t>factor</w:t>
+      </w:r>
+      <w:proofErr w:type="gramEnd"/>
     </w:p>
     <w:p>
       <w:pPr>
@@ -2332,8 +2381,13 @@
         <w:t>Press ‘*’ (Calibrate) to exit (and not save)</w:t>
       </w:r>
       <w:r>
-        <w:t xml:space="preserve"> the calibration menu</w:t>
-      </w:r>
+        <w:t xml:space="preserve"> the calibration </w:t>
+      </w:r>
+      <w:proofErr w:type="gramStart"/>
+      <w:r>
+        <w:t>menu</w:t>
+      </w:r>
+      <w:proofErr w:type="gramEnd"/>
     </w:p>
     <w:p>
       <w:pPr>

</xml_diff>

<commit_message>
added storyboard to operation_instructions document
</commit_message>
<xml_diff>
--- a/docs/Operation_Instructions.docx
+++ b/docs/Operation_Instructions.docx
@@ -21,22 +21,12 @@
     </w:p>
     <w:p>
       <w:pPr>
-        <w:jc w:val="both"/>
-      </w:pPr>
-    </w:p>
-    <w:p>
-      <w:pPr>
         <w:pStyle w:val="Heading2"/>
         <w:jc w:val="both"/>
       </w:pPr>
       <w:r>
         <w:t>Keypad Button Mapping</w:t>
       </w:r>
-    </w:p>
-    <w:p>
-      <w:pPr>
-        <w:jc w:val="both"/>
-      </w:pPr>
     </w:p>
     <w:tbl>
       <w:tblPr>
@@ -46,19 +36,19 @@
         <w:tblLook w:val="04A0" w:firstRow="1" w:lastRow="0" w:firstColumn="1" w:lastColumn="0" w:noHBand="0" w:noVBand="1"/>
       </w:tblPr>
       <w:tblGrid>
-        <w:gridCol w:w="1647"/>
-        <w:gridCol w:w="1647"/>
-        <w:gridCol w:w="1647"/>
-        <w:gridCol w:w="1647"/>
+        <w:gridCol w:w="1635"/>
+        <w:gridCol w:w="1635"/>
+        <w:gridCol w:w="1635"/>
+        <w:gridCol w:w="1635"/>
       </w:tblGrid>
       <w:tr>
         <w:trPr>
-          <w:trHeight w:val="431"/>
+          <w:trHeight w:val="294"/>
           <w:jc w:val="center"/>
         </w:trPr>
         <w:tc>
           <w:tcPr>
-            <w:tcW w:w="1647" w:type="dxa"/>
+            <w:tcW w:w="1635" w:type="dxa"/>
             <w:shd w:val="clear" w:color="auto" w:fill="8EAADB" w:themeFill="accent1" w:themeFillTint="99"/>
           </w:tcPr>
           <w:p>
@@ -98,7 +88,7 @@
         </w:tc>
         <w:tc>
           <w:tcPr>
-            <w:tcW w:w="1647" w:type="dxa"/>
+            <w:tcW w:w="1635" w:type="dxa"/>
             <w:shd w:val="clear" w:color="auto" w:fill="8EAADB" w:themeFill="accent1" w:themeFillTint="99"/>
           </w:tcPr>
           <w:p>
@@ -138,7 +128,7 @@
         </w:tc>
         <w:tc>
           <w:tcPr>
-            <w:tcW w:w="1647" w:type="dxa"/>
+            <w:tcW w:w="1635" w:type="dxa"/>
             <w:shd w:val="clear" w:color="auto" w:fill="8EAADB" w:themeFill="accent1" w:themeFillTint="99"/>
           </w:tcPr>
           <w:p>
@@ -178,7 +168,7 @@
         </w:tc>
         <w:tc>
           <w:tcPr>
-            <w:tcW w:w="1647" w:type="dxa"/>
+            <w:tcW w:w="1635" w:type="dxa"/>
             <w:shd w:val="clear" w:color="auto" w:fill="C00000"/>
           </w:tcPr>
           <w:p>
@@ -215,12 +205,12 @@
       </w:tr>
       <w:tr>
         <w:trPr>
-          <w:trHeight w:val="437"/>
+          <w:trHeight w:val="298"/>
           <w:jc w:val="center"/>
         </w:trPr>
         <w:tc>
           <w:tcPr>
-            <w:tcW w:w="1647" w:type="dxa"/>
+            <w:tcW w:w="1635" w:type="dxa"/>
             <w:shd w:val="clear" w:color="auto" w:fill="8EAADB" w:themeFill="accent1" w:themeFillTint="99"/>
           </w:tcPr>
           <w:p>
@@ -260,7 +250,7 @@
         </w:tc>
         <w:tc>
           <w:tcPr>
-            <w:tcW w:w="1647" w:type="dxa"/>
+            <w:tcW w:w="1635" w:type="dxa"/>
             <w:shd w:val="clear" w:color="auto" w:fill="8EAADB" w:themeFill="accent1" w:themeFillTint="99"/>
           </w:tcPr>
           <w:p>
@@ -300,7 +290,7 @@
         </w:tc>
         <w:tc>
           <w:tcPr>
-            <w:tcW w:w="1647" w:type="dxa"/>
+            <w:tcW w:w="1635" w:type="dxa"/>
             <w:shd w:val="clear" w:color="auto" w:fill="8EAADB" w:themeFill="accent1" w:themeFillTint="99"/>
           </w:tcPr>
           <w:p>
@@ -340,7 +330,7 @@
         </w:tc>
         <w:tc>
           <w:tcPr>
-            <w:tcW w:w="1647" w:type="dxa"/>
+            <w:tcW w:w="1635" w:type="dxa"/>
             <w:shd w:val="clear" w:color="auto" w:fill="C00000"/>
           </w:tcPr>
           <w:p>
@@ -377,12 +367,12 @@
       </w:tr>
       <w:tr>
         <w:trPr>
-          <w:trHeight w:val="431"/>
+          <w:trHeight w:val="294"/>
           <w:jc w:val="center"/>
         </w:trPr>
         <w:tc>
           <w:tcPr>
-            <w:tcW w:w="1647" w:type="dxa"/>
+            <w:tcW w:w="1635" w:type="dxa"/>
             <w:shd w:val="clear" w:color="auto" w:fill="8EAADB" w:themeFill="accent1" w:themeFillTint="99"/>
           </w:tcPr>
           <w:p>
@@ -422,7 +412,7 @@
         </w:tc>
         <w:tc>
           <w:tcPr>
-            <w:tcW w:w="1647" w:type="dxa"/>
+            <w:tcW w:w="1635" w:type="dxa"/>
             <w:shd w:val="clear" w:color="auto" w:fill="8EAADB" w:themeFill="accent1" w:themeFillTint="99"/>
           </w:tcPr>
           <w:p>
@@ -462,7 +452,7 @@
         </w:tc>
         <w:tc>
           <w:tcPr>
-            <w:tcW w:w="1647" w:type="dxa"/>
+            <w:tcW w:w="1635" w:type="dxa"/>
             <w:shd w:val="clear" w:color="auto" w:fill="8EAADB" w:themeFill="accent1" w:themeFillTint="99"/>
           </w:tcPr>
           <w:p>
@@ -502,7 +492,7 @@
         </w:tc>
         <w:tc>
           <w:tcPr>
-            <w:tcW w:w="1647" w:type="dxa"/>
+            <w:tcW w:w="1635" w:type="dxa"/>
             <w:shd w:val="clear" w:color="auto" w:fill="C00000"/>
           </w:tcPr>
           <w:p>
@@ -539,12 +529,12 @@
       </w:tr>
       <w:tr>
         <w:trPr>
-          <w:trHeight w:val="437"/>
+          <w:trHeight w:val="298"/>
           <w:jc w:val="center"/>
         </w:trPr>
         <w:tc>
           <w:tcPr>
-            <w:tcW w:w="1647" w:type="dxa"/>
+            <w:tcW w:w="1635" w:type="dxa"/>
             <w:shd w:val="clear" w:color="auto" w:fill="C00000"/>
           </w:tcPr>
           <w:p>
@@ -590,7 +580,7 @@
         </w:tc>
         <w:tc>
           <w:tcPr>
-            <w:tcW w:w="1647" w:type="dxa"/>
+            <w:tcW w:w="1635" w:type="dxa"/>
             <w:shd w:val="clear" w:color="auto" w:fill="8EAADB" w:themeFill="accent1" w:themeFillTint="99"/>
           </w:tcPr>
           <w:p>
@@ -629,7 +619,7 @@
         </w:tc>
         <w:tc>
           <w:tcPr>
-            <w:tcW w:w="1647" w:type="dxa"/>
+            <w:tcW w:w="1635" w:type="dxa"/>
             <w:shd w:val="clear" w:color="auto" w:fill="C00000"/>
           </w:tcPr>
           <w:p>
@@ -665,7 +655,7 @@
         </w:tc>
         <w:tc>
           <w:tcPr>
-            <w:tcW w:w="1647" w:type="dxa"/>
+            <w:tcW w:w="1635" w:type="dxa"/>
             <w:shd w:val="clear" w:color="auto" w:fill="C00000"/>
           </w:tcPr>
           <w:p>
@@ -708,14 +698,17 @@
         </w:tc>
       </w:tr>
     </w:tbl>
-    <w:p>
-      <w:pPr>
-        <w:jc w:val="both"/>
-      </w:pPr>
-    </w:p>
-    <w:p>
-      <w:r>
-        <w:t xml:space="preserve">Note that the foot pedal is an additional input to the system that is required for </w:t>
+    <w:p/>
+    <w:p>
+      <w:r>
+        <w:rPr>
+          <w:b/>
+          <w:bCs/>
+        </w:rPr>
+        <w:t>Note</w:t>
+      </w:r>
+      <w:r>
+        <w:t xml:space="preserve"> that the foot pedal is an additional input to the system that is required for </w:t>
       </w:r>
       <w:r>
         <w:t xml:space="preserve">running a </w:t>
@@ -728,13 +721,75 @@
     </w:p>
     <w:p>
       <w:pPr>
-        <w:rPr>
-          <w:rFonts w:asciiTheme="majorHAnsi" w:eastAsiaTheme="majorEastAsia" w:hAnsiTheme="majorHAnsi" w:cstheme="majorBidi"/>
-          <w:color w:val="2F5496" w:themeColor="accent1" w:themeShade="BF"/>
-          <w:sz w:val="26"/>
-          <w:szCs w:val="26"/>
-        </w:rPr>
-      </w:pPr>
+        <w:keepNext/>
+        <w:jc w:val="center"/>
+      </w:pPr>
+      <w:r>
+        <w:rPr>
+          <w:noProof/>
+        </w:rPr>
+        <w:drawing>
+          <wp:inline distT="0" distB="0" distL="0" distR="0" wp14:anchorId="22B209E8" wp14:editId="519FFD1E">
+            <wp:extent cx="5621153" cy="5552089"/>
+            <wp:effectExtent l="0" t="0" r="0" b="0"/>
+            <wp:docPr id="11" name="Picture 11" descr="Diagram, text&#10;&#10;Description automatically generated"/>
+            <wp:cNvGraphicFramePr>
+              <a:graphicFrameLocks xmlns:a="http://schemas.openxmlformats.org/drawingml/2006/main" noChangeAspect="1"/>
+            </wp:cNvGraphicFramePr>
+            <a:graphic xmlns:a="http://schemas.openxmlformats.org/drawingml/2006/main">
+              <a:graphicData uri="http://schemas.openxmlformats.org/drawingml/2006/picture">
+                <pic:pic xmlns:pic="http://schemas.openxmlformats.org/drawingml/2006/picture">
+                  <pic:nvPicPr>
+                    <pic:cNvPr id="11" name="Picture 11" descr="Diagram, text&#10;&#10;Description automatically generated"/>
+                    <pic:cNvPicPr/>
+                  </pic:nvPicPr>
+                  <pic:blipFill>
+                    <a:blip r:embed="rId6" cstate="print">
+                      <a:extLst>
+                        <a:ext uri="{28A0092B-C50C-407E-A947-70E740481C1C}">
+                          <a14:useLocalDpi xmlns:a14="http://schemas.microsoft.com/office/drawing/2010/main" val="0"/>
+                        </a:ext>
+                      </a:extLst>
+                    </a:blip>
+                    <a:stretch>
+                      <a:fillRect/>
+                    </a:stretch>
+                  </pic:blipFill>
+                  <pic:spPr>
+                    <a:xfrm>
+                      <a:off x="0" y="0"/>
+                      <a:ext cx="5650345" cy="5580922"/>
+                    </a:xfrm>
+                    <a:prstGeom prst="rect">
+                      <a:avLst/>
+                    </a:prstGeom>
+                  </pic:spPr>
+                </pic:pic>
+              </a:graphicData>
+            </a:graphic>
+          </wp:inline>
+        </w:drawing>
+      </w:r>
+    </w:p>
+    <w:p>
+      <w:pPr>
+        <w:pStyle w:val="Caption"/>
+        <w:jc w:val="center"/>
+      </w:pPr>
+      <w:r>
+        <w:t xml:space="preserve">Figure </w:t>
+      </w:r>
+      <w:fldSimple w:instr=" SEQ Figure \* ARABIC ">
+        <w:r>
+          <w:rPr>
+            <w:noProof/>
+          </w:rPr>
+          <w:t>1</w:t>
+        </w:r>
+      </w:fldSimple>
+      <w:r>
+        <w:t>: Screen Transition Diagram</w:t>
+      </w:r>
       <w:r>
         <w:br w:type="page"/>
       </w:r>
@@ -798,7 +853,7 @@
                           </pic:cNvPicPr>
                         </pic:nvPicPr>
                         <pic:blipFill>
-                          <a:blip r:embed="rId6" cstate="print">
+                          <a:blip r:embed="rId7" cstate="print">
                             <a:extLst>
                               <a:ext uri="{28A0092B-C50C-407E-A947-70E740481C1C}">
                                 <a14:useLocalDpi xmlns:a14="http://schemas.microsoft.com/office/drawing/2010/main" val="0"/>
@@ -827,7 +882,7 @@
                           </pic:cNvPicPr>
                         </pic:nvPicPr>
                         <pic:blipFill>
-                          <a:blip r:embed="rId7" cstate="print">
+                          <a:blip r:embed="rId8" cstate="print">
                             <a:extLst>
                               <a:ext uri="{28A0092B-C50C-407E-A947-70E740481C1C}">
                                 <a14:useLocalDpi xmlns:a14="http://schemas.microsoft.com/office/drawing/2010/main" val="0"/>
@@ -877,399 +932,16 @@
                   <o:lock v:ext="edit" aspectratio="t"/>
                 </v:shapetype>
                 <v:shape id="Picture 12" o:spid="_x0000_s1027" type="#_x0000_t75" style="position:absolute;width:36969;height:8686;visibility:visible;mso-wrap-style:square" o:gfxdata="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">
-                  <v:imagedata r:id="rId8" o:title=""/>
+                  <v:imagedata r:id="rId9" o:title=""/>
                 </v:shape>
                 <v:shape id="Picture 4" o:spid="_x0000_s1028" type="#_x0000_t75" style="position:absolute;left:1195;top:4299;width:2128;height:3283;visibility:visible;mso-wrap-style:square" o:gfxdata="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">
-                  <v:imagedata r:id="rId9" o:title=""/>
+                  <v:imagedata r:id="rId10" o:title=""/>
                 </v:shape>
                 <w10:anchorlock/>
               </v:group>
             </w:pict>
           </mc:Fallback>
         </mc:AlternateContent>
-      </w:r>
-    </w:p>
-    <w:p>
-      <w:pPr>
-        <w:pStyle w:val="Caption"/>
-        <w:jc w:val="center"/>
-      </w:pPr>
-      <w:r>
-        <w:t xml:space="preserve">Figure </w:t>
-      </w:r>
-      <w:fldSimple w:instr=" SEQ Figure \* ARABIC ">
-        <w:r>
-          <w:rPr>
-            <w:noProof/>
-          </w:rPr>
-          <w:t>1</w:t>
-        </w:r>
-      </w:fldSimple>
-      <w:r>
-        <w:t>: Example View of Home Screen</w:t>
-      </w:r>
-    </w:p>
-    <w:p>
-      <w:pPr>
-        <w:pStyle w:val="Heading4"/>
-        <w:ind w:left="720"/>
-        <w:jc w:val="both"/>
-      </w:pPr>
-      <w:r>
-        <w:t>Valid Commands</w:t>
-      </w:r>
-    </w:p>
-    <w:p>
-      <w:pPr>
-        <w:ind w:left="720"/>
-        <w:jc w:val="both"/>
-      </w:pPr>
-      <w:r>
-        <w:t>Press ‘</w:t>
-      </w:r>
-      <w:r>
-        <w:t xml:space="preserve">A’ (FN1) to switch to the </w:t>
-      </w:r>
-      <w:r>
-        <w:rPr>
-          <w:color w:val="4472C4" w:themeColor="accent1"/>
-        </w:rPr>
-        <w:fldChar w:fldCharType="begin"/>
-      </w:r>
-      <w:r>
-        <w:rPr>
-          <w:color w:val="4472C4" w:themeColor="accent1"/>
-        </w:rPr>
-        <w:instrText xml:space="preserve"> REF _Ref61260127 \h  \* MERGEFORMAT </w:instrText>
-      </w:r>
-      <w:r>
-        <w:rPr>
-          <w:color w:val="4472C4" w:themeColor="accent1"/>
-        </w:rPr>
-      </w:r>
-      <w:r>
-        <w:rPr>
-          <w:color w:val="4472C4" w:themeColor="accent1"/>
-        </w:rPr>
-        <w:fldChar w:fldCharType="separate"/>
-      </w:r>
-      <w:r>
-        <w:rPr>
-          <w:color w:val="4472C4" w:themeColor="accent1"/>
-        </w:rPr>
-        <w:t>Preset Screen</w:t>
-      </w:r>
-      <w:r>
-        <w:rPr>
-          <w:color w:val="4472C4" w:themeColor="accent1"/>
-        </w:rPr>
-        <w:fldChar w:fldCharType="end"/>
-      </w:r>
-      <w:r>
-        <w:rPr>
-          <w:color w:val="4472C4" w:themeColor="accent1"/>
-        </w:rPr>
-        <w:t xml:space="preserve"> </w:t>
-      </w:r>
-      <w:r>
-        <w:t xml:space="preserve">with the </w:t>
-      </w:r>
-      <w:r>
-        <w:t>saved</w:t>
-      </w:r>
-      <w:r>
-        <w:t xml:space="preserve"> value of Preset A loaded</w:t>
-      </w:r>
-    </w:p>
-    <w:p>
-      <w:pPr>
-        <w:ind w:left="720"/>
-        <w:jc w:val="both"/>
-      </w:pPr>
-      <w:r>
-        <w:t xml:space="preserve">Press ‘B’ (FN2) to switch to the </w:t>
-      </w:r>
-      <w:r>
-        <w:rPr>
-          <w:color w:val="4472C4" w:themeColor="accent1"/>
-        </w:rPr>
-        <w:fldChar w:fldCharType="begin"/>
-      </w:r>
-      <w:r>
-        <w:rPr>
-          <w:color w:val="4472C4" w:themeColor="accent1"/>
-        </w:rPr>
-        <w:instrText xml:space="preserve"> REF _Ref61260127 \h  \* MERGEFORMAT </w:instrText>
-      </w:r>
-      <w:r>
-        <w:rPr>
-          <w:color w:val="4472C4" w:themeColor="accent1"/>
-        </w:rPr>
-      </w:r>
-      <w:r>
-        <w:rPr>
-          <w:color w:val="4472C4" w:themeColor="accent1"/>
-        </w:rPr>
-        <w:fldChar w:fldCharType="separate"/>
-      </w:r>
-      <w:r>
-        <w:rPr>
-          <w:color w:val="4472C4" w:themeColor="accent1"/>
-        </w:rPr>
-        <w:t>Preset Screen</w:t>
-      </w:r>
-      <w:r>
-        <w:rPr>
-          <w:color w:val="4472C4" w:themeColor="accent1"/>
-        </w:rPr>
-        <w:fldChar w:fldCharType="end"/>
-      </w:r>
-      <w:r>
-        <w:rPr>
-          <w:color w:val="4472C4" w:themeColor="accent1"/>
-        </w:rPr>
-        <w:t xml:space="preserve"> </w:t>
-      </w:r>
-      <w:r>
-        <w:t xml:space="preserve">with the </w:t>
-      </w:r>
-      <w:r>
-        <w:t>saved</w:t>
-      </w:r>
-      <w:r>
-        <w:t xml:space="preserve"> value of Preset B loaded</w:t>
-      </w:r>
-    </w:p>
-    <w:p>
-      <w:pPr>
-        <w:ind w:left="720"/>
-        <w:jc w:val="both"/>
-      </w:pPr>
-      <w:r>
-        <w:t xml:space="preserve">Press ‘C’ (FN3) to switch to the </w:t>
-      </w:r>
-      <w:r>
-        <w:rPr>
-          <w:color w:val="4472C4" w:themeColor="accent1"/>
-        </w:rPr>
-        <w:fldChar w:fldCharType="begin"/>
-      </w:r>
-      <w:r>
-        <w:rPr>
-          <w:color w:val="4472C4" w:themeColor="accent1"/>
-        </w:rPr>
-        <w:instrText xml:space="preserve"> REF _Ref61260127 \h  \* MERGEFORMAT </w:instrText>
-      </w:r>
-      <w:r>
-        <w:rPr>
-          <w:color w:val="4472C4" w:themeColor="accent1"/>
-        </w:rPr>
-      </w:r>
-      <w:r>
-        <w:rPr>
-          <w:color w:val="4472C4" w:themeColor="accent1"/>
-        </w:rPr>
-        <w:fldChar w:fldCharType="separate"/>
-      </w:r>
-      <w:r>
-        <w:rPr>
-          <w:color w:val="4472C4" w:themeColor="accent1"/>
-        </w:rPr>
-        <w:t>Preset Screen</w:t>
-      </w:r>
-      <w:r>
-        <w:rPr>
-          <w:color w:val="4472C4" w:themeColor="accent1"/>
-        </w:rPr>
-        <w:fldChar w:fldCharType="end"/>
-      </w:r>
-      <w:r>
-        <w:rPr>
-          <w:color w:val="4472C4" w:themeColor="accent1"/>
-        </w:rPr>
-        <w:t xml:space="preserve"> </w:t>
-      </w:r>
-      <w:r>
-        <w:t xml:space="preserve">with the </w:t>
-      </w:r>
-      <w:r>
-        <w:t>saved</w:t>
-      </w:r>
-      <w:r>
-        <w:t xml:space="preserve"> value of Preset C loaded</w:t>
-      </w:r>
-    </w:p>
-    <w:p>
-      <w:pPr>
-        <w:ind w:left="720"/>
-        <w:jc w:val="both"/>
-      </w:pPr>
-      <w:r>
-        <w:t>Press ‘</w:t>
-      </w:r>
-      <w:r>
-        <w:t>D’ (Tare) to tare/zero the scale i.e., sets the current WEIGHT = 0</w:t>
-      </w:r>
-    </w:p>
-    <w:p>
-      <w:pPr>
-        <w:ind w:left="720"/>
-        <w:jc w:val="both"/>
-      </w:pPr>
-      <w:r>
-        <w:t>Press ‘</w:t>
-      </w:r>
-      <w:r>
-        <w:t xml:space="preserve">*’ (Calibrate) to prompt the user for the calibration </w:t>
-      </w:r>
-      <w:r>
-        <w:t xml:space="preserve">screen </w:t>
-      </w:r>
-      <w:proofErr w:type="gramStart"/>
-      <w:r>
-        <w:t>password</w:t>
-      </w:r>
-      <w:proofErr w:type="gramEnd"/>
-    </w:p>
-    <w:p>
-      <w:pPr>
-        <w:ind w:left="720"/>
-        <w:jc w:val="both"/>
-      </w:pPr>
-      <w:r>
-        <w:t>Press ‘0’ – ‘9’</w:t>
-      </w:r>
-      <w:r>
-        <w:t xml:space="preserve"> to enter in a temporary set value for the </w:t>
-      </w:r>
-      <w:proofErr w:type="gramStart"/>
-      <w:r>
-        <w:t>scale</w:t>
-      </w:r>
-      <w:proofErr w:type="gramEnd"/>
-    </w:p>
-    <w:p>
-      <w:pPr>
-        <w:ind w:left="720"/>
-        <w:jc w:val="both"/>
-      </w:pPr>
-      <w:r>
-        <w:tab/>
-        <w:t>Note: only 4 digits are allowed and typing more will reset the set value</w:t>
-      </w:r>
-    </w:p>
-    <w:p>
-      <w:pPr>
-        <w:ind w:left="720"/>
-        <w:jc w:val="both"/>
-      </w:pPr>
-      <w:r>
-        <w:t xml:space="preserve">Press ‘#’ (Enter) to </w:t>
-      </w:r>
-      <w:r>
-        <w:t xml:space="preserve">lock in the temporary set value for the </w:t>
-      </w:r>
-      <w:proofErr w:type="gramStart"/>
-      <w:r>
-        <w:t>scale</w:t>
-      </w:r>
-      <w:proofErr w:type="gramEnd"/>
-    </w:p>
-    <w:p>
-      <w:pPr>
-        <w:ind w:left="720"/>
-        <w:jc w:val="both"/>
-      </w:pPr>
-      <w:r>
-        <w:t>Press the Foot Pedal</w:t>
-      </w:r>
-      <w:r>
-        <w:t xml:space="preserve"> to switch to the Run Screen and start the Adhesive </w:t>
-      </w:r>
-      <w:proofErr w:type="gramStart"/>
-      <w:r>
-        <w:t>Pump</w:t>
-      </w:r>
-      <w:proofErr w:type="gramEnd"/>
-    </w:p>
-    <w:p>
-      <w:pPr>
-        <w:ind w:left="720"/>
-        <w:jc w:val="both"/>
-      </w:pPr>
-      <w:r>
-        <w:t>Pressing any other key will result in error (red LED will flash and no change will occur to system)</w:t>
-      </w:r>
-    </w:p>
-    <w:p>
-      <w:pPr>
-        <w:rPr>
-          <w:rFonts w:asciiTheme="majorHAnsi" w:eastAsiaTheme="majorEastAsia" w:hAnsiTheme="majorHAnsi" w:cstheme="majorBidi"/>
-          <w:color w:val="1F3763" w:themeColor="accent1" w:themeShade="7F"/>
-          <w:sz w:val="24"/>
-          <w:szCs w:val="24"/>
-        </w:rPr>
-      </w:pPr>
-      <w:bookmarkStart w:id="0" w:name="_Ref61260127"/>
-      <w:r>
-        <w:br w:type="page"/>
-      </w:r>
-    </w:p>
-    <w:p>
-      <w:pPr>
-        <w:pStyle w:val="Heading3"/>
-        <w:jc w:val="both"/>
-      </w:pPr>
-      <w:r>
-        <w:lastRenderedPageBreak/>
-        <w:t>Preset Screen</w:t>
-      </w:r>
-      <w:bookmarkEnd w:id="0"/>
-    </w:p>
-    <w:p>
-      <w:pPr>
-        <w:keepNext/>
-        <w:jc w:val="center"/>
-      </w:pPr>
-      <w:r>
-        <w:rPr>
-          <w:noProof/>
-        </w:rPr>
-        <w:drawing>
-          <wp:inline distT="0" distB="0" distL="0" distR="0" wp14:anchorId="4E822CDB" wp14:editId="21D2E672">
-            <wp:extent cx="3754315" cy="893254"/>
-            <wp:effectExtent l="0" t="0" r="0" b="2540"/>
-            <wp:docPr id="2" name="Picture 2"/>
-            <wp:cNvGraphicFramePr>
-              <a:graphicFrameLocks xmlns:a="http://schemas.openxmlformats.org/drawingml/2006/main" noChangeAspect="1"/>
-            </wp:cNvGraphicFramePr>
-            <a:graphic xmlns:a="http://schemas.openxmlformats.org/drawingml/2006/main">
-              <a:graphicData uri="http://schemas.openxmlformats.org/drawingml/2006/picture">
-                <pic:pic xmlns:pic="http://schemas.openxmlformats.org/drawingml/2006/picture">
-                  <pic:nvPicPr>
-                    <pic:cNvPr id="1" name=""/>
-                    <pic:cNvPicPr/>
-                  </pic:nvPicPr>
-                  <pic:blipFill>
-                    <a:blip r:embed="rId10"/>
-                    <a:stretch>
-                      <a:fillRect/>
-                    </a:stretch>
-                  </pic:blipFill>
-                  <pic:spPr>
-                    <a:xfrm>
-                      <a:off x="0" y="0"/>
-                      <a:ext cx="3948382" cy="939428"/>
-                    </a:xfrm>
-                    <a:prstGeom prst="rect">
-                      <a:avLst/>
-                    </a:prstGeom>
-                  </pic:spPr>
-                </pic:pic>
-              </a:graphicData>
-            </a:graphic>
-          </wp:inline>
-        </w:drawing>
       </w:r>
     </w:p>
     <w:p>
@@ -1289,7 +961,7 @@
         </w:r>
       </w:fldSimple>
       <w:r>
-        <w:t>: Example View of Preset Screen</w:t>
+        <w:t>: Example View of Home Screen</w:t>
       </w:r>
     </w:p>
     <w:p>
@@ -1308,7 +980,10 @@
         <w:jc w:val="both"/>
       </w:pPr>
       <w:r>
-        <w:t xml:space="preserve">Press ‘A’ (FN1) to switch to the </w:t>
+        <w:t>Press ‘</w:t>
+      </w:r>
+      <w:r>
+        <w:t xml:space="preserve">A’ (FN1) to switch to the </w:t>
       </w:r>
       <w:r>
         <w:rPr>
@@ -1320,7 +995,7 @@
         <w:rPr>
           <w:color w:val="4472C4" w:themeColor="accent1"/>
         </w:rPr>
-        <w:instrText xml:space="preserve"> REF _Ref61260219 \h </w:instrText>
+        <w:instrText xml:space="preserve"> REF _Ref61260127 \h  \* MERGEFORMAT </w:instrText>
       </w:r>
       <w:r>
         <w:rPr>
@@ -1337,7 +1012,7 @@
         <w:rPr>
           <w:color w:val="4472C4" w:themeColor="accent1"/>
         </w:rPr>
-        <w:t>Program Screen</w:t>
+        <w:t>Preset Screen</w:t>
       </w:r>
       <w:r>
         <w:rPr>
@@ -1346,19 +1021,19 @@
         <w:fldChar w:fldCharType="end"/>
       </w:r>
       <w:r>
+        <w:rPr>
+          <w:color w:val="4472C4" w:themeColor="accent1"/>
+        </w:rPr>
         <w:t xml:space="preserve"> </w:t>
       </w:r>
       <w:r>
-        <w:t xml:space="preserve">with the previous value of </w:t>
-      </w:r>
-      <w:r>
-        <w:t xml:space="preserve">Program </w:t>
-      </w:r>
-      <w:r>
-        <w:t>A loaded</w:t>
-      </w:r>
-      <w:r>
-        <w:t>**</w:t>
+        <w:t xml:space="preserve">with the </w:t>
+      </w:r>
+      <w:r>
+        <w:t>saved</w:t>
+      </w:r>
+      <w:r>
+        <w:t xml:space="preserve"> value of Preset A loaded</w:t>
       </w:r>
     </w:p>
     <w:p>
@@ -1379,7 +1054,7 @@
         <w:rPr>
           <w:color w:val="4472C4" w:themeColor="accent1"/>
         </w:rPr>
-        <w:instrText xml:space="preserve"> REF _Ref61260219 \h </w:instrText>
+        <w:instrText xml:space="preserve"> REF _Ref61260127 \h  \* MERGEFORMAT </w:instrText>
       </w:r>
       <w:r>
         <w:rPr>
@@ -1396,7 +1071,7 @@
         <w:rPr>
           <w:color w:val="4472C4" w:themeColor="accent1"/>
         </w:rPr>
-        <w:t>Program Screen</w:t>
+        <w:t>Preset Screen</w:t>
       </w:r>
       <w:r>
         <w:rPr>
@@ -1411,16 +1086,13 @@
         <w:t xml:space="preserve"> </w:t>
       </w:r>
       <w:r>
-        <w:t xml:space="preserve">with the previous value of </w:t>
-      </w:r>
-      <w:r>
-        <w:t xml:space="preserve">Program </w:t>
-      </w:r>
-      <w:r>
-        <w:t>B loaded</w:t>
-      </w:r>
-      <w:r>
-        <w:t>**</w:t>
+        <w:t xml:space="preserve">with the </w:t>
+      </w:r>
+      <w:r>
+        <w:t>saved</w:t>
+      </w:r>
+      <w:r>
+        <w:t xml:space="preserve"> value of Preset B loaded</w:t>
       </w:r>
     </w:p>
     <w:p>
@@ -1441,7 +1113,7 @@
         <w:rPr>
           <w:color w:val="4472C4" w:themeColor="accent1"/>
         </w:rPr>
-        <w:instrText xml:space="preserve"> REF _Ref61260219 \h </w:instrText>
+        <w:instrText xml:space="preserve"> REF _Ref61260127 \h  \* MERGEFORMAT </w:instrText>
       </w:r>
       <w:r>
         <w:rPr>
@@ -1458,7 +1130,7 @@
         <w:rPr>
           <w:color w:val="4472C4" w:themeColor="accent1"/>
         </w:rPr>
-        <w:t>Program Screen</w:t>
+        <w:t>Preset Screen</w:t>
       </w:r>
       <w:r>
         <w:rPr>
@@ -1473,16 +1145,13 @@
         <w:t xml:space="preserve"> </w:t>
       </w:r>
       <w:r>
-        <w:t xml:space="preserve">with the previous value of </w:t>
-      </w:r>
-      <w:r>
-        <w:t xml:space="preserve">Program </w:t>
-      </w:r>
-      <w:r>
-        <w:t>C loaded</w:t>
-      </w:r>
-      <w:r>
-        <w:t>**</w:t>
+        <w:t xml:space="preserve">with the </w:t>
+      </w:r>
+      <w:r>
+        <w:t>saved</w:t>
+      </w:r>
+      <w:r>
+        <w:t xml:space="preserve"> value of Preset C loaded</w:t>
       </w:r>
     </w:p>
     <w:p>
@@ -1494,25 +1163,8 @@
         <w:t>Press ‘</w:t>
       </w:r>
       <w:r>
-        <w:t>#</w:t>
-      </w:r>
-      <w:r>
-        <w:t>’ (</w:t>
-      </w:r>
-      <w:r>
-        <w:t>Enter</w:t>
-      </w:r>
-      <w:r>
-        <w:t xml:space="preserve">) to </w:t>
-      </w:r>
-      <w:r>
-        <w:t xml:space="preserve">load the currently selected preset </w:t>
-      </w:r>
-      <w:proofErr w:type="gramStart"/>
-      <w:r>
-        <w:t>value</w:t>
-      </w:r>
-      <w:proofErr w:type="gramEnd"/>
+        <w:t>D’ (Tare) to tare/zero the scale i.e., sets the current WEIGHT = 0</w:t>
+      </w:r>
     </w:p>
     <w:p>
       <w:pPr>
@@ -1520,8 +1172,19 @@
         <w:jc w:val="both"/>
       </w:pPr>
       <w:r>
-        <w:t>Pressing any other key will result in error (red LED will flash and no change will occur to system)</w:t>
-      </w:r>
+        <w:t>Press ‘</w:t>
+      </w:r>
+      <w:r>
+        <w:t xml:space="preserve">*’ (Calibrate) to prompt the user for the calibration </w:t>
+      </w:r>
+      <w:r>
+        <w:t xml:space="preserve">screen </w:t>
+      </w:r>
+      <w:proofErr w:type="gramStart"/>
+      <w:r>
+        <w:t>password</w:t>
+      </w:r>
+      <w:proofErr w:type="gramEnd"/>
     </w:p>
     <w:p>
       <w:pPr>
@@ -1529,151 +1192,68 @@
         <w:jc w:val="both"/>
       </w:pPr>
       <w:r>
-        <w:rPr>
-          <w:b/>
-          <w:bCs/>
-          <w:color w:val="FF0000"/>
-        </w:rPr>
-        <w:t>**NOTE:</w:t>
-      </w:r>
-      <w:r>
-        <w:rPr>
-          <w:color w:val="FF0000"/>
-        </w:rPr>
-        <w:t xml:space="preserve"> </w:t>
-      </w:r>
-      <w:r>
-        <w:t xml:space="preserve">When pressing the </w:t>
-      </w:r>
-      <w:r>
-        <w:t xml:space="preserve">function button of the same screen that you are currently on (ex: pressing the A button when you are on the </w:t>
+        <w:t>Press ‘0’ – ‘9’</w:t>
+      </w:r>
+      <w:r>
+        <w:t xml:space="preserve"> to enter in a temporary set value for the </w:t>
       </w:r>
       <w:proofErr w:type="gramStart"/>
       <w:r>
-        <w:t>PREST:A</w:t>
+        <w:t>scale</w:t>
       </w:r>
       <w:proofErr w:type="gramEnd"/>
-      <w:r>
-        <w:t xml:space="preserve"> screen)</w:t>
-      </w:r>
-      <w:r>
-        <w:t xml:space="preserve"> </w:t>
-      </w:r>
-      <w:r>
-        <w:t>you will</w:t>
-      </w:r>
-      <w:r>
-        <w:t xml:space="preserve"> move to the </w:t>
-      </w:r>
-      <w:r>
-        <w:rPr>
-          <w:color w:val="4472C4" w:themeColor="accent1"/>
-        </w:rPr>
-        <w:fldChar w:fldCharType="begin"/>
-      </w:r>
-      <w:r>
-        <w:rPr>
-          <w:color w:val="4472C4" w:themeColor="accent1"/>
-        </w:rPr>
-        <w:instrText xml:space="preserve"> REF _Ref61260219 \h </w:instrText>
-      </w:r>
-      <w:r>
-        <w:rPr>
-          <w:color w:val="4472C4" w:themeColor="accent1"/>
-        </w:rPr>
-        <w:instrText xml:space="preserve"> \* MERGEFORMAT </w:instrText>
-      </w:r>
-      <w:r>
-        <w:rPr>
-          <w:color w:val="4472C4" w:themeColor="accent1"/>
-        </w:rPr>
-      </w:r>
-      <w:r>
-        <w:rPr>
-          <w:color w:val="4472C4" w:themeColor="accent1"/>
-        </w:rPr>
-        <w:fldChar w:fldCharType="separate"/>
-      </w:r>
-      <w:r>
-        <w:rPr>
-          <w:color w:val="4472C4" w:themeColor="accent1"/>
-        </w:rPr>
-        <w:t>Program Screen</w:t>
-      </w:r>
-      <w:r>
-        <w:rPr>
-          <w:color w:val="4472C4" w:themeColor="accent1"/>
-        </w:rPr>
-        <w:fldChar w:fldCharType="end"/>
-      </w:r>
-      <w:r>
-        <w:t xml:space="preserve"> for the </w:t>
-      </w:r>
-      <w:r>
-        <w:t>button you pressed (ex: from the previous example you would go to the PROGR:A screen)</w:t>
-      </w:r>
-      <w:r>
-        <w:t xml:space="preserve">.  </w:t>
-      </w:r>
-      <w:r>
-        <w:t>If a different button is pressed</w:t>
-      </w:r>
-      <w:r>
-        <w:t>, the screen will</w:t>
-      </w:r>
-      <w:r>
-        <w:t xml:space="preserve"> </w:t>
-      </w:r>
-      <w:r>
-        <w:t xml:space="preserve">switch to the corresponding </w:t>
-      </w:r>
-      <w:r>
-        <w:t>preset</w:t>
-      </w:r>
-      <w:r>
-        <w:t xml:space="preserve"> letter</w:t>
-      </w:r>
-      <w:r>
-        <w:t xml:space="preserve"> </w:t>
-      </w:r>
-      <w:r>
-        <w:t xml:space="preserve">(ex: pressing A will change to the </w:t>
+    </w:p>
+    <w:p>
+      <w:pPr>
+        <w:ind w:left="720"/>
+        <w:jc w:val="both"/>
+      </w:pPr>
+      <w:r>
+        <w:tab/>
+        <w:t>Note: only 4 digits are allowed and typing more will reset the set value</w:t>
+      </w:r>
+    </w:p>
+    <w:p>
+      <w:pPr>
+        <w:ind w:left="720"/>
+        <w:jc w:val="both"/>
+      </w:pPr>
+      <w:r>
+        <w:t xml:space="preserve">Press ‘#’ (Enter) to </w:t>
+      </w:r>
+      <w:r>
+        <w:t xml:space="preserve">lock in the temporary set value for the </w:t>
       </w:r>
       <w:proofErr w:type="gramStart"/>
       <w:r>
-        <w:t>P</w:t>
-      </w:r>
-      <w:r>
-        <w:t>REST:</w:t>
-      </w:r>
-      <w:r>
-        <w:t>A</w:t>
+        <w:t>scale</w:t>
       </w:r>
       <w:proofErr w:type="gramEnd"/>
-      <w:r>
-        <w:t xml:space="preserve"> screen, t</w:t>
-      </w:r>
-      <w:r>
-        <w:t>hen if you press B the screen will change to the</w:t>
-      </w:r>
-      <w:r>
-        <w:t xml:space="preserve"> PREST:</w:t>
-      </w:r>
-      <w:r>
-        <w:t xml:space="preserve">B screen, </w:t>
-      </w:r>
-      <w:r>
-        <w:rPr>
-          <w:b/>
-          <w:bCs/>
-        </w:rPr>
-        <w:t>not</w:t>
-      </w:r>
-      <w:r>
-        <w:t xml:space="preserve"> the Pr</w:t>
-      </w:r>
-      <w:r>
-        <w:t>ogram screen).</w:t>
+    </w:p>
+    <w:p>
+      <w:pPr>
+        <w:ind w:left="720"/>
+        <w:jc w:val="both"/>
+      </w:pPr>
+      <w:r>
+        <w:t>Press the Foot Pedal</w:t>
+      </w:r>
+      <w:r>
+        <w:t xml:space="preserve"> to switch to the Run Screen and start the Adhesive </w:t>
+      </w:r>
+      <w:proofErr w:type="gramStart"/>
+      <w:r>
+        <w:t>Pump</w:t>
+      </w:r>
+      <w:proofErr w:type="gramEnd"/>
+    </w:p>
+    <w:p>
+      <w:pPr>
+        <w:ind w:left="720"/>
+        <w:jc w:val="both"/>
+      </w:pPr>
+      <w:r>
+        <w:t>Pressing any other key will result in error (red LED will flash and no change will occur to system)</w:t>
       </w:r>
     </w:p>
     <w:p>
@@ -1685,7 +1265,7 @@
           <w:szCs w:val="24"/>
         </w:rPr>
       </w:pPr>
-      <w:bookmarkStart w:id="1" w:name="_Ref61260219"/>
+      <w:bookmarkStart w:id="0" w:name="_Ref61260127"/>
       <w:r>
         <w:br w:type="page"/>
       </w:r>
@@ -1697,9 +1277,9 @@
       </w:pPr>
       <w:r>
         <w:lastRenderedPageBreak/>
-        <w:t>Program Screen</w:t>
-      </w:r>
-      <w:bookmarkEnd w:id="1"/>
+        <w:t>Preset Screen</w:t>
+      </w:r>
+      <w:bookmarkEnd w:id="0"/>
     </w:p>
     <w:p>
       <w:pPr>
@@ -1711,10 +1291,10 @@
           <w:noProof/>
         </w:rPr>
         <w:drawing>
-          <wp:inline distT="0" distB="0" distL="0" distR="0" wp14:anchorId="25098133" wp14:editId="14E45082">
-            <wp:extent cx="3768538" cy="919990"/>
-            <wp:effectExtent l="0" t="0" r="3810" b="0"/>
-            <wp:docPr id="1" name="Picture 1"/>
+          <wp:inline distT="0" distB="0" distL="0" distR="0" wp14:anchorId="4E822CDB" wp14:editId="21D2E672">
+            <wp:extent cx="3754315" cy="893254"/>
+            <wp:effectExtent l="0" t="0" r="0" b="2540"/>
+            <wp:docPr id="2" name="Picture 2"/>
             <wp:cNvGraphicFramePr>
               <a:graphicFrameLocks xmlns:a="http://schemas.openxmlformats.org/drawingml/2006/main" noChangeAspect="1"/>
             </wp:cNvGraphicFramePr>
@@ -1734,7 +1314,7 @@
                   <pic:spPr>
                     <a:xfrm>
                       <a:off x="0" y="0"/>
-                      <a:ext cx="3835455" cy="936326"/>
+                      <a:ext cx="3948382" cy="939428"/>
                     </a:xfrm>
                     <a:prstGeom prst="rect">
                       <a:avLst/>
@@ -1764,7 +1344,7 @@
         </w:r>
       </w:fldSimple>
       <w:r>
-        <w:t>: Example View of Program Screen</w:t>
+        <w:t>: Example View of Preset Screen</w:t>
       </w:r>
     </w:p>
     <w:p>
@@ -1786,13 +1366,51 @@
         <w:t xml:space="preserve">Press ‘A’ (FN1) to switch to the </w:t>
       </w:r>
       <w:r>
-        <w:t>Home</w:t>
-      </w:r>
-      <w:r>
-        <w:t xml:space="preserve"> Screen</w:t>
-      </w:r>
-      <w:r>
-        <w:t xml:space="preserve"> and cancel the Program</w:t>
+        <w:rPr>
+          <w:color w:val="4472C4" w:themeColor="accent1"/>
+        </w:rPr>
+        <w:fldChar w:fldCharType="begin"/>
+      </w:r>
+      <w:r>
+        <w:rPr>
+          <w:color w:val="4472C4" w:themeColor="accent1"/>
+        </w:rPr>
+        <w:instrText xml:space="preserve"> REF _Ref61260219 \h </w:instrText>
+      </w:r>
+      <w:r>
+        <w:rPr>
+          <w:color w:val="4472C4" w:themeColor="accent1"/>
+        </w:rPr>
+      </w:r>
+      <w:r>
+        <w:rPr>
+          <w:color w:val="4472C4" w:themeColor="accent1"/>
+        </w:rPr>
+        <w:fldChar w:fldCharType="separate"/>
+      </w:r>
+      <w:r>
+        <w:rPr>
+          <w:color w:val="4472C4" w:themeColor="accent1"/>
+        </w:rPr>
+        <w:t>Program Screen</w:t>
+      </w:r>
+      <w:r>
+        <w:rPr>
+          <w:color w:val="4472C4" w:themeColor="accent1"/>
+        </w:rPr>
+        <w:fldChar w:fldCharType="end"/>
+      </w:r>
+      <w:r>
+        <w:t xml:space="preserve"> </w:t>
+      </w:r>
+      <w:r>
+        <w:t xml:space="preserve">with the previous value of </w:t>
+      </w:r>
+      <w:r>
+        <w:t xml:space="preserve">Program </w:t>
+      </w:r>
+      <w:r>
+        <w:t>A loaded</w:t>
       </w:r>
       <w:r>
         <w:t>**</w:t>
@@ -1807,13 +1425,54 @@
         <w:t xml:space="preserve">Press ‘B’ (FN2) to switch to the </w:t>
       </w:r>
       <w:r>
-        <w:t>Home</w:t>
-      </w:r>
-      <w:r>
-        <w:t xml:space="preserve"> Screen </w:t>
-      </w:r>
-      <w:r>
-        <w:t xml:space="preserve">and cancel the Program </w:t>
+        <w:rPr>
+          <w:color w:val="4472C4" w:themeColor="accent1"/>
+        </w:rPr>
+        <w:fldChar w:fldCharType="begin"/>
+      </w:r>
+      <w:r>
+        <w:rPr>
+          <w:color w:val="4472C4" w:themeColor="accent1"/>
+        </w:rPr>
+        <w:instrText xml:space="preserve"> REF _Ref61260219 \h </w:instrText>
+      </w:r>
+      <w:r>
+        <w:rPr>
+          <w:color w:val="4472C4" w:themeColor="accent1"/>
+        </w:rPr>
+      </w:r>
+      <w:r>
+        <w:rPr>
+          <w:color w:val="4472C4" w:themeColor="accent1"/>
+        </w:rPr>
+        <w:fldChar w:fldCharType="separate"/>
+      </w:r>
+      <w:r>
+        <w:rPr>
+          <w:color w:val="4472C4" w:themeColor="accent1"/>
+        </w:rPr>
+        <w:t>Program Screen</w:t>
+      </w:r>
+      <w:r>
+        <w:rPr>
+          <w:color w:val="4472C4" w:themeColor="accent1"/>
+        </w:rPr>
+        <w:fldChar w:fldCharType="end"/>
+      </w:r>
+      <w:r>
+        <w:rPr>
+          <w:color w:val="4472C4" w:themeColor="accent1"/>
+        </w:rPr>
+        <w:t xml:space="preserve"> </w:t>
+      </w:r>
+      <w:r>
+        <w:t xml:space="preserve">with the previous value of </w:t>
+      </w:r>
+      <w:r>
+        <w:t xml:space="preserve">Program </w:t>
+      </w:r>
+      <w:r>
+        <w:t>B loaded</w:t>
       </w:r>
       <w:r>
         <w:t>**</w:t>
@@ -1828,13 +1487,54 @@
         <w:t xml:space="preserve">Press ‘C’ (FN3) to switch to the </w:t>
       </w:r>
       <w:r>
-        <w:t>Home</w:t>
-      </w:r>
-      <w:r>
-        <w:t xml:space="preserve"> Screen </w:t>
-      </w:r>
-      <w:r>
-        <w:t xml:space="preserve">and cancel the Program </w:t>
+        <w:rPr>
+          <w:color w:val="4472C4" w:themeColor="accent1"/>
+        </w:rPr>
+        <w:fldChar w:fldCharType="begin"/>
+      </w:r>
+      <w:r>
+        <w:rPr>
+          <w:color w:val="4472C4" w:themeColor="accent1"/>
+        </w:rPr>
+        <w:instrText xml:space="preserve"> REF _Ref61260219 \h </w:instrText>
+      </w:r>
+      <w:r>
+        <w:rPr>
+          <w:color w:val="4472C4" w:themeColor="accent1"/>
+        </w:rPr>
+      </w:r>
+      <w:r>
+        <w:rPr>
+          <w:color w:val="4472C4" w:themeColor="accent1"/>
+        </w:rPr>
+        <w:fldChar w:fldCharType="separate"/>
+      </w:r>
+      <w:r>
+        <w:rPr>
+          <w:color w:val="4472C4" w:themeColor="accent1"/>
+        </w:rPr>
+        <w:t>Program Screen</w:t>
+      </w:r>
+      <w:r>
+        <w:rPr>
+          <w:color w:val="4472C4" w:themeColor="accent1"/>
+        </w:rPr>
+        <w:fldChar w:fldCharType="end"/>
+      </w:r>
+      <w:r>
+        <w:rPr>
+          <w:color w:val="4472C4" w:themeColor="accent1"/>
+        </w:rPr>
+        <w:t xml:space="preserve"> </w:t>
+      </w:r>
+      <w:r>
+        <w:t xml:space="preserve">with the previous value of </w:t>
+      </w:r>
+      <w:r>
+        <w:t xml:space="preserve">Program </w:t>
+      </w:r>
+      <w:r>
+        <w:t>C loaded</w:t>
       </w:r>
       <w:r>
         <w:t>**</w:t>
@@ -1846,46 +1546,22 @@
         <w:jc w:val="both"/>
       </w:pPr>
       <w:r>
-        <w:t xml:space="preserve">Press ‘0’ – ‘9’ to enter in </w:t>
-      </w:r>
-      <w:r>
-        <w:t xml:space="preserve">a new </w:t>
-      </w:r>
-      <w:r>
-        <w:t xml:space="preserve">preset for the current selected program </w:t>
-      </w:r>
-      <w:proofErr w:type="gramStart"/>
-      <w:r>
-        <w:t>letter</w:t>
-      </w:r>
-      <w:proofErr w:type="gramEnd"/>
-    </w:p>
-    <w:p>
-      <w:pPr>
-        <w:ind w:left="720"/>
-        <w:jc w:val="both"/>
-      </w:pPr>
-      <w:r>
-        <w:tab/>
-        <w:t>Note: only 4 digits are allowed and typing more will reset the set value</w:t>
-      </w:r>
-    </w:p>
-    <w:p>
-      <w:pPr>
-        <w:ind w:left="720"/>
-        <w:jc w:val="both"/>
-      </w:pPr>
-      <w:r>
-        <w:t xml:space="preserve">Press ‘#’ (Enter) to confirm the </w:t>
-      </w:r>
-      <w:r>
-        <w:t xml:space="preserve">new </w:t>
-      </w:r>
-      <w:r>
-        <w:t>preset</w:t>
-      </w:r>
-      <w:r>
-        <w:t xml:space="preserve"> </w:t>
+        <w:t>Press ‘</w:t>
+      </w:r>
+      <w:r>
+        <w:t>#</w:t>
+      </w:r>
+      <w:r>
+        <w:t>’ (</w:t>
+      </w:r>
+      <w:r>
+        <w:t>Enter</w:t>
+      </w:r>
+      <w:r>
+        <w:t xml:space="preserve">) to </w:t>
+      </w:r>
+      <w:r>
+        <w:t xml:space="preserve">load the currently selected preset </w:t>
       </w:r>
       <w:proofErr w:type="gramStart"/>
       <w:r>
@@ -1916,55 +1592,156 @@
         <w:t>**NOTE:</w:t>
       </w:r>
       <w:r>
-        <w:t xml:space="preserve"> Pressing two </w:t>
-      </w:r>
-      <w:r>
-        <w:t>different</w:t>
-      </w:r>
-      <w:r>
-        <w:t xml:space="preserve"> values for the function buttons (ex: pressing A </w:t>
-      </w:r>
-      <w:r>
-        <w:t>then B</w:t>
-      </w:r>
-      <w:r>
-        <w:t>) wil</w:t>
-      </w:r>
-      <w:r>
-        <w:t>l switch to the programming page for the second value pressed instead of canceling the program mode</w:t>
-      </w:r>
-      <w:r>
-        <w:t xml:space="preserve"> (ex: pressing A will bring you to the programming screen for A, pressing B after this will bring you to the programming screen for </w:t>
-      </w:r>
-      <w:r>
-        <w:t>B, not cancel the program).</w:t>
-      </w:r>
-    </w:p>
-    <w:p>
-      <w:pPr>
-        <w:ind w:left="720"/>
-        <w:jc w:val="both"/>
+        <w:rPr>
+          <w:color w:val="FF0000"/>
+        </w:rPr>
+        <w:t xml:space="preserve"> </w:t>
+      </w:r>
+      <w:r>
+        <w:t xml:space="preserve">When pressing the </w:t>
+      </w:r>
+      <w:r>
+        <w:t xml:space="preserve">function button of the same screen that you are currently on (ex: pressing the A button when you are on the </w:t>
+      </w:r>
+      <w:proofErr w:type="gramStart"/>
+      <w:r>
+        <w:t>PREST:A</w:t>
+      </w:r>
+      <w:proofErr w:type="gramEnd"/>
+      <w:r>
+        <w:t xml:space="preserve"> screen)</w:t>
+      </w:r>
+      <w:r>
+        <w:t xml:space="preserve"> </w:t>
+      </w:r>
+      <w:r>
+        <w:t>you will</w:t>
+      </w:r>
+      <w:r>
+        <w:t xml:space="preserve"> move to the </w:t>
+      </w:r>
+      <w:r>
+        <w:rPr>
+          <w:color w:val="4472C4" w:themeColor="accent1"/>
+        </w:rPr>
+        <w:fldChar w:fldCharType="begin"/>
+      </w:r>
+      <w:r>
+        <w:rPr>
+          <w:color w:val="4472C4" w:themeColor="accent1"/>
+        </w:rPr>
+        <w:instrText xml:space="preserve"> REF _Ref61260219 \h </w:instrText>
+      </w:r>
+      <w:r>
+        <w:rPr>
+          <w:color w:val="4472C4" w:themeColor="accent1"/>
+        </w:rPr>
+        <w:instrText xml:space="preserve"> \* MERGEFORMAT </w:instrText>
+      </w:r>
+      <w:r>
+        <w:rPr>
+          <w:color w:val="4472C4" w:themeColor="accent1"/>
+        </w:rPr>
+      </w:r>
+      <w:r>
+        <w:rPr>
+          <w:color w:val="4472C4" w:themeColor="accent1"/>
+        </w:rPr>
+        <w:fldChar w:fldCharType="separate"/>
+      </w:r>
+      <w:r>
+        <w:rPr>
+          <w:color w:val="4472C4" w:themeColor="accent1"/>
+        </w:rPr>
+        <w:t>Program Screen</w:t>
+      </w:r>
+      <w:r>
+        <w:rPr>
+          <w:color w:val="4472C4" w:themeColor="accent1"/>
+        </w:rPr>
+        <w:fldChar w:fldCharType="end"/>
+      </w:r>
+      <w:r>
+        <w:t xml:space="preserve"> for the </w:t>
+      </w:r>
+      <w:r>
+        <w:t>button you pressed (ex: from the previous example you would go to the PROGR:A screen)</w:t>
+      </w:r>
+      <w:r>
+        <w:t xml:space="preserve">.  </w:t>
+      </w:r>
+      <w:r>
+        <w:t>If a different button is pressed</w:t>
+      </w:r>
+      <w:r>
+        <w:t>, the screen will</w:t>
+      </w:r>
+      <w:r>
+        <w:t xml:space="preserve"> </w:t>
+      </w:r>
+      <w:r>
+        <w:t xml:space="preserve">switch to the corresponding </w:t>
+      </w:r>
+      <w:r>
+        <w:t>preset</w:t>
+      </w:r>
+      <w:r>
+        <w:t xml:space="preserve"> letter</w:t>
+      </w:r>
+      <w:r>
+        <w:t xml:space="preserve"> </w:t>
+      </w:r>
+      <w:r>
+        <w:t xml:space="preserve">(ex: pressing A will change to the </w:t>
+      </w:r>
+      <w:proofErr w:type="gramStart"/>
+      <w:r>
+        <w:t>P</w:t>
+      </w:r>
+      <w:r>
+        <w:t>REST:</w:t>
+      </w:r>
+      <w:r>
+        <w:t>A</w:t>
+      </w:r>
+      <w:proofErr w:type="gramEnd"/>
+      <w:r>
+        <w:t xml:space="preserve"> screen, t</w:t>
+      </w:r>
+      <w:r>
+        <w:t>hen if you press B the screen will change to the</w:t>
+      </w:r>
+      <w:r>
+        <w:t xml:space="preserve"> PREST:</w:t>
+      </w:r>
+      <w:r>
+        <w:t xml:space="preserve">B screen, </w:t>
+      </w:r>
+      <w:r>
         <w:rPr>
           <w:b/>
           <w:bCs/>
-          <w:color w:val="FF0000"/>
-        </w:rPr>
-      </w:pPr>
-    </w:p>
-    <w:p>
-      <w:pPr>
-        <w:rPr>
-          <w:b/>
-          <w:bCs/>
-          <w:color w:val="FF0000"/>
-        </w:rPr>
-      </w:pPr>
-      <w:r>
-        <w:rPr>
-          <w:b/>
-          <w:bCs/>
-          <w:color w:val="FF0000"/>
-        </w:rPr>
+        </w:rPr>
+        <w:t>not</w:t>
+      </w:r>
+      <w:r>
+        <w:t xml:space="preserve"> the Pr</w:t>
+      </w:r>
+      <w:r>
+        <w:t>ogram screen).</w:t>
+      </w:r>
+    </w:p>
+    <w:p>
+      <w:pPr>
+        <w:rPr>
+          <w:rFonts w:asciiTheme="majorHAnsi" w:eastAsiaTheme="majorEastAsia" w:hAnsiTheme="majorHAnsi" w:cstheme="majorBidi"/>
+          <w:color w:val="1F3763" w:themeColor="accent1" w:themeShade="7F"/>
+          <w:sz w:val="24"/>
+          <w:szCs w:val="24"/>
+        </w:rPr>
+      </w:pPr>
+      <w:bookmarkStart w:id="1" w:name="_Ref61260219"/>
+      <w:r>
         <w:br w:type="page"/>
       </w:r>
     </w:p>
@@ -1975,11 +1752,9 @@
       </w:pPr>
       <w:r>
         <w:lastRenderedPageBreak/>
-        <w:t>Run</w:t>
-      </w:r>
-      <w:r>
-        <w:t xml:space="preserve"> Screen</w:t>
-      </w:r>
+        <w:t>Program Screen</w:t>
+      </w:r>
+      <w:bookmarkEnd w:id="1"/>
     </w:p>
     <w:p>
       <w:pPr>
@@ -1988,16 +1763,13 @@
       </w:pPr>
       <w:r>
         <w:rPr>
-          <w:b/>
-          <w:bCs/>
           <w:noProof/>
-          <w:color w:val="FF0000"/>
         </w:rPr>
         <w:drawing>
-          <wp:inline distT="0" distB="0" distL="0" distR="0" wp14:anchorId="3FF33954" wp14:editId="0BD6EA76">
-            <wp:extent cx="3876115" cy="901528"/>
-            <wp:effectExtent l="0" t="0" r="0" b="0"/>
-            <wp:docPr id="9" name="Picture 9"/>
+          <wp:inline distT="0" distB="0" distL="0" distR="0" wp14:anchorId="25098133" wp14:editId="14E45082">
+            <wp:extent cx="3768538" cy="919990"/>
+            <wp:effectExtent l="0" t="0" r="3810" b="0"/>
+            <wp:docPr id="1" name="Picture 1"/>
             <wp:cNvGraphicFramePr>
               <a:graphicFrameLocks xmlns:a="http://schemas.openxmlformats.org/drawingml/2006/main" noChangeAspect="1"/>
             </wp:cNvGraphicFramePr>
@@ -2017,7 +1789,7 @@
                   <pic:spPr>
                     <a:xfrm>
                       <a:off x="0" y="0"/>
-                      <a:ext cx="3941717" cy="916786"/>
+                      <a:ext cx="3835455" cy="936326"/>
                     </a:xfrm>
                     <a:prstGeom prst="rect">
                       <a:avLst/>
@@ -2034,77 +1806,234 @@
       <w:pPr>
         <w:pStyle w:val="Caption"/>
         <w:jc w:val="center"/>
+      </w:pPr>
+      <w:r>
+        <w:t xml:space="preserve">Figure </w:t>
+      </w:r>
+      <w:fldSimple w:instr=" SEQ Figure \* ARABIC ">
+        <w:r>
+          <w:rPr>
+            <w:noProof/>
+          </w:rPr>
+          <w:t>4</w:t>
+        </w:r>
+      </w:fldSimple>
+      <w:r>
+        <w:t>: Example View of Program Screen</w:t>
+      </w:r>
+    </w:p>
+    <w:p>
+      <w:pPr>
+        <w:pStyle w:val="Heading4"/>
+        <w:ind w:left="720"/>
+        <w:jc w:val="both"/>
+      </w:pPr>
+      <w:r>
+        <w:t>Valid Commands</w:t>
+      </w:r>
+    </w:p>
+    <w:p>
+      <w:pPr>
+        <w:ind w:left="720"/>
+        <w:jc w:val="both"/>
+      </w:pPr>
+      <w:r>
+        <w:t xml:space="preserve">Press ‘A’ (FN1) to switch to the </w:t>
+      </w:r>
+      <w:r>
+        <w:t>Home</w:t>
+      </w:r>
+      <w:r>
+        <w:t xml:space="preserve"> Screen</w:t>
+      </w:r>
+      <w:r>
+        <w:t xml:space="preserve"> and cancel the Program</w:t>
+      </w:r>
+      <w:r>
+        <w:t>**</w:t>
+      </w:r>
+    </w:p>
+    <w:p>
+      <w:pPr>
+        <w:ind w:left="720"/>
+        <w:jc w:val="both"/>
+      </w:pPr>
+      <w:r>
+        <w:t xml:space="preserve">Press ‘B’ (FN2) to switch to the </w:t>
+      </w:r>
+      <w:r>
+        <w:t>Home</w:t>
+      </w:r>
+      <w:r>
+        <w:t xml:space="preserve"> Screen </w:t>
+      </w:r>
+      <w:r>
+        <w:t xml:space="preserve">and cancel the Program </w:t>
+      </w:r>
+      <w:r>
+        <w:t>**</w:t>
+      </w:r>
+    </w:p>
+    <w:p>
+      <w:pPr>
+        <w:ind w:left="720"/>
+        <w:jc w:val="both"/>
+      </w:pPr>
+      <w:r>
+        <w:t xml:space="preserve">Press ‘C’ (FN3) to switch to the </w:t>
+      </w:r>
+      <w:r>
+        <w:t>Home</w:t>
+      </w:r>
+      <w:r>
+        <w:t xml:space="preserve"> Screen </w:t>
+      </w:r>
+      <w:r>
+        <w:t xml:space="preserve">and cancel the Program </w:t>
+      </w:r>
+      <w:r>
+        <w:t>**</w:t>
+      </w:r>
+    </w:p>
+    <w:p>
+      <w:pPr>
+        <w:ind w:left="720"/>
+        <w:jc w:val="both"/>
+      </w:pPr>
+      <w:r>
+        <w:t xml:space="preserve">Press ‘0’ – ‘9’ to enter in </w:t>
+      </w:r>
+      <w:r>
+        <w:t xml:space="preserve">a new </w:t>
+      </w:r>
+      <w:r>
+        <w:t xml:space="preserve">preset for the current selected program </w:t>
+      </w:r>
+      <w:proofErr w:type="gramStart"/>
+      <w:r>
+        <w:t>letter</w:t>
+      </w:r>
+      <w:proofErr w:type="gramEnd"/>
+    </w:p>
+    <w:p>
+      <w:pPr>
+        <w:ind w:left="720"/>
+        <w:jc w:val="both"/>
+      </w:pPr>
+      <w:r>
+        <w:tab/>
+        <w:t>Note: only 4 digits are allowed and typing more will reset the set value</w:t>
+      </w:r>
+    </w:p>
+    <w:p>
+      <w:pPr>
+        <w:ind w:left="720"/>
+        <w:jc w:val="both"/>
+      </w:pPr>
+      <w:r>
+        <w:t xml:space="preserve">Press ‘#’ (Enter) to confirm the </w:t>
+      </w:r>
+      <w:r>
+        <w:t xml:space="preserve">new </w:t>
+      </w:r>
+      <w:r>
+        <w:t>preset</w:t>
+      </w:r>
+      <w:r>
+        <w:t xml:space="preserve"> </w:t>
+      </w:r>
+      <w:proofErr w:type="gramStart"/>
+      <w:r>
+        <w:t>value</w:t>
+      </w:r>
+      <w:proofErr w:type="gramEnd"/>
+    </w:p>
+    <w:p>
+      <w:pPr>
+        <w:ind w:left="720"/>
+        <w:jc w:val="both"/>
+      </w:pPr>
+      <w:r>
+        <w:t>Pressing any other key will result in error (red LED will flash and no change will occur to system)</w:t>
+      </w:r>
+    </w:p>
+    <w:p>
+      <w:pPr>
+        <w:ind w:left="720"/>
+        <w:jc w:val="both"/>
+      </w:pPr>
+      <w:r>
         <w:rPr>
           <w:b/>
           <w:bCs/>
           <w:color w:val="FF0000"/>
         </w:rPr>
-      </w:pPr>
-      <w:r>
-        <w:t xml:space="preserve">Figure </w:t>
-      </w:r>
-      <w:r>
-        <w:fldChar w:fldCharType="begin"/>
-      </w:r>
-      <w:r>
-        <w:instrText xml:space="preserve"> SEQ Figure \* ARABIC </w:instrText>
-      </w:r>
-      <w:r>
-        <w:fldChar w:fldCharType="separate"/>
-      </w:r>
-      <w:r>
-        <w:rPr>
-          <w:noProof/>
-        </w:rPr>
-        <w:t>4</w:t>
-      </w:r>
-      <w:r>
-        <w:rPr>
-          <w:noProof/>
-        </w:rPr>
-        <w:fldChar w:fldCharType="end"/>
-      </w:r>
-      <w:r>
-        <w:t>: Example View of Run Screen</w:t>
-      </w:r>
-    </w:p>
-    <w:p>
-      <w:pPr>
-        <w:pStyle w:val="Heading4"/>
+        <w:t>**NOTE:</w:t>
+      </w:r>
+      <w:r>
+        <w:t xml:space="preserve"> Pressing two </w:t>
+      </w:r>
+      <w:r>
+        <w:t>different</w:t>
+      </w:r>
+      <w:r>
+        <w:t xml:space="preserve"> values for the function buttons (ex: pressing A </w:t>
+      </w:r>
+      <w:r>
+        <w:t>then B</w:t>
+      </w:r>
+      <w:r>
+        <w:t>) wil</w:t>
+      </w:r>
+      <w:r>
+        <w:t>l switch to the programming page for the second value pressed instead of canceling the program mode</w:t>
+      </w:r>
+      <w:r>
+        <w:t xml:space="preserve"> (ex: pressing A will bring you to the programming screen for A, pressing B after this will bring you to the programming screen for </w:t>
+      </w:r>
+      <w:r>
+        <w:t>B, not cancel the program).</w:t>
+      </w:r>
+    </w:p>
+    <w:p>
+      <w:pPr>
         <w:ind w:left="720"/>
         <w:jc w:val="both"/>
-      </w:pPr>
-      <w:r>
-        <w:t>Valid Commands</w:t>
-      </w:r>
-    </w:p>
-    <w:p>
-      <w:pPr>
-        <w:rPr>
-          <w:rFonts w:asciiTheme="majorHAnsi" w:eastAsiaTheme="majorEastAsia" w:hAnsiTheme="majorHAnsi" w:cstheme="majorBidi"/>
-          <w:color w:val="1F3763" w:themeColor="accent1" w:themeShade="7F"/>
-          <w:sz w:val="24"/>
-          <w:szCs w:val="24"/>
-        </w:rPr>
-      </w:pPr>
-      <w:r>
-        <w:tab/>
-        <w:t xml:space="preserve">Pressing any </w:t>
-      </w:r>
-      <w:r>
-        <w:t>key will Halt the running program and bring you back to the Home Screen</w:t>
-      </w:r>
-      <w:r>
+        <w:rPr>
+          <w:b/>
+          <w:bCs/>
+          <w:color w:val="FF0000"/>
+        </w:rPr>
+      </w:pPr>
+    </w:p>
+    <w:p>
+      <w:pPr>
+        <w:rPr>
+          <w:b/>
+          <w:bCs/>
+          <w:color w:val="FF0000"/>
+        </w:rPr>
+      </w:pPr>
+      <w:r>
+        <w:rPr>
+          <w:b/>
+          <w:bCs/>
+          <w:color w:val="FF0000"/>
+        </w:rPr>
         <w:br w:type="page"/>
       </w:r>
     </w:p>
     <w:p>
       <w:pPr>
         <w:pStyle w:val="Heading3"/>
+        <w:jc w:val="both"/>
       </w:pPr>
       <w:r>
         <w:lastRenderedPageBreak/>
-        <w:t>Calibration Screen</w:t>
+        <w:t>Run</w:t>
+      </w:r>
+      <w:r>
+        <w:t xml:space="preserve"> Screen</w:t>
       </w:r>
     </w:p>
     <w:p>
@@ -2114,13 +2043,16 @@
       </w:pPr>
       <w:r>
         <w:rPr>
+          <w:b/>
+          <w:bCs/>
           <w:noProof/>
+          <w:color w:val="FF0000"/>
         </w:rPr>
         <w:drawing>
-          <wp:inline distT="0" distB="0" distL="0" distR="0" wp14:anchorId="1831A830" wp14:editId="79D92D64">
-            <wp:extent cx="3766003" cy="917762"/>
-            <wp:effectExtent l="0" t="0" r="6350" b="0"/>
-            <wp:docPr id="7" name="Picture 7"/>
+          <wp:inline distT="0" distB="0" distL="0" distR="0" wp14:anchorId="3FF33954" wp14:editId="0BD6EA76">
+            <wp:extent cx="3876115" cy="901528"/>
+            <wp:effectExtent l="0" t="0" r="0" b="0"/>
+            <wp:docPr id="9" name="Picture 9"/>
             <wp:cNvGraphicFramePr>
               <a:graphicFrameLocks xmlns:a="http://schemas.openxmlformats.org/drawingml/2006/main" noChangeAspect="1"/>
             </wp:cNvGraphicFramePr>
@@ -2140,6 +2072,129 @@
                   <pic:spPr>
                     <a:xfrm>
                       <a:off x="0" y="0"/>
+                      <a:ext cx="3941717" cy="916786"/>
+                    </a:xfrm>
+                    <a:prstGeom prst="rect">
+                      <a:avLst/>
+                    </a:prstGeom>
+                  </pic:spPr>
+                </pic:pic>
+              </a:graphicData>
+            </a:graphic>
+          </wp:inline>
+        </w:drawing>
+      </w:r>
+    </w:p>
+    <w:p>
+      <w:pPr>
+        <w:pStyle w:val="Caption"/>
+        <w:jc w:val="center"/>
+        <w:rPr>
+          <w:b/>
+          <w:bCs/>
+          <w:color w:val="FF0000"/>
+        </w:rPr>
+      </w:pPr>
+      <w:r>
+        <w:t xml:space="preserve">Figure </w:t>
+      </w:r>
+      <w:r>
+        <w:fldChar w:fldCharType="begin"/>
+      </w:r>
+      <w:r>
+        <w:instrText xml:space="preserve"> SEQ Figure \* ARABIC </w:instrText>
+      </w:r>
+      <w:r>
+        <w:fldChar w:fldCharType="separate"/>
+      </w:r>
+      <w:r>
+        <w:rPr>
+          <w:noProof/>
+        </w:rPr>
+        <w:t>5</w:t>
+      </w:r>
+      <w:r>
+        <w:rPr>
+          <w:noProof/>
+        </w:rPr>
+        <w:fldChar w:fldCharType="end"/>
+      </w:r>
+      <w:r>
+        <w:t>: Example View of Run Screen</w:t>
+      </w:r>
+    </w:p>
+    <w:p>
+      <w:pPr>
+        <w:pStyle w:val="Heading4"/>
+        <w:ind w:left="720"/>
+        <w:jc w:val="both"/>
+      </w:pPr>
+      <w:r>
+        <w:t>Valid Commands</w:t>
+      </w:r>
+    </w:p>
+    <w:p>
+      <w:pPr>
+        <w:rPr>
+          <w:rFonts w:asciiTheme="majorHAnsi" w:eastAsiaTheme="majorEastAsia" w:hAnsiTheme="majorHAnsi" w:cstheme="majorBidi"/>
+          <w:color w:val="1F3763" w:themeColor="accent1" w:themeShade="7F"/>
+          <w:sz w:val="24"/>
+          <w:szCs w:val="24"/>
+        </w:rPr>
+      </w:pPr>
+      <w:r>
+        <w:tab/>
+        <w:t xml:space="preserve">Pressing any </w:t>
+      </w:r>
+      <w:r>
+        <w:t>key will Halt the running program and bring you back to the Home Screen</w:t>
+      </w:r>
+      <w:r>
+        <w:br w:type="page"/>
+      </w:r>
+    </w:p>
+    <w:p>
+      <w:pPr>
+        <w:pStyle w:val="Heading3"/>
+      </w:pPr>
+      <w:r>
+        <w:lastRenderedPageBreak/>
+        <w:t>Calibration Screen</w:t>
+      </w:r>
+    </w:p>
+    <w:p>
+      <w:pPr>
+        <w:keepNext/>
+        <w:jc w:val="center"/>
+      </w:pPr>
+      <w:r>
+        <w:rPr>
+          <w:noProof/>
+        </w:rPr>
+        <w:drawing>
+          <wp:inline distT="0" distB="0" distL="0" distR="0" wp14:anchorId="1831A830" wp14:editId="79D92D64">
+            <wp:extent cx="3766003" cy="917762"/>
+            <wp:effectExtent l="0" t="0" r="6350" b="0"/>
+            <wp:docPr id="7" name="Picture 7"/>
+            <wp:cNvGraphicFramePr>
+              <a:graphicFrameLocks xmlns:a="http://schemas.openxmlformats.org/drawingml/2006/main" noChangeAspect="1"/>
+            </wp:cNvGraphicFramePr>
+            <a:graphic xmlns:a="http://schemas.openxmlformats.org/drawingml/2006/main">
+              <a:graphicData uri="http://schemas.openxmlformats.org/drawingml/2006/picture">
+                <pic:pic xmlns:pic="http://schemas.openxmlformats.org/drawingml/2006/picture">
+                  <pic:nvPicPr>
+                    <pic:cNvPr id="1" name=""/>
+                    <pic:cNvPicPr/>
+                  </pic:nvPicPr>
+                  <pic:blipFill>
+                    <a:blip r:embed="rId14"/>
+                    <a:stretch>
+                      <a:fillRect/>
+                    </a:stretch>
+                  </pic:blipFill>
+                  <pic:spPr>
+                    <a:xfrm>
+                      <a:off x="0" y="0"/>
                       <a:ext cx="3833839" cy="934293"/>
                     </a:xfrm>
                     <a:prstGeom prst="rect">
@@ -2174,7 +2229,7 @@
         <w:rPr>
           <w:noProof/>
         </w:rPr>
-        <w:t>5</w:t>
+        <w:t>6</w:t>
       </w:r>
       <w:r>
         <w:rPr>

</xml_diff>